<commit_message>
Finish Files and Directories Lab
</commit_message>
<xml_diff>
--- a/Advanced Java/03. Files and Directories/Lab Assignment/3. Java-Advanced-Files-and-Directories-Lab.docx
+++ b/Advanced Java/03. Files and Directories/Lab Assignment/3. Java-Advanced-Files-and-Directories-Lab.docx
@@ -1,10 +1,10 @@
 
 <file path=word/document.xml><?xml version="1.0" encoding="utf-8"?>
-<w:document xmlns:wpc="http://schemas.microsoft.com/office/word/2010/wordprocessingCanvas" xmlns:cx="http://schemas.microsoft.com/office/drawing/2014/chartex" xmlns:cx1="http://schemas.microsoft.com/office/drawing/2015/9/8/chartex" xmlns:cx2="http://schemas.microsoft.com/office/drawing/2015/10/21/chartex" xmlns:mc="http://schemas.openxmlformats.org/markup-compatibility/2006" xmlns:o="urn:schemas-microsoft-com:office:office" xmlns:r="http://schemas.openxmlformats.org/officeDocument/2006/relationships" xmlns:m="http://schemas.openxmlformats.org/officeDocument/2006/math" xmlns:v="urn:schemas-microsoft-com:vml" xmlns:wp14="http://schemas.microsoft.com/office/word/2010/wordprocessingDrawing" xmlns:wp="http://schemas.openxmlformats.org/drawingml/2006/wordprocessingDrawing" xmlns:w10="urn:schemas-microsoft-com:office:word" xmlns:w="http://schemas.openxmlformats.org/wordprocessingml/2006/main" xmlns:w14="http://schemas.microsoft.com/office/word/2010/wordml" xmlns:w15="http://schemas.microsoft.com/office/word/2012/wordml" xmlns:w16se="http://schemas.microsoft.com/office/word/2015/wordml/symex" xmlns:wpg="http://schemas.microsoft.com/office/word/2010/wordprocessingGroup" xmlns:wpi="http://schemas.microsoft.com/office/word/2010/wordprocessingInk" xmlns:wne="http://schemas.microsoft.com/office/word/2006/wordml" xmlns:wps="http://schemas.microsoft.com/office/word/2010/wordprocessingShape" mc:Ignorable="w14 w15 w16se wp14">
+<w:document xmlns:ve="http://schemas.openxmlformats.org/markup-compatibility/2006" xmlns:o="urn:schemas-microsoft-com:office:office" xmlns:r="http://schemas.openxmlformats.org/officeDocument/2006/relationships" xmlns:m="http://schemas.openxmlformats.org/officeDocument/2006/math" xmlns:v="urn:schemas-microsoft-com:vml" xmlns:wp="http://schemas.openxmlformats.org/drawingml/2006/wordprocessingDrawing" xmlns:w10="urn:schemas-microsoft-com:office:word" xmlns:w="http://schemas.openxmlformats.org/wordprocessingml/2006/main" xmlns:wne="http://schemas.microsoft.com/office/word/2006/wordml">
   <w:body>
     <w:p>
       <w:pPr>
-        <w:pStyle w:val="Heading1"/>
+        <w:pStyle w:val="1"/>
       </w:pPr>
       <w:r>
         <w:t xml:space="preserve">Lab: </w:t>
@@ -41,7 +41,7 @@
     </w:p>
     <w:p>
       <w:pPr>
-        <w:pStyle w:val="Heading1"/>
+        <w:pStyle w:val="1"/>
       </w:pPr>
       <w:r>
         <w:t xml:space="preserve">Part I: </w:t>
@@ -52,7 +52,7 @@
     </w:p>
     <w:p>
       <w:pPr>
-        <w:pStyle w:val="Heading2"/>
+        <w:pStyle w:val="2"/>
         <w:numPr>
           <w:ilvl w:val="0"/>
           <w:numId w:val="14"/>
@@ -105,6 +105,7 @@
       <w:r>
         <w:rPr>
           <w:noProof/>
+          <w:lang w:val="bg-BG" w:eastAsia="bg-BG"/>
         </w:rPr>
         <w:drawing>
           <wp:inline distT="0" distB="0" distL="0" distR="0">
@@ -127,7 +128,7 @@
                     <a:blip r:embed="rId8" cstate="print">
                       <a:extLst>
                         <a:ext uri="{28A0092B-C50C-407E-A947-70E740481C1C}">
-                          <a14:useLocalDpi xmlns:a14="http://schemas.microsoft.com/office/drawing/2010/main" val="0"/>
+                          <a14:useLocalDpi xmlns:a14="http://schemas.microsoft.com/office/drawing/2010/main" xmlns:wps="http://schemas.microsoft.com/office/word/2010/wordprocessingShape" xmlns:wpi="http://schemas.microsoft.com/office/word/2010/wordprocessingInk" xmlns:wpg="http://schemas.microsoft.com/office/word/2010/wordprocessingGroup" xmlns:w16se="http://schemas.microsoft.com/office/word/2015/wordml/symex" xmlns:w15="http://schemas.microsoft.com/office/word/2012/wordml" xmlns:w14="http://schemas.microsoft.com/office/word/2010/wordml" xmlns:w="http://schemas.openxmlformats.org/wordprocessingml/2006/main" xmlns:w10="urn:schemas-microsoft-com:office:word" xmlns:wp14="http://schemas.microsoft.com/office/word/2010/wordprocessingDrawing" xmlns:v="urn:schemas-microsoft-com:vml" xmlns:o="urn:schemas-microsoft-com:office:office" xmlns:mc="http://schemas.openxmlformats.org/markup-compatibility/2006" xmlns:cx2="http://schemas.microsoft.com/office/drawing/2015/10/21/chartex" xmlns:cx1="http://schemas.microsoft.com/office/drawing/2015/9/8/chartex" xmlns:cx="http://schemas.microsoft.com/office/drawing/2014/chartex" xmlns:wpc="http://schemas.microsoft.com/office/word/2010/wordprocessingCanvas" xmlns="" val="0"/>
                         </a:ext>
                       </a:extLst>
                     </a:blip>
@@ -228,6 +229,7 @@
       <w:r>
         <w:rPr>
           <w:noProof/>
+          <w:lang w:val="bg-BG" w:eastAsia="bg-BG"/>
         </w:rPr>
         <w:drawing>
           <wp:inline distT="0" distB="0" distL="0" distR="0">
@@ -250,7 +252,7 @@
                     <a:blip r:embed="rId9" cstate="print">
                       <a:extLst>
                         <a:ext uri="{28A0092B-C50C-407E-A947-70E740481C1C}">
-                          <a14:useLocalDpi xmlns:a14="http://schemas.microsoft.com/office/drawing/2010/main" val="0"/>
+                          <a14:useLocalDpi xmlns:a14="http://schemas.microsoft.com/office/drawing/2010/main" xmlns:wps="http://schemas.microsoft.com/office/word/2010/wordprocessingShape" xmlns:wpi="http://schemas.microsoft.com/office/word/2010/wordprocessingInk" xmlns:wpg="http://schemas.microsoft.com/office/word/2010/wordprocessingGroup" xmlns:w16se="http://schemas.microsoft.com/office/word/2015/wordml/symex" xmlns:w15="http://schemas.microsoft.com/office/word/2012/wordml" xmlns:w14="http://schemas.microsoft.com/office/word/2010/wordml" xmlns:w="http://schemas.openxmlformats.org/wordprocessingml/2006/main" xmlns:w10="urn:schemas-microsoft-com:office:word" xmlns:wp14="http://schemas.microsoft.com/office/word/2010/wordprocessingDrawing" xmlns:v="urn:schemas-microsoft-com:vml" xmlns:o="urn:schemas-microsoft-com:office:office" xmlns:mc="http://schemas.openxmlformats.org/markup-compatibility/2006" xmlns:cx2="http://schemas.microsoft.com/office/drawing/2015/10/21/chartex" xmlns:cx1="http://schemas.microsoft.com/office/drawing/2015/9/8/chartex" xmlns:cx="http://schemas.microsoft.com/office/drawing/2014/chartex" xmlns:wpc="http://schemas.microsoft.com/office/word/2010/wordprocessingCanvas" xmlns="" val="0"/>
                         </a:ext>
                       </a:extLst>
                     </a:blip>
@@ -343,6 +345,7 @@
       <w:r>
         <w:rPr>
           <w:noProof/>
+          <w:lang w:val="bg-BG" w:eastAsia="bg-BG"/>
         </w:rPr>
         <w:drawing>
           <wp:inline distT="0" distB="0" distL="0" distR="0">
@@ -365,7 +368,7 @@
                     <a:blip r:embed="rId10" cstate="print">
                       <a:extLst>
                         <a:ext uri="{28A0092B-C50C-407E-A947-70E740481C1C}">
-                          <a14:useLocalDpi xmlns:a14="http://schemas.microsoft.com/office/drawing/2010/main" val="0"/>
+                          <a14:useLocalDpi xmlns:a14="http://schemas.microsoft.com/office/drawing/2010/main" xmlns:wps="http://schemas.microsoft.com/office/word/2010/wordprocessingShape" xmlns:wpi="http://schemas.microsoft.com/office/word/2010/wordprocessingInk" xmlns:wpg="http://schemas.microsoft.com/office/word/2010/wordprocessingGroup" xmlns:w16se="http://schemas.microsoft.com/office/word/2015/wordml/symex" xmlns:w15="http://schemas.microsoft.com/office/word/2012/wordml" xmlns:w14="http://schemas.microsoft.com/office/word/2010/wordml" xmlns:w="http://schemas.openxmlformats.org/wordprocessingml/2006/main" xmlns:w10="urn:schemas-microsoft-com:office:word" xmlns:wp14="http://schemas.microsoft.com/office/word/2010/wordprocessingDrawing" xmlns:v="urn:schemas-microsoft-com:vml" xmlns:o="urn:schemas-microsoft-com:office:office" xmlns:mc="http://schemas.openxmlformats.org/markup-compatibility/2006" xmlns:cx2="http://schemas.microsoft.com/office/drawing/2015/10/21/chartex" xmlns:cx1="http://schemas.microsoft.com/office/drawing/2015/9/8/chartex" xmlns:cx="http://schemas.microsoft.com/office/drawing/2014/chartex" xmlns:wpc="http://schemas.microsoft.com/office/word/2010/wordprocessingCanvas" xmlns="" val="0"/>
                         </a:ext>
                       </a:extLst>
                     </a:blip>
@@ -402,7 +405,7 @@
     </w:p>
     <w:p>
       <w:pPr>
-        <w:pStyle w:val="Heading2"/>
+        <w:pStyle w:val="2"/>
         <w:numPr>
           <w:ilvl w:val="0"/>
           <w:numId w:val="14"/>
@@ -466,6 +469,7 @@
       <w:r>
         <w:rPr>
           <w:noProof/>
+          <w:lang w:val="bg-BG" w:eastAsia="bg-BG"/>
         </w:rPr>
         <w:lastRenderedPageBreak/>
         <w:drawing>
@@ -489,7 +493,7 @@
                     <a:blip r:embed="rId11" cstate="print">
                       <a:extLst>
                         <a:ext uri="{28A0092B-C50C-407E-A947-70E740481C1C}">
-                          <a14:useLocalDpi xmlns:a14="http://schemas.microsoft.com/office/drawing/2010/main" val="0"/>
+                          <a14:useLocalDpi xmlns:a14="http://schemas.microsoft.com/office/drawing/2010/main" xmlns:wps="http://schemas.microsoft.com/office/word/2010/wordprocessingShape" xmlns:wpi="http://schemas.microsoft.com/office/word/2010/wordprocessingInk" xmlns:wpg="http://schemas.microsoft.com/office/word/2010/wordprocessingGroup" xmlns:w16se="http://schemas.microsoft.com/office/word/2015/wordml/symex" xmlns:w15="http://schemas.microsoft.com/office/word/2012/wordml" xmlns:w14="http://schemas.microsoft.com/office/word/2010/wordml" xmlns:w="http://schemas.openxmlformats.org/wordprocessingml/2006/main" xmlns:w10="urn:schemas-microsoft-com:office:word" xmlns:wp14="http://schemas.microsoft.com/office/word/2010/wordprocessingDrawing" xmlns:v="urn:schemas-microsoft-com:vml" xmlns:o="urn:schemas-microsoft-com:office:office" xmlns:mc="http://schemas.openxmlformats.org/markup-compatibility/2006" xmlns:cx2="http://schemas.microsoft.com/office/drawing/2015/10/21/chartex" xmlns:cx1="http://schemas.microsoft.com/office/drawing/2015/9/8/chartex" xmlns:cx="http://schemas.microsoft.com/office/drawing/2014/chartex" xmlns:wpc="http://schemas.microsoft.com/office/word/2010/wordprocessingCanvas" xmlns="" val="0"/>
                         </a:ext>
                       </a:extLst>
                     </a:blip>
@@ -530,6 +534,7 @@
       <w:r>
         <w:rPr>
           <w:noProof/>
+          <w:lang w:val="bg-BG" w:eastAsia="bg-BG"/>
         </w:rPr>
         <w:drawing>
           <wp:inline distT="0" distB="0" distL="0" distR="0">
@@ -552,7 +557,7 @@
                     <a:blip r:embed="rId12" cstate="print">
                       <a:extLst>
                         <a:ext uri="{28A0092B-C50C-407E-A947-70E740481C1C}">
-                          <a14:useLocalDpi xmlns:a14="http://schemas.microsoft.com/office/drawing/2010/main" val="0"/>
+                          <a14:useLocalDpi xmlns:a14="http://schemas.microsoft.com/office/drawing/2010/main" xmlns:wps="http://schemas.microsoft.com/office/word/2010/wordprocessingShape" xmlns:wpi="http://schemas.microsoft.com/office/word/2010/wordprocessingInk" xmlns:wpg="http://schemas.microsoft.com/office/word/2010/wordprocessingGroup" xmlns:w16se="http://schemas.microsoft.com/office/word/2015/wordml/symex" xmlns:w15="http://schemas.microsoft.com/office/word/2012/wordml" xmlns:w14="http://schemas.microsoft.com/office/word/2010/wordml" xmlns:w="http://schemas.openxmlformats.org/wordprocessingml/2006/main" xmlns:w10="urn:schemas-microsoft-com:office:word" xmlns:wp14="http://schemas.microsoft.com/office/word/2010/wordprocessingDrawing" xmlns:v="urn:schemas-microsoft-com:vml" xmlns:o="urn:schemas-microsoft-com:office:office" xmlns:mc="http://schemas.openxmlformats.org/markup-compatibility/2006" xmlns:cx2="http://schemas.microsoft.com/office/drawing/2015/10/21/chartex" xmlns:cx1="http://schemas.microsoft.com/office/drawing/2015/9/8/chartex" xmlns:cx="http://schemas.microsoft.com/office/drawing/2014/chartex" xmlns:wpc="http://schemas.microsoft.com/office/word/2010/wordprocessingCanvas" xmlns="" val="0"/>
                         </a:ext>
                       </a:extLst>
                     </a:blip>
@@ -573,7 +578,7 @@
                     </a:ln>
                     <a:extLst>
                       <a:ext uri="{53640926-AAD7-44D8-BBD7-CCE9431645EC}">
-                        <a14:shadowObscured xmlns:a14="http://schemas.microsoft.com/office/drawing/2010/main"/>
+                        <a14:shadowObscured xmlns:a14="http://schemas.microsoft.com/office/drawing/2010/main" xmlns:wps="http://schemas.microsoft.com/office/word/2010/wordprocessingShape" xmlns:wpi="http://schemas.microsoft.com/office/word/2010/wordprocessingInk" xmlns:wpg="http://schemas.microsoft.com/office/word/2010/wordprocessingGroup" xmlns:w16se="http://schemas.microsoft.com/office/word/2015/wordml/symex" xmlns:w15="http://schemas.microsoft.com/office/word/2012/wordml" xmlns:w14="http://schemas.microsoft.com/office/word/2010/wordml" xmlns:w="http://schemas.openxmlformats.org/wordprocessingml/2006/main" xmlns:w10="urn:schemas-microsoft-com:office:word" xmlns:wp14="http://schemas.microsoft.com/office/word/2010/wordprocessingDrawing" xmlns:v="urn:schemas-microsoft-com:vml" xmlns:o="urn:schemas-microsoft-com:office:office" xmlns:mc="http://schemas.openxmlformats.org/markup-compatibility/2006" xmlns:cx2="http://schemas.microsoft.com/office/drawing/2015/10/21/chartex" xmlns:cx1="http://schemas.microsoft.com/office/drawing/2015/9/8/chartex" xmlns:cx="http://schemas.microsoft.com/office/drawing/2014/chartex" xmlns:wpc="http://schemas.microsoft.com/office/word/2010/wordprocessingCanvas" xmlns=""/>
                       </a:ext>
                     </a:extLst>
                   </pic:spPr>
@@ -602,6 +607,7 @@
       <w:r>
         <w:rPr>
           <w:noProof/>
+          <w:lang w:val="bg-BG" w:eastAsia="bg-BG"/>
         </w:rPr>
         <w:drawing>
           <wp:inline distT="0" distB="0" distL="0" distR="0">
@@ -624,7 +630,7 @@
                     <a:blip r:embed="rId13" cstate="print">
                       <a:extLst>
                         <a:ext uri="{28A0092B-C50C-407E-A947-70E740481C1C}">
-                          <a14:useLocalDpi xmlns:a14="http://schemas.microsoft.com/office/drawing/2010/main" val="0"/>
+                          <a14:useLocalDpi xmlns:a14="http://schemas.microsoft.com/office/drawing/2010/main" xmlns:wps="http://schemas.microsoft.com/office/word/2010/wordprocessingShape" xmlns:wpi="http://schemas.microsoft.com/office/word/2010/wordprocessingInk" xmlns:wpg="http://schemas.microsoft.com/office/word/2010/wordprocessingGroup" xmlns:w16se="http://schemas.microsoft.com/office/word/2015/wordml/symex" xmlns:w15="http://schemas.microsoft.com/office/word/2012/wordml" xmlns:w14="http://schemas.microsoft.com/office/word/2010/wordml" xmlns:w="http://schemas.openxmlformats.org/wordprocessingml/2006/main" xmlns:w10="urn:schemas-microsoft-com:office:word" xmlns:wp14="http://schemas.microsoft.com/office/word/2010/wordprocessingDrawing" xmlns:v="urn:schemas-microsoft-com:vml" xmlns:o="urn:schemas-microsoft-com:office:office" xmlns:mc="http://schemas.openxmlformats.org/markup-compatibility/2006" xmlns:cx2="http://schemas.microsoft.com/office/drawing/2015/10/21/chartex" xmlns:cx1="http://schemas.microsoft.com/office/drawing/2015/9/8/chartex" xmlns:cx="http://schemas.microsoft.com/office/drawing/2014/chartex" xmlns:wpc="http://schemas.microsoft.com/office/word/2010/wordprocessingCanvas" xmlns="" val="0"/>
                         </a:ext>
                       </a:extLst>
                     </a:blip>
@@ -670,7 +676,7 @@
     <w:p/>
     <w:p>
       <w:pPr>
-        <w:pStyle w:val="Heading2"/>
+        <w:pStyle w:val="2"/>
         <w:numPr>
           <w:ilvl w:val="0"/>
           <w:numId w:val="14"/>
@@ -706,6 +712,7 @@
       <w:r>
         <w:rPr>
           <w:noProof/>
+          <w:lang w:val="bg-BG" w:eastAsia="bg-BG"/>
         </w:rPr>
         <w:drawing>
           <wp:inline distT="0" distB="0" distL="0" distR="0">
@@ -725,10 +732,10 @@
                     </pic:cNvPicPr>
                   </pic:nvPicPr>
                   <pic:blipFill>
-                    <a:blip r:embed="rId14">
+                    <a:blip r:embed="rId14" cstate="print">
                       <a:extLst>
                         <a:ext uri="{28A0092B-C50C-407E-A947-70E740481C1C}">
-                          <a14:useLocalDpi xmlns:a14="http://schemas.microsoft.com/office/drawing/2010/main" val="0"/>
+                          <a14:useLocalDpi xmlns:a14="http://schemas.microsoft.com/office/drawing/2010/main" xmlns:wps="http://schemas.microsoft.com/office/word/2010/wordprocessingShape" xmlns:wpi="http://schemas.microsoft.com/office/word/2010/wordprocessingInk" xmlns:wpg="http://schemas.microsoft.com/office/word/2010/wordprocessingGroup" xmlns:w16se="http://schemas.microsoft.com/office/word/2015/wordml/symex" xmlns:w15="http://schemas.microsoft.com/office/word/2012/wordml" xmlns:w14="http://schemas.microsoft.com/office/word/2010/wordml" xmlns:w="http://schemas.openxmlformats.org/wordprocessingml/2006/main" xmlns:w10="urn:schemas-microsoft-com:office:word" xmlns:wp14="http://schemas.microsoft.com/office/word/2010/wordprocessingDrawing" xmlns:v="urn:schemas-microsoft-com:vml" xmlns:o="urn:schemas-microsoft-com:office:office" xmlns:mc="http://schemas.openxmlformats.org/markup-compatibility/2006" xmlns:cx2="http://schemas.microsoft.com/office/drawing/2015/10/21/chartex" xmlns:cx1="http://schemas.microsoft.com/office/drawing/2015/9/8/chartex" xmlns:cx="http://schemas.microsoft.com/office/drawing/2014/chartex" xmlns:wpc="http://schemas.microsoft.com/office/word/2010/wordprocessingCanvas" xmlns="" val="0"/>
                         </a:ext>
                       </a:extLst>
                     </a:blip>
@@ -784,6 +791,7 @@
       <w:r>
         <w:rPr>
           <w:noProof/>
+          <w:lang w:val="bg-BG" w:eastAsia="bg-BG"/>
         </w:rPr>
         <w:lastRenderedPageBreak/>
         <w:drawing>
@@ -804,10 +812,10 @@
                     </pic:cNvPicPr>
                   </pic:nvPicPr>
                   <pic:blipFill>
-                    <a:blip r:embed="rId15">
+                    <a:blip r:embed="rId15" cstate="print">
                       <a:extLst>
                         <a:ext uri="{28A0092B-C50C-407E-A947-70E740481C1C}">
-                          <a14:useLocalDpi xmlns:a14="http://schemas.microsoft.com/office/drawing/2010/main" val="0"/>
+                          <a14:useLocalDpi xmlns:a14="http://schemas.microsoft.com/office/drawing/2010/main" xmlns:wps="http://schemas.microsoft.com/office/word/2010/wordprocessingShape" xmlns:wpi="http://schemas.microsoft.com/office/word/2010/wordprocessingInk" xmlns:wpg="http://schemas.microsoft.com/office/word/2010/wordprocessingGroup" xmlns:w16se="http://schemas.microsoft.com/office/word/2015/wordml/symex" xmlns:w15="http://schemas.microsoft.com/office/word/2012/wordml" xmlns:w14="http://schemas.microsoft.com/office/word/2010/wordml" xmlns:w="http://schemas.openxmlformats.org/wordprocessingml/2006/main" xmlns:w10="urn:schemas-microsoft-com:office:word" xmlns:wp14="http://schemas.microsoft.com/office/word/2010/wordprocessingDrawing" xmlns:v="urn:schemas-microsoft-com:vml" xmlns:o="urn:schemas-microsoft-com:office:office" xmlns:mc="http://schemas.openxmlformats.org/markup-compatibility/2006" xmlns:cx2="http://schemas.microsoft.com/office/drawing/2015/10/21/chartex" xmlns:cx1="http://schemas.microsoft.com/office/drawing/2015/9/8/chartex" xmlns:cx="http://schemas.microsoft.com/office/drawing/2014/chartex" xmlns:wpc="http://schemas.microsoft.com/office/word/2010/wordprocessingCanvas" xmlns="" val="0"/>
                         </a:ext>
                       </a:extLst>
                     </a:blip>
@@ -912,6 +920,7 @@
       <w:r>
         <w:rPr>
           <w:noProof/>
+          <w:lang w:val="bg-BG" w:eastAsia="bg-BG"/>
         </w:rPr>
         <w:drawing>
           <wp:inline distT="0" distB="0" distL="0" distR="0">
@@ -931,10 +940,10 @@
                     </pic:cNvPicPr>
                   </pic:nvPicPr>
                   <pic:blipFill>
-                    <a:blip r:embed="rId16">
+                    <a:blip r:embed="rId16" cstate="print">
                       <a:extLst>
                         <a:ext uri="{28A0092B-C50C-407E-A947-70E740481C1C}">
-                          <a14:useLocalDpi xmlns:a14="http://schemas.microsoft.com/office/drawing/2010/main" val="0"/>
+                          <a14:useLocalDpi xmlns:a14="http://schemas.microsoft.com/office/drawing/2010/main" xmlns:wps="http://schemas.microsoft.com/office/word/2010/wordprocessingShape" xmlns:wpi="http://schemas.microsoft.com/office/word/2010/wordprocessingInk" xmlns:wpg="http://schemas.microsoft.com/office/word/2010/wordprocessingGroup" xmlns:w16se="http://schemas.microsoft.com/office/word/2015/wordml/symex" xmlns:w15="http://schemas.microsoft.com/office/word/2012/wordml" xmlns:w14="http://schemas.microsoft.com/office/word/2010/wordml" xmlns:w="http://schemas.openxmlformats.org/wordprocessingml/2006/main" xmlns:w10="urn:schemas-microsoft-com:office:word" xmlns:wp14="http://schemas.microsoft.com/office/word/2010/wordprocessingDrawing" xmlns:v="urn:schemas-microsoft-com:vml" xmlns:o="urn:schemas-microsoft-com:office:office" xmlns:mc="http://schemas.openxmlformats.org/markup-compatibility/2006" xmlns:cx2="http://schemas.microsoft.com/office/drawing/2015/10/21/chartex" xmlns:cx1="http://schemas.microsoft.com/office/drawing/2015/9/8/chartex" xmlns:cx="http://schemas.microsoft.com/office/drawing/2014/chartex" xmlns:wpc="http://schemas.microsoft.com/office/word/2010/wordprocessingCanvas" xmlns="" val="0"/>
                         </a:ext>
                       </a:extLst>
                     </a:blip>
@@ -1034,6 +1043,7 @@
       <w:r>
         <w:rPr>
           <w:noProof/>
+          <w:lang w:val="bg-BG" w:eastAsia="bg-BG"/>
         </w:rPr>
         <w:drawing>
           <wp:inline distT="0" distB="0" distL="0" distR="0">
@@ -1056,7 +1066,7 @@
                     <a:blip r:embed="rId17" cstate="print">
                       <a:extLst>
                         <a:ext uri="{28A0092B-C50C-407E-A947-70E740481C1C}">
-                          <a14:useLocalDpi xmlns:a14="http://schemas.microsoft.com/office/drawing/2010/main" val="0"/>
+                          <a14:useLocalDpi xmlns:a14="http://schemas.microsoft.com/office/drawing/2010/main" xmlns:wps="http://schemas.microsoft.com/office/word/2010/wordprocessingShape" xmlns:wpi="http://schemas.microsoft.com/office/word/2010/wordprocessingInk" xmlns:wpg="http://schemas.microsoft.com/office/word/2010/wordprocessingGroup" xmlns:w16se="http://schemas.microsoft.com/office/word/2015/wordml/symex" xmlns:w15="http://schemas.microsoft.com/office/word/2012/wordml" xmlns:w14="http://schemas.microsoft.com/office/word/2010/wordml" xmlns:w="http://schemas.openxmlformats.org/wordprocessingml/2006/main" xmlns:w10="urn:schemas-microsoft-com:office:word" xmlns:wp14="http://schemas.microsoft.com/office/word/2010/wordprocessingDrawing" xmlns:v="urn:schemas-microsoft-com:vml" xmlns:o="urn:schemas-microsoft-com:office:office" xmlns:mc="http://schemas.openxmlformats.org/markup-compatibility/2006" xmlns:cx2="http://schemas.microsoft.com/office/drawing/2015/10/21/chartex" xmlns:cx1="http://schemas.microsoft.com/office/drawing/2015/9/8/chartex" xmlns:cx="http://schemas.microsoft.com/office/drawing/2014/chartex" xmlns:wpc="http://schemas.microsoft.com/office/word/2010/wordprocessingCanvas" xmlns="" val="0"/>
                         </a:ext>
                       </a:extLst>
                     </a:blip>
@@ -1176,6 +1186,7 @@
       <w:r>
         <w:rPr>
           <w:noProof/>
+          <w:lang w:val="bg-BG" w:eastAsia="bg-BG"/>
         </w:rPr>
         <w:drawing>
           <wp:inline distT="0" distB="0" distL="0" distR="0">
@@ -1195,10 +1206,10 @@
                     </pic:cNvPicPr>
                   </pic:nvPicPr>
                   <pic:blipFill>
-                    <a:blip r:embed="rId18">
+                    <a:blip r:embed="rId18" cstate="print">
                       <a:extLst>
                         <a:ext uri="{28A0092B-C50C-407E-A947-70E740481C1C}">
-                          <a14:useLocalDpi xmlns:a14="http://schemas.microsoft.com/office/drawing/2010/main" val="0"/>
+                          <a14:useLocalDpi xmlns:a14="http://schemas.microsoft.com/office/drawing/2010/main" xmlns:wps="http://schemas.microsoft.com/office/word/2010/wordprocessingShape" xmlns:wpi="http://schemas.microsoft.com/office/word/2010/wordprocessingInk" xmlns:wpg="http://schemas.microsoft.com/office/word/2010/wordprocessingGroup" xmlns:w16se="http://schemas.microsoft.com/office/word/2015/wordml/symex" xmlns:w15="http://schemas.microsoft.com/office/word/2012/wordml" xmlns:w14="http://schemas.microsoft.com/office/word/2010/wordml" xmlns:w="http://schemas.openxmlformats.org/wordprocessingml/2006/main" xmlns:w10="urn:schemas-microsoft-com:office:word" xmlns:wp14="http://schemas.microsoft.com/office/word/2010/wordprocessingDrawing" xmlns:v="urn:schemas-microsoft-com:vml" xmlns:o="urn:schemas-microsoft-com:office:office" xmlns:mc="http://schemas.openxmlformats.org/markup-compatibility/2006" xmlns:cx2="http://schemas.microsoft.com/office/drawing/2015/10/21/chartex" xmlns:cx1="http://schemas.microsoft.com/office/drawing/2015/9/8/chartex" xmlns:cx="http://schemas.microsoft.com/office/drawing/2014/chartex" xmlns:wpc="http://schemas.microsoft.com/office/word/2010/wordprocessingCanvas" xmlns="" val="0"/>
                         </a:ext>
                       </a:extLst>
                     </a:blip>
@@ -1237,7 +1248,7 @@
     </w:p>
     <w:p>
       <w:pPr>
-        <w:pStyle w:val="Heading1"/>
+        <w:pStyle w:val="1"/>
       </w:pPr>
       <w:r>
         <w:t>Part II: Adding Functionality</w:t>
@@ -1252,7 +1263,7 @@
     </w:p>
     <w:p>
       <w:pPr>
-        <w:pStyle w:val="Heading2"/>
+        <w:pStyle w:val="2"/>
         <w:numPr>
           <w:ilvl w:val="0"/>
           <w:numId w:val="14"/>
@@ -1307,6 +1318,7 @@
       <w:r>
         <w:rPr>
           <w:noProof/>
+          <w:lang w:val="bg-BG" w:eastAsia="bg-BG"/>
         </w:rPr>
         <w:drawing>
           <wp:inline distT="0" distB="0" distL="0" distR="0">
@@ -1326,10 +1338,10 @@
                     </pic:cNvPicPr>
                   </pic:nvPicPr>
                   <pic:blipFill>
-                    <a:blip r:embed="rId19">
+                    <a:blip r:embed="rId19" cstate="print">
                       <a:extLst>
                         <a:ext uri="{28A0092B-C50C-407E-A947-70E740481C1C}">
-                          <a14:useLocalDpi xmlns:a14="http://schemas.microsoft.com/office/drawing/2010/main" val="0"/>
+                          <a14:useLocalDpi xmlns:a14="http://schemas.microsoft.com/office/drawing/2010/main" xmlns:wps="http://schemas.microsoft.com/office/word/2010/wordprocessingShape" xmlns:wpi="http://schemas.microsoft.com/office/word/2010/wordprocessingInk" xmlns:wpg="http://schemas.microsoft.com/office/word/2010/wordprocessingGroup" xmlns:w16se="http://schemas.microsoft.com/office/word/2015/wordml/symex" xmlns:w15="http://schemas.microsoft.com/office/word/2012/wordml" xmlns:w14="http://schemas.microsoft.com/office/word/2010/wordml" xmlns:w="http://schemas.openxmlformats.org/wordprocessingml/2006/main" xmlns:w10="urn:schemas-microsoft-com:office:word" xmlns:wp14="http://schemas.microsoft.com/office/word/2010/wordprocessingDrawing" xmlns:v="urn:schemas-microsoft-com:vml" xmlns:o="urn:schemas-microsoft-com:office:office" xmlns:mc="http://schemas.openxmlformats.org/markup-compatibility/2006" xmlns:cx2="http://schemas.microsoft.com/office/drawing/2015/10/21/chartex" xmlns:cx1="http://schemas.microsoft.com/office/drawing/2015/9/8/chartex" xmlns:cx="http://schemas.microsoft.com/office/drawing/2014/chartex" xmlns:wpc="http://schemas.microsoft.com/office/word/2010/wordprocessingCanvas" xmlns="" val="0"/>
                         </a:ext>
                       </a:extLst>
                     </a:blip>
@@ -1457,7 +1469,7 @@
     </w:p>
     <w:p>
       <w:pPr>
-        <w:pStyle w:val="Heading2"/>
+        <w:pStyle w:val="2"/>
         <w:numPr>
           <w:ilvl w:val="0"/>
           <w:numId w:val="14"/>
@@ -1566,6 +1578,7 @@
       <w:r>
         <w:rPr>
           <w:noProof/>
+          <w:lang w:val="bg-BG" w:eastAsia="bg-BG"/>
         </w:rPr>
         <w:drawing>
           <wp:inline distT="0" distB="0" distL="0" distR="0">
@@ -1585,10 +1598,10 @@
                     </pic:cNvPicPr>
                   </pic:nvPicPr>
                   <pic:blipFill rotWithShape="1">
-                    <a:blip r:embed="rId20">
+                    <a:blip r:embed="rId20" cstate="print">
                       <a:extLst>
                         <a:ext uri="{28A0092B-C50C-407E-A947-70E740481C1C}">
-                          <a14:useLocalDpi xmlns:a14="http://schemas.microsoft.com/office/drawing/2010/main" val="0"/>
+                          <a14:useLocalDpi xmlns:a14="http://schemas.microsoft.com/office/drawing/2010/main" xmlns:wps="http://schemas.microsoft.com/office/word/2010/wordprocessingShape" xmlns:wpi="http://schemas.microsoft.com/office/word/2010/wordprocessingInk" xmlns:wpg="http://schemas.microsoft.com/office/word/2010/wordprocessingGroup" xmlns:w16se="http://schemas.microsoft.com/office/word/2015/wordml/symex" xmlns:w15="http://schemas.microsoft.com/office/word/2012/wordml" xmlns:w14="http://schemas.microsoft.com/office/word/2010/wordml" xmlns:w="http://schemas.openxmlformats.org/wordprocessingml/2006/main" xmlns:w10="urn:schemas-microsoft-com:office:word" xmlns:wp14="http://schemas.microsoft.com/office/word/2010/wordprocessingDrawing" xmlns:v="urn:schemas-microsoft-com:vml" xmlns:o="urn:schemas-microsoft-com:office:office" xmlns:mc="http://schemas.openxmlformats.org/markup-compatibility/2006" xmlns:cx2="http://schemas.microsoft.com/office/drawing/2015/10/21/chartex" xmlns:cx1="http://schemas.microsoft.com/office/drawing/2015/9/8/chartex" xmlns:cx="http://schemas.microsoft.com/office/drawing/2014/chartex" xmlns:wpc="http://schemas.microsoft.com/office/word/2010/wordprocessingCanvas" xmlns="" val="0"/>
                         </a:ext>
                       </a:extLst>
                     </a:blip>
@@ -1609,7 +1622,7 @@
                     </a:ln>
                     <a:extLst>
                       <a:ext uri="{53640926-AAD7-44D8-BBD7-CCE9431645EC}">
-                        <a14:shadowObscured xmlns:a14="http://schemas.microsoft.com/office/drawing/2010/main"/>
+                        <a14:shadowObscured xmlns:a14="http://schemas.microsoft.com/office/drawing/2010/main" xmlns:wps="http://schemas.microsoft.com/office/word/2010/wordprocessingShape" xmlns:wpi="http://schemas.microsoft.com/office/word/2010/wordprocessingInk" xmlns:wpg="http://schemas.microsoft.com/office/word/2010/wordprocessingGroup" xmlns:w16se="http://schemas.microsoft.com/office/word/2015/wordml/symex" xmlns:w15="http://schemas.microsoft.com/office/word/2012/wordml" xmlns:w14="http://schemas.microsoft.com/office/word/2010/wordml" xmlns:w="http://schemas.openxmlformats.org/wordprocessingml/2006/main" xmlns:w10="urn:schemas-microsoft-com:office:word" xmlns:wp14="http://schemas.microsoft.com/office/word/2010/wordprocessingDrawing" xmlns:v="urn:schemas-microsoft-com:vml" xmlns:o="urn:schemas-microsoft-com:office:office" xmlns:mc="http://schemas.openxmlformats.org/markup-compatibility/2006" xmlns:cx2="http://schemas.microsoft.com/office/drawing/2015/10/21/chartex" xmlns:cx1="http://schemas.microsoft.com/office/drawing/2015/9/8/chartex" xmlns:cx="http://schemas.microsoft.com/office/drawing/2014/chartex" xmlns:wpc="http://schemas.microsoft.com/office/word/2010/wordprocessingCanvas" xmlns=""/>
                       </a:ext>
                     </a:extLst>
                   </pic:spPr>
@@ -1632,10 +1645,11 @@
       <w:r>
         <w:rPr>
           <w:noProof/>
+          <w:lang w:val="bg-BG" w:eastAsia="bg-BG"/>
         </w:rPr>
         <w:lastRenderedPageBreak/>
         <w:drawing>
-          <wp:inline distT="0" distB="0" distL="0" distR="0" wp14:anchorId="11C8F2A3" wp14:editId="651110D5">
+          <wp:inline distT="0" distB="0" distL="0" distR="0">
             <wp:extent cx="5287976" cy="968947"/>
             <wp:effectExtent l="0" t="0" r="0" b="3175"/>
             <wp:docPr id="20" name="Picture 20"/>
@@ -1652,10 +1666,10 @@
                     </pic:cNvPicPr>
                   </pic:nvPicPr>
                   <pic:blipFill rotWithShape="1">
-                    <a:blip r:embed="rId21">
+                    <a:blip r:embed="rId21" cstate="print">
                       <a:extLst>
                         <a:ext uri="{28A0092B-C50C-407E-A947-70E740481C1C}">
-                          <a14:useLocalDpi xmlns:a14="http://schemas.microsoft.com/office/drawing/2010/main" val="0"/>
+                          <a14:useLocalDpi xmlns:a14="http://schemas.microsoft.com/office/drawing/2010/main" xmlns:wps="http://schemas.microsoft.com/office/word/2010/wordprocessingShape" xmlns:wpi="http://schemas.microsoft.com/office/word/2010/wordprocessingInk" xmlns:wpg="http://schemas.microsoft.com/office/word/2010/wordprocessingGroup" xmlns:w16se="http://schemas.microsoft.com/office/word/2015/wordml/symex" xmlns:w15="http://schemas.microsoft.com/office/word/2012/wordml" xmlns:w14="http://schemas.microsoft.com/office/word/2010/wordml" xmlns:w="http://schemas.openxmlformats.org/wordprocessingml/2006/main" xmlns:w10="urn:schemas-microsoft-com:office:word" xmlns:wp14="http://schemas.microsoft.com/office/word/2010/wordprocessingDrawing" xmlns:v="urn:schemas-microsoft-com:vml" xmlns:o="urn:schemas-microsoft-com:office:office" xmlns:mc="http://schemas.openxmlformats.org/markup-compatibility/2006" xmlns:cx2="http://schemas.microsoft.com/office/drawing/2015/10/21/chartex" xmlns:cx1="http://schemas.microsoft.com/office/drawing/2015/9/8/chartex" xmlns:cx="http://schemas.microsoft.com/office/drawing/2014/chartex" xmlns:wpc="http://schemas.microsoft.com/office/word/2010/wordprocessingCanvas" xmlns="" val="0"/>
                         </a:ext>
                       </a:extLst>
                     </a:blip>
@@ -1676,7 +1690,7 @@
                     </a:ln>
                     <a:extLst>
                       <a:ext uri="{53640926-AAD7-44D8-BBD7-CCE9431645EC}">
-                        <a14:shadowObscured xmlns:a14="http://schemas.microsoft.com/office/drawing/2010/main"/>
+                        <a14:shadowObscured xmlns:a14="http://schemas.microsoft.com/office/drawing/2010/main" xmlns:wps="http://schemas.microsoft.com/office/word/2010/wordprocessingShape" xmlns:wpi="http://schemas.microsoft.com/office/word/2010/wordprocessingInk" xmlns:wpg="http://schemas.microsoft.com/office/word/2010/wordprocessingGroup" xmlns:w16se="http://schemas.microsoft.com/office/word/2015/wordml/symex" xmlns:w15="http://schemas.microsoft.com/office/word/2012/wordml" xmlns:w14="http://schemas.microsoft.com/office/word/2010/wordml" xmlns:w="http://schemas.openxmlformats.org/wordprocessingml/2006/main" xmlns:w10="urn:schemas-microsoft-com:office:word" xmlns:wp14="http://schemas.microsoft.com/office/word/2010/wordprocessingDrawing" xmlns:v="urn:schemas-microsoft-com:vml" xmlns:o="urn:schemas-microsoft-com:office:office" xmlns:mc="http://schemas.openxmlformats.org/markup-compatibility/2006" xmlns:cx2="http://schemas.microsoft.com/office/drawing/2015/10/21/chartex" xmlns:cx1="http://schemas.microsoft.com/office/drawing/2015/9/8/chartex" xmlns:cx="http://schemas.microsoft.com/office/drawing/2014/chartex" xmlns:wpc="http://schemas.microsoft.com/office/word/2010/wordprocessingCanvas" xmlns=""/>
                       </a:ext>
                     </a:extLst>
                   </pic:spPr>
@@ -1710,6 +1724,7 @@
       <w:r>
         <w:rPr>
           <w:noProof/>
+          <w:lang w:val="bg-BG" w:eastAsia="bg-BG"/>
         </w:rPr>
         <w:drawing>
           <wp:inline distT="0" distB="0" distL="0" distR="0">
@@ -1729,10 +1744,10 @@
                     </pic:cNvPicPr>
                   </pic:nvPicPr>
                   <pic:blipFill rotWithShape="1">
-                    <a:blip r:embed="rId22">
+                    <a:blip r:embed="rId22" cstate="print">
                       <a:extLst>
                         <a:ext uri="{28A0092B-C50C-407E-A947-70E740481C1C}">
-                          <a14:useLocalDpi xmlns:a14="http://schemas.microsoft.com/office/drawing/2010/main" val="0"/>
+                          <a14:useLocalDpi xmlns:a14="http://schemas.microsoft.com/office/drawing/2010/main" xmlns:wps="http://schemas.microsoft.com/office/word/2010/wordprocessingShape" xmlns:wpi="http://schemas.microsoft.com/office/word/2010/wordprocessingInk" xmlns:wpg="http://schemas.microsoft.com/office/word/2010/wordprocessingGroup" xmlns:w16se="http://schemas.microsoft.com/office/word/2015/wordml/symex" xmlns:w15="http://schemas.microsoft.com/office/word/2012/wordml" xmlns:w14="http://schemas.microsoft.com/office/word/2010/wordml" xmlns:w="http://schemas.openxmlformats.org/wordprocessingml/2006/main" xmlns:w10="urn:schemas-microsoft-com:office:word" xmlns:wp14="http://schemas.microsoft.com/office/word/2010/wordprocessingDrawing" xmlns:v="urn:schemas-microsoft-com:vml" xmlns:o="urn:schemas-microsoft-com:office:office" xmlns:mc="http://schemas.openxmlformats.org/markup-compatibility/2006" xmlns:cx2="http://schemas.microsoft.com/office/drawing/2015/10/21/chartex" xmlns:cx1="http://schemas.microsoft.com/office/drawing/2015/9/8/chartex" xmlns:cx="http://schemas.microsoft.com/office/drawing/2014/chartex" xmlns:wpc="http://schemas.microsoft.com/office/word/2010/wordprocessingCanvas" xmlns="" val="0"/>
                         </a:ext>
                       </a:extLst>
                     </a:blip>
@@ -1753,7 +1768,7 @@
                     </a:ln>
                     <a:extLst>
                       <a:ext uri="{53640926-AAD7-44D8-BBD7-CCE9431645EC}">
-                        <a14:shadowObscured xmlns:a14="http://schemas.microsoft.com/office/drawing/2010/main"/>
+                        <a14:shadowObscured xmlns:a14="http://schemas.microsoft.com/office/drawing/2010/main" xmlns:wps="http://schemas.microsoft.com/office/word/2010/wordprocessingShape" xmlns:wpi="http://schemas.microsoft.com/office/word/2010/wordprocessingInk" xmlns:wpg="http://schemas.microsoft.com/office/word/2010/wordprocessingGroup" xmlns:w16se="http://schemas.microsoft.com/office/word/2015/wordml/symex" xmlns:w15="http://schemas.microsoft.com/office/word/2012/wordml" xmlns:w14="http://schemas.microsoft.com/office/word/2010/wordml" xmlns:w="http://schemas.openxmlformats.org/wordprocessingml/2006/main" xmlns:w10="urn:schemas-microsoft-com:office:word" xmlns:wp14="http://schemas.microsoft.com/office/word/2010/wordprocessingDrawing" xmlns:v="urn:schemas-microsoft-com:vml" xmlns:o="urn:schemas-microsoft-com:office:office" xmlns:mc="http://schemas.openxmlformats.org/markup-compatibility/2006" xmlns:cx2="http://schemas.microsoft.com/office/drawing/2015/10/21/chartex" xmlns:cx1="http://schemas.microsoft.com/office/drawing/2015/9/8/chartex" xmlns:cx="http://schemas.microsoft.com/office/drawing/2014/chartex" xmlns:wpc="http://schemas.microsoft.com/office/word/2010/wordprocessingCanvas" xmlns=""/>
                       </a:ext>
                     </a:extLst>
                   </pic:spPr>
@@ -1776,6 +1791,7 @@
       <w:r>
         <w:rPr>
           <w:noProof/>
+          <w:lang w:val="bg-BG" w:eastAsia="bg-BG"/>
         </w:rPr>
         <w:drawing>
           <wp:inline distT="0" distB="0" distL="0" distR="0">
@@ -1795,10 +1811,10 @@
                     </pic:cNvPicPr>
                   </pic:nvPicPr>
                   <pic:blipFill rotWithShape="1">
-                    <a:blip r:embed="rId23">
+                    <a:blip r:embed="rId23" cstate="print">
                       <a:extLst>
                         <a:ext uri="{28A0092B-C50C-407E-A947-70E740481C1C}">
-                          <a14:useLocalDpi xmlns:a14="http://schemas.microsoft.com/office/drawing/2010/main" val="0"/>
+                          <a14:useLocalDpi xmlns:a14="http://schemas.microsoft.com/office/drawing/2010/main" xmlns:wps="http://schemas.microsoft.com/office/word/2010/wordprocessingShape" xmlns:wpi="http://schemas.microsoft.com/office/word/2010/wordprocessingInk" xmlns:wpg="http://schemas.microsoft.com/office/word/2010/wordprocessingGroup" xmlns:w16se="http://schemas.microsoft.com/office/word/2015/wordml/symex" xmlns:w15="http://schemas.microsoft.com/office/word/2012/wordml" xmlns:w14="http://schemas.microsoft.com/office/word/2010/wordml" xmlns:w="http://schemas.openxmlformats.org/wordprocessingml/2006/main" xmlns:w10="urn:schemas-microsoft-com:office:word" xmlns:wp14="http://schemas.microsoft.com/office/word/2010/wordprocessingDrawing" xmlns:v="urn:schemas-microsoft-com:vml" xmlns:o="urn:schemas-microsoft-com:office:office" xmlns:mc="http://schemas.openxmlformats.org/markup-compatibility/2006" xmlns:cx2="http://schemas.microsoft.com/office/drawing/2015/10/21/chartex" xmlns:cx1="http://schemas.microsoft.com/office/drawing/2015/9/8/chartex" xmlns:cx="http://schemas.microsoft.com/office/drawing/2014/chartex" xmlns:wpc="http://schemas.microsoft.com/office/word/2010/wordprocessingCanvas" xmlns="" val="0"/>
                         </a:ext>
                       </a:extLst>
                     </a:blip>
@@ -1819,7 +1835,7 @@
                     </a:ln>
                     <a:extLst>
                       <a:ext uri="{53640926-AAD7-44D8-BBD7-CCE9431645EC}">
-                        <a14:shadowObscured xmlns:a14="http://schemas.microsoft.com/office/drawing/2010/main"/>
+                        <a14:shadowObscured xmlns:a14="http://schemas.microsoft.com/office/drawing/2010/main" xmlns:wps="http://schemas.microsoft.com/office/word/2010/wordprocessingShape" xmlns:wpi="http://schemas.microsoft.com/office/word/2010/wordprocessingInk" xmlns:wpg="http://schemas.microsoft.com/office/word/2010/wordprocessingGroup" xmlns:w16se="http://schemas.microsoft.com/office/word/2015/wordml/symex" xmlns:w15="http://schemas.microsoft.com/office/word/2012/wordml" xmlns:w14="http://schemas.microsoft.com/office/word/2010/wordml" xmlns:w="http://schemas.openxmlformats.org/wordprocessingml/2006/main" xmlns:w10="urn:schemas-microsoft-com:office:word" xmlns:wp14="http://schemas.microsoft.com/office/word/2010/wordprocessingDrawing" xmlns:v="urn:schemas-microsoft-com:vml" xmlns:o="urn:schemas-microsoft-com:office:office" xmlns:mc="http://schemas.openxmlformats.org/markup-compatibility/2006" xmlns:cx2="http://schemas.microsoft.com/office/drawing/2015/10/21/chartex" xmlns:cx1="http://schemas.microsoft.com/office/drawing/2015/9/8/chartex" xmlns:cx="http://schemas.microsoft.com/office/drawing/2014/chartex" xmlns:wpc="http://schemas.microsoft.com/office/word/2010/wordprocessingCanvas" xmlns=""/>
                       </a:ext>
                     </a:extLst>
                   </pic:spPr>
@@ -1837,7 +1853,7 @@
     </w:p>
     <w:p>
       <w:pPr>
-        <w:pStyle w:val="Heading2"/>
+        <w:pStyle w:val="2"/>
         <w:numPr>
           <w:ilvl w:val="0"/>
           <w:numId w:val="14"/>
@@ -1913,6 +1929,7 @@
       <w:r>
         <w:rPr>
           <w:noProof/>
+          <w:lang w:val="bg-BG" w:eastAsia="bg-BG"/>
         </w:rPr>
         <w:drawing>
           <wp:inline distT="0" distB="0" distL="0" distR="0">
@@ -1935,7 +1952,7 @@
                     <a:blip r:embed="rId24" cstate="print">
                       <a:extLst>
                         <a:ext uri="{28A0092B-C50C-407E-A947-70E740481C1C}">
-                          <a14:useLocalDpi xmlns:a14="http://schemas.microsoft.com/office/drawing/2010/main" val="0"/>
+                          <a14:useLocalDpi xmlns:a14="http://schemas.microsoft.com/office/drawing/2010/main" xmlns:wps="http://schemas.microsoft.com/office/word/2010/wordprocessingShape" xmlns:wpi="http://schemas.microsoft.com/office/word/2010/wordprocessingInk" xmlns:wpg="http://schemas.microsoft.com/office/word/2010/wordprocessingGroup" xmlns:w16se="http://schemas.microsoft.com/office/word/2015/wordml/symex" xmlns:w15="http://schemas.microsoft.com/office/word/2012/wordml" xmlns:w14="http://schemas.microsoft.com/office/word/2010/wordml" xmlns:w="http://schemas.openxmlformats.org/wordprocessingml/2006/main" xmlns:w10="urn:schemas-microsoft-com:office:word" xmlns:wp14="http://schemas.microsoft.com/office/word/2010/wordprocessingDrawing" xmlns:v="urn:schemas-microsoft-com:vml" xmlns:o="urn:schemas-microsoft-com:office:office" xmlns:mc="http://schemas.openxmlformats.org/markup-compatibility/2006" xmlns:cx2="http://schemas.microsoft.com/office/drawing/2015/10/21/chartex" xmlns:cx1="http://schemas.microsoft.com/office/drawing/2015/9/8/chartex" xmlns:cx="http://schemas.microsoft.com/office/drawing/2014/chartex" xmlns:wpc="http://schemas.microsoft.com/office/word/2010/wordprocessingCanvas" xmlns="" val="0"/>
                         </a:ext>
                       </a:extLst>
                     </a:blip>
@@ -1979,6 +1996,7 @@
       <w:r>
         <w:rPr>
           <w:noProof/>
+          <w:lang w:val="bg-BG" w:eastAsia="bg-BG"/>
         </w:rPr>
         <w:drawing>
           <wp:inline distT="0" distB="0" distL="0" distR="0">
@@ -2001,7 +2019,7 @@
                     <a:blip r:embed="rId25" cstate="print">
                       <a:extLst>
                         <a:ext uri="{28A0092B-C50C-407E-A947-70E740481C1C}">
-                          <a14:useLocalDpi xmlns:a14="http://schemas.microsoft.com/office/drawing/2010/main" val="0"/>
+                          <a14:useLocalDpi xmlns:a14="http://schemas.microsoft.com/office/drawing/2010/main" xmlns:wps="http://schemas.microsoft.com/office/word/2010/wordprocessingShape" xmlns:wpi="http://schemas.microsoft.com/office/word/2010/wordprocessingInk" xmlns:wpg="http://schemas.microsoft.com/office/word/2010/wordprocessingGroup" xmlns:w16se="http://schemas.microsoft.com/office/word/2015/wordml/symex" xmlns:w15="http://schemas.microsoft.com/office/word/2012/wordml" xmlns:w14="http://schemas.microsoft.com/office/word/2010/wordml" xmlns:w="http://schemas.openxmlformats.org/wordprocessingml/2006/main" xmlns:w10="urn:schemas-microsoft-com:office:word" xmlns:wp14="http://schemas.microsoft.com/office/word/2010/wordprocessingDrawing" xmlns:v="urn:schemas-microsoft-com:vml" xmlns:o="urn:schemas-microsoft-com:office:office" xmlns:mc="http://schemas.openxmlformats.org/markup-compatibility/2006" xmlns:cx2="http://schemas.microsoft.com/office/drawing/2015/10/21/chartex" xmlns:cx1="http://schemas.microsoft.com/office/drawing/2015/9/8/chartex" xmlns:cx="http://schemas.microsoft.com/office/drawing/2014/chartex" xmlns:wpc="http://schemas.microsoft.com/office/word/2010/wordprocessingCanvas" xmlns="" val="0"/>
                         </a:ext>
                       </a:extLst>
                     </a:blip>
@@ -2052,6 +2070,7 @@
       <w:r>
         <w:rPr>
           <w:noProof/>
+          <w:lang w:val="bg-BG" w:eastAsia="bg-BG"/>
         </w:rPr>
         <w:lastRenderedPageBreak/>
         <w:drawing>
@@ -2075,7 +2094,7 @@
                     <a:blip r:embed="rId26" cstate="print">
                       <a:extLst>
                         <a:ext uri="{28A0092B-C50C-407E-A947-70E740481C1C}">
-                          <a14:useLocalDpi xmlns:a14="http://schemas.microsoft.com/office/drawing/2010/main" val="0"/>
+                          <a14:useLocalDpi xmlns:a14="http://schemas.microsoft.com/office/drawing/2010/main" xmlns:wps="http://schemas.microsoft.com/office/word/2010/wordprocessingShape" xmlns:wpi="http://schemas.microsoft.com/office/word/2010/wordprocessingInk" xmlns:wpg="http://schemas.microsoft.com/office/word/2010/wordprocessingGroup" xmlns:w16se="http://schemas.microsoft.com/office/word/2015/wordml/symex" xmlns:w15="http://schemas.microsoft.com/office/word/2012/wordml" xmlns:w14="http://schemas.microsoft.com/office/word/2010/wordml" xmlns:w="http://schemas.openxmlformats.org/wordprocessingml/2006/main" xmlns:w10="urn:schemas-microsoft-com:office:word" xmlns:wp14="http://schemas.microsoft.com/office/word/2010/wordprocessingDrawing" xmlns:v="urn:schemas-microsoft-com:vml" xmlns:o="urn:schemas-microsoft-com:office:office" xmlns:mc="http://schemas.openxmlformats.org/markup-compatibility/2006" xmlns:cx2="http://schemas.microsoft.com/office/drawing/2015/10/21/chartex" xmlns:cx1="http://schemas.microsoft.com/office/drawing/2015/9/8/chartex" xmlns:cx="http://schemas.microsoft.com/office/drawing/2014/chartex" xmlns:wpc="http://schemas.microsoft.com/office/word/2010/wordprocessingCanvas" xmlns="" val="0"/>
                         </a:ext>
                       </a:extLst>
                     </a:blip>
@@ -2111,7 +2130,7 @@
     </w:p>
     <w:p>
       <w:pPr>
-        <w:pStyle w:val="Heading2"/>
+        <w:pStyle w:val="2"/>
         <w:numPr>
           <w:ilvl w:val="0"/>
           <w:numId w:val="14"/>
@@ -2169,11 +2188,11 @@
         <w:t>t to check if the user would like to go one folder back, and the command for this is “</w:t>
       </w:r>
       <w:proofErr w:type="spellStart"/>
+      <w:proofErr w:type="gramStart"/>
       <w:r>
         <w:t>cdRel</w:t>
       </w:r>
       <w:proofErr w:type="spellEnd"/>
-      <w:proofErr w:type="gramStart"/>
       <w:r>
         <w:t xml:space="preserve"> ..</w:t>
       </w:r>
@@ -2191,11 +2210,12 @@
       <w:r>
         <w:rPr>
           <w:noProof/>
+          <w:lang w:val="bg-BG" w:eastAsia="bg-BG"/>
         </w:rPr>
         <w:drawing>
           <wp:inline distT="0" distB="0" distL="0" distR="0">
             <wp:extent cx="5764530" cy="3045460"/>
-            <wp:effectExtent l="0" t="0" r="7620" b="2540"/>
+            <wp:effectExtent l="19050" t="0" r="7620" b="0"/>
             <wp:docPr id="64" name="Picture 64"/>
             <wp:cNvGraphicFramePr>
               <a:graphicFrameLocks xmlns:a="http://schemas.openxmlformats.org/drawingml/2006/main" noChangeAspect="1"/>
@@ -2210,10 +2230,10 @@
                     </pic:cNvPicPr>
                   </pic:nvPicPr>
                   <pic:blipFill>
-                    <a:blip r:embed="rId27">
+                    <a:blip r:embed="rId27" cstate="print">
                       <a:extLst>
                         <a:ext uri="{28A0092B-C50C-407E-A947-70E740481C1C}">
-                          <a14:useLocalDpi xmlns:a14="http://schemas.microsoft.com/office/drawing/2010/main" val="0"/>
+                          <a14:useLocalDpi xmlns:a14="http://schemas.microsoft.com/office/drawing/2010/main" xmlns:wps="http://schemas.microsoft.com/office/word/2010/wordprocessingShape" xmlns:wpi="http://schemas.microsoft.com/office/word/2010/wordprocessingInk" xmlns:wpg="http://schemas.microsoft.com/office/word/2010/wordprocessingGroup" xmlns:w16se="http://schemas.microsoft.com/office/word/2015/wordml/symex" xmlns:w15="http://schemas.microsoft.com/office/word/2012/wordml" xmlns:w14="http://schemas.microsoft.com/office/word/2010/wordml" xmlns:w="http://schemas.openxmlformats.org/wordprocessingml/2006/main" xmlns:w10="urn:schemas-microsoft-com:office:word" xmlns:wp14="http://schemas.microsoft.com/office/word/2010/wordprocessingDrawing" xmlns:v="urn:schemas-microsoft-com:vml" xmlns:o="urn:schemas-microsoft-com:office:office" xmlns:mc="http://schemas.openxmlformats.org/markup-compatibility/2006" xmlns:cx2="http://schemas.microsoft.com/office/drawing/2015/10/21/chartex" xmlns:cx1="http://schemas.microsoft.com/office/drawing/2015/9/8/chartex" xmlns:cx="http://schemas.microsoft.com/office/drawing/2014/chartex" xmlns:wpc="http://schemas.microsoft.com/office/word/2010/wordprocessingCanvas" xmlns="" val="0"/>
                         </a:ext>
                       </a:extLst>
                     </a:blip>
@@ -2345,6 +2365,7 @@
       <w:r>
         <w:rPr>
           <w:noProof/>
+          <w:lang w:val="bg-BG" w:eastAsia="bg-BG"/>
         </w:rPr>
         <w:drawing>
           <wp:inline distT="0" distB="0" distL="0" distR="0">
@@ -2364,10 +2385,10 @@
                     </pic:cNvPicPr>
                   </pic:nvPicPr>
                   <pic:blipFill>
-                    <a:blip r:embed="rId28">
+                    <a:blip r:embed="rId28" cstate="print">
                       <a:extLst>
                         <a:ext uri="{28A0092B-C50C-407E-A947-70E740481C1C}">
-                          <a14:useLocalDpi xmlns:a14="http://schemas.microsoft.com/office/drawing/2010/main" val="0"/>
+                          <a14:useLocalDpi xmlns:a14="http://schemas.microsoft.com/office/drawing/2010/main" xmlns:wps="http://schemas.microsoft.com/office/word/2010/wordprocessingShape" xmlns:wpi="http://schemas.microsoft.com/office/word/2010/wordprocessingInk" xmlns:wpg="http://schemas.microsoft.com/office/word/2010/wordprocessingGroup" xmlns:w16se="http://schemas.microsoft.com/office/word/2015/wordml/symex" xmlns:w15="http://schemas.microsoft.com/office/word/2012/wordml" xmlns:w14="http://schemas.microsoft.com/office/word/2010/wordml" xmlns:w="http://schemas.openxmlformats.org/wordprocessingml/2006/main" xmlns:w10="urn:schemas-microsoft-com:office:word" xmlns:wp14="http://schemas.microsoft.com/office/word/2010/wordprocessingDrawing" xmlns:v="urn:schemas-microsoft-com:vml" xmlns:o="urn:schemas-microsoft-com:office:office" xmlns:mc="http://schemas.openxmlformats.org/markup-compatibility/2006" xmlns:cx2="http://schemas.microsoft.com/office/drawing/2015/10/21/chartex" xmlns:cx1="http://schemas.microsoft.com/office/drawing/2015/9/8/chartex" xmlns:cx="http://schemas.microsoft.com/office/drawing/2014/chartex" xmlns:wpc="http://schemas.microsoft.com/office/word/2010/wordprocessingCanvas" xmlns="" val="0"/>
                         </a:ext>
                       </a:extLst>
                     </a:blip>
@@ -2419,7 +2440,13 @@
       </w:r>
       <w:proofErr w:type="spellEnd"/>
       <w:r>
-        <w:t xml:space="preserve"> and if there is something wrong with the whole picture, you may want to fix it, so that everything it according to the documents, for the next exercise.</w:t>
+        <w:t xml:space="preserve"> and if there is something wrong with the whole picture, you may want </w:t>
+      </w:r>
+      <w:r>
+        <w:t>to fix it, so that everything is</w:t>
+      </w:r>
+      <w:r>
+        <w:t xml:space="preserve"> according to the documents, for the next exercise.</w:t>
       </w:r>
     </w:p>
     <w:p>
@@ -2440,7 +2467,7 @@
 </file>
 
 <file path=word/endnotes.xml><?xml version="1.0" encoding="utf-8"?>
-<w:endnotes xmlns:wpc="http://schemas.microsoft.com/office/word/2010/wordprocessingCanvas" xmlns:cx="http://schemas.microsoft.com/office/drawing/2014/chartex" xmlns:cx1="http://schemas.microsoft.com/office/drawing/2015/9/8/chartex" xmlns:cx2="http://schemas.microsoft.com/office/drawing/2015/10/21/chartex" xmlns:mc="http://schemas.openxmlformats.org/markup-compatibility/2006" xmlns:o="urn:schemas-microsoft-com:office:office" xmlns:r="http://schemas.openxmlformats.org/officeDocument/2006/relationships" xmlns:m="http://schemas.openxmlformats.org/officeDocument/2006/math" xmlns:v="urn:schemas-microsoft-com:vml" xmlns:wp14="http://schemas.microsoft.com/office/word/2010/wordprocessingDrawing" xmlns:wp="http://schemas.openxmlformats.org/drawingml/2006/wordprocessingDrawing" xmlns:w10="urn:schemas-microsoft-com:office:word" xmlns:w="http://schemas.openxmlformats.org/wordprocessingml/2006/main" xmlns:w14="http://schemas.microsoft.com/office/word/2010/wordml" xmlns:w15="http://schemas.microsoft.com/office/word/2012/wordml" xmlns:w16se="http://schemas.microsoft.com/office/word/2015/wordml/symex" xmlns:wpg="http://schemas.microsoft.com/office/word/2010/wordprocessingGroup" xmlns:wpi="http://schemas.microsoft.com/office/word/2010/wordprocessingInk" xmlns:wne="http://schemas.microsoft.com/office/word/2006/wordml" xmlns:wps="http://schemas.microsoft.com/office/word/2010/wordprocessingShape" mc:Ignorable="w14 w15 w16se wp14">
+<w:endnotes xmlns:ve="http://schemas.openxmlformats.org/markup-compatibility/2006" xmlns:o="urn:schemas-microsoft-com:office:office" xmlns:r="http://schemas.openxmlformats.org/officeDocument/2006/relationships" xmlns:m="http://schemas.openxmlformats.org/officeDocument/2006/math" xmlns:v="urn:schemas-microsoft-com:vml" xmlns:wp="http://schemas.openxmlformats.org/drawingml/2006/wordprocessingDrawing" xmlns:w10="urn:schemas-microsoft-com:office:word" xmlns:w="http://schemas.openxmlformats.org/wordprocessingml/2006/main" xmlns:wne="http://schemas.microsoft.com/office/word/2006/wordml">
   <w:endnote w:type="separator" w:id="-1">
     <w:p>
       <w:pPr>
@@ -2465,1893 +2492,816 @@
 </file>
 
 <file path=word/footer1.xml><?xml version="1.0" encoding="utf-8"?>
-<w:ftr xmlns:wpc="http://schemas.microsoft.com/office/word/2010/wordprocessingCanvas" xmlns:cx="http://schemas.microsoft.com/office/drawing/2014/chartex" xmlns:cx1="http://schemas.microsoft.com/office/drawing/2015/9/8/chartex" xmlns:cx2="http://schemas.microsoft.com/office/drawing/2015/10/21/chartex" xmlns:mc="http://schemas.openxmlformats.org/markup-compatibility/2006" xmlns:o="urn:schemas-microsoft-com:office:office" xmlns:r="http://schemas.openxmlformats.org/officeDocument/2006/relationships" xmlns:m="http://schemas.openxmlformats.org/officeDocument/2006/math" xmlns:v="urn:schemas-microsoft-com:vml" xmlns:wp14="http://schemas.microsoft.com/office/word/2010/wordprocessingDrawing" xmlns:wp="http://schemas.openxmlformats.org/drawingml/2006/wordprocessingDrawing" xmlns:w10="urn:schemas-microsoft-com:office:word" xmlns:w="http://schemas.openxmlformats.org/wordprocessingml/2006/main" xmlns:w14="http://schemas.microsoft.com/office/word/2010/wordml" xmlns:w15="http://schemas.microsoft.com/office/word/2012/wordml" xmlns:w16se="http://schemas.microsoft.com/office/word/2015/wordml/symex" xmlns:wpg="http://schemas.microsoft.com/office/word/2010/wordprocessingGroup" xmlns:wpi="http://schemas.microsoft.com/office/word/2010/wordprocessingInk" xmlns:wne="http://schemas.microsoft.com/office/word/2006/wordml" xmlns:wps="http://schemas.microsoft.com/office/word/2010/wordprocessingShape" mc:Ignorable="w14 w15 w16se wp14">
+<w:ftr xmlns:ve="http://schemas.openxmlformats.org/markup-compatibility/2006" xmlns:o="urn:schemas-microsoft-com:office:office" xmlns:r="http://schemas.openxmlformats.org/officeDocument/2006/relationships" xmlns:m="http://schemas.openxmlformats.org/officeDocument/2006/math" xmlns:v="urn:schemas-microsoft-com:vml" xmlns:wp="http://schemas.openxmlformats.org/drawingml/2006/wordprocessingDrawing" xmlns:w10="urn:schemas-microsoft-com:office:word" xmlns:w="http://schemas.openxmlformats.org/wordprocessingml/2006/main" xmlns:wne="http://schemas.microsoft.com/office/word/2006/wordml">
   <w:p>
     <w:pPr>
-      <w:pStyle w:val="Footer"/>
+      <w:pStyle w:val="a5"/>
     </w:pPr>
     <w:r>
       <w:rPr>
         <w:noProof/>
       </w:rPr>
-      <mc:AlternateContent>
-        <mc:Choice Requires="wps">
-          <w:drawing>
-            <wp:anchor distT="0" distB="0" distL="114300" distR="114300" simplePos="0" relativeHeight="251665408" behindDoc="0" locked="0" layoutInCell="1" allowOverlap="1" wp14:anchorId="0BD046BD" wp14:editId="503685BE">
-              <wp:simplePos x="0" y="0"/>
-              <wp:positionH relativeFrom="column">
-                <wp:posOffset>84455</wp:posOffset>
-              </wp:positionH>
-              <wp:positionV relativeFrom="paragraph">
-                <wp:posOffset>113665</wp:posOffset>
-              </wp:positionV>
-              <wp:extent cx="1487170" cy="508000"/>
-              <wp:effectExtent l="0" t="0" r="0" b="6350"/>
-              <wp:wrapNone/>
-              <wp:docPr id="4" name="Text Box 4"/>
-              <wp:cNvGraphicFramePr>
-                <a:graphicFrameLocks xmlns:a="http://schemas.openxmlformats.org/drawingml/2006/main"/>
-              </wp:cNvGraphicFramePr>
-              <a:graphic xmlns:a="http://schemas.openxmlformats.org/drawingml/2006/main">
-                <a:graphicData uri="http://schemas.microsoft.com/office/word/2010/wordprocessingShape">
-                  <wps:wsp>
-                    <wps:cNvSpPr txBox="1">
-                      <a:spLocks noChangeArrowheads="1"/>
-                    </wps:cNvSpPr>
-                    <wps:spPr bwMode="auto">
-                      <a:xfrm>
-                        <a:off x="0" y="0"/>
-                        <a:ext cx="1487170" cy="508000"/>
-                      </a:xfrm>
-                      <a:prstGeom prst="rect">
-                        <a:avLst/>
-                      </a:prstGeom>
-                      <a:noFill/>
-                      <a:ln w="9525">
-                        <a:noFill/>
-                        <a:miter lim="800000"/>
-                        <a:headEnd/>
-                        <a:tailEnd/>
-                      </a:ln>
-                    </wps:spPr>
-                    <wps:txbx>
-                      <w:txbxContent>
-                        <w:p>
-                          <w:pPr>
-                            <w:spacing w:before="0" w:after="0" w:line="240" w:lineRule="auto"/>
-                          </w:pPr>
-                          <w:r>
-                            <w:rPr>
-                              <w:noProof/>
-                              <w:sz w:val="20"/>
-                              <w:szCs w:val="20"/>
-                            </w:rPr>
-                            <w:drawing>
-                              <wp:inline distT="0" distB="0" distL="0" distR="0" wp14:anchorId="68304851" wp14:editId="1F532B1D">
-                                <wp:extent cx="1360800" cy="439200"/>
-                                <wp:effectExtent l="0" t="0" r="0" b="0"/>
-                                <wp:docPr id="71" name="Picture 71" title="Software University Foundation - logo">
-                                  <a:hlinkClick xmlns:a="http://schemas.openxmlformats.org/drawingml/2006/main" r:id="rId1"/>
-                                </wp:docPr>
-                                <wp:cNvGraphicFramePr>
-                                  <a:graphicFrameLocks xmlns:a="http://schemas.openxmlformats.org/drawingml/2006/main"/>
-                                </wp:cNvGraphicFramePr>
-                                <a:graphic xmlns:a="http://schemas.openxmlformats.org/drawingml/2006/main">
-                                  <a:graphicData uri="http://schemas.openxmlformats.org/drawingml/2006/picture">
-                                    <pic:pic xmlns:pic="http://schemas.openxmlformats.org/drawingml/2006/picture">
-                                      <pic:nvPicPr>
-                                        <pic:cNvPr id="1" name="Picture 1" title="Software University Foundation - logo">
-                                          <a:hlinkClick r:id="rId2"/>
-                                        </pic:cNvPr>
-                                        <pic:cNvPicPr/>
-                                      </pic:nvPicPr>
-                                      <pic:blipFill>
-                                        <a:blip r:embed="rId3">
-                                          <a:extLst>
-                                            <a:ext uri="{28A0092B-C50C-407E-A947-70E740481C1C}">
-                                              <a14:useLocalDpi xmlns:a14="http://schemas.microsoft.com/office/drawing/2010/main" val="0"/>
-                                            </a:ext>
-                                          </a:extLst>
-                                        </a:blip>
-                                        <a:srcRect/>
-                                        <a:stretch>
-                                          <a:fillRect/>
-                                        </a:stretch>
-                                      </pic:blipFill>
-                                      <pic:spPr bwMode="auto">
-                                        <a:xfrm>
-                                          <a:off x="0" y="0"/>
-                                          <a:ext cx="1360800" cy="439200"/>
-                                        </a:xfrm>
-                                        <a:prstGeom prst="rect">
-                                          <a:avLst/>
-                                        </a:prstGeom>
-                                        <a:noFill/>
-                                        <a:ln>
-                                          <a:noFill/>
-                                        </a:ln>
-                                      </pic:spPr>
-                                    </pic:pic>
-                                  </a:graphicData>
-                                </a:graphic>
-                              </wp:inline>
-                            </w:drawing>
-                          </w:r>
-                        </w:p>
-                      </w:txbxContent>
-                    </wps:txbx>
-                    <wps:bodyPr rot="0" vert="horz" wrap="square" lIns="18000" tIns="18000" rIns="18000" bIns="18000" anchor="t" anchorCtr="0">
-                      <a:noAutofit/>
-                    </wps:bodyPr>
-                  </wps:wsp>
-                </a:graphicData>
-              </a:graphic>
-              <wp14:sizeRelH relativeFrom="margin">
-                <wp14:pctWidth>0</wp14:pctWidth>
-              </wp14:sizeRelH>
-              <wp14:sizeRelV relativeFrom="margin">
-                <wp14:pctHeight>0</wp14:pctHeight>
-              </wp14:sizeRelV>
-            </wp:anchor>
-          </w:drawing>
-        </mc:Choice>
-        <mc:Fallback>
-          <w:pict>
-            <v:shapetype w14:anchorId="0BD046BD" id="_x0000_t202" coordsize="21600,21600" o:spt="202" path="m,l,21600r21600,l21600,xe">
-              <v:stroke joinstyle="miter"/>
-              <v:path gradientshapeok="t" o:connecttype="rect"/>
-            </v:shapetype>
-            <v:shape id="Text Box 4" o:spid="_x0000_s1026" type="#_x0000_t202" style="position:absolute;margin-left:6.65pt;margin-top:8.95pt;width:117.1pt;height:40pt;z-index:251665408;visibility:visible;mso-wrap-style:square;mso-width-percent:0;mso-height-percent:0;mso-wrap-distance-left:9pt;mso-wrap-distance-top:0;mso-wrap-distance-right:9pt;mso-wrap-distance-bottom:0;mso-position-horizontal:absolute;mso-position-horizontal-relative:text;mso-position-vertical:absolute;mso-position-vertical-relative:text;mso-width-percent:0;mso-height-percent:0;mso-width-relative:margin;mso-height-relative:margin;v-text-anchor:top" o:gfxdata="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" filled="f" stroked="f">
-              <v:textbox inset=".5mm,.5mm,.5mm,.5mm">
-                <w:txbxContent>
-                  <w:p>
-                    <w:pPr>
-                      <w:spacing w:before="0" w:after="0" w:line="240" w:lineRule="auto"/>
-                    </w:pPr>
-                    <w:r>
-                      <w:rPr>
-                        <w:noProof/>
-                        <w:sz w:val="20"/>
-                        <w:szCs w:val="20"/>
-                      </w:rPr>
-                      <w:drawing>
-                        <wp:inline distT="0" distB="0" distL="0" distR="0" wp14:anchorId="68304851" wp14:editId="1F532B1D">
-                          <wp:extent cx="1360800" cy="439200"/>
-                          <wp:effectExtent l="0" t="0" r="0" b="0"/>
-                          <wp:docPr id="71" name="Picture 71" title="Software University Foundation - logo">
-                            <a:hlinkClick xmlns:a="http://schemas.openxmlformats.org/drawingml/2006/main" r:id="rId4"/>
-                          </wp:docPr>
-                          <wp:cNvGraphicFramePr>
-                            <a:graphicFrameLocks xmlns:a="http://schemas.openxmlformats.org/drawingml/2006/main"/>
-                          </wp:cNvGraphicFramePr>
-                          <a:graphic xmlns:a="http://schemas.openxmlformats.org/drawingml/2006/main">
-                            <a:graphicData uri="http://schemas.openxmlformats.org/drawingml/2006/picture">
-                              <pic:pic xmlns:pic="http://schemas.openxmlformats.org/drawingml/2006/picture">
-                                <pic:nvPicPr>
-                                  <pic:cNvPr id="1" name="Picture 1" title="Software University Foundation - logo">
-                                    <a:hlinkClick r:id="rId5"/>
-                                  </pic:cNvPr>
-                                  <pic:cNvPicPr/>
-                                </pic:nvPicPr>
-                                <pic:blipFill>
-                                  <a:blip r:embed="rId6">
-                                    <a:extLst>
-                                      <a:ext uri="{28A0092B-C50C-407E-A947-70E740481C1C}">
-                                        <a14:useLocalDpi xmlns:a14="http://schemas.microsoft.com/office/drawing/2010/main" val="0"/>
-                                      </a:ext>
-                                    </a:extLst>
-                                  </a:blip>
-                                  <a:srcRect/>
-                                  <a:stretch>
-                                    <a:fillRect/>
-                                  </a:stretch>
-                                </pic:blipFill>
-                                <pic:spPr bwMode="auto">
-                                  <a:xfrm>
-                                    <a:off x="0" y="0"/>
-                                    <a:ext cx="1360800" cy="439200"/>
-                                  </a:xfrm>
-                                  <a:prstGeom prst="rect">
-                                    <a:avLst/>
-                                  </a:prstGeom>
-                                  <a:noFill/>
-                                  <a:ln>
-                                    <a:noFill/>
-                                  </a:ln>
-                                </pic:spPr>
-                              </pic:pic>
-                            </a:graphicData>
-                          </a:graphic>
-                        </wp:inline>
-                      </w:drawing>
-                    </w:r>
-                  </w:p>
-                </w:txbxContent>
-              </v:textbox>
-            </v:shape>
-          </w:pict>
-        </mc:Fallback>
-      </mc:AlternateContent>
+      <w:pict>
+        <v:shapetype id="_x0000_t202" coordsize="21600,21600" o:spt="202" path="m,l,21600r21600,l21600,xe">
+          <v:stroke joinstyle="miter"/>
+          <v:path gradientshapeok="t" o:connecttype="rect"/>
+        </v:shapetype>
+        <v:shape id="Text Box 4" o:spid="_x0000_s4101" type="#_x0000_t202" style="position:absolute;margin-left:6.65pt;margin-top:8.95pt;width:117.1pt;height:40pt;z-index:251665408;visibility:visible;mso-width-relative:margin;mso-height-relative:margin" o:gfxdata="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" filled="f" stroked="f">
+          <v:textbox inset=".5mm,.5mm,.5mm,.5mm">
+            <w:txbxContent>
+              <w:p>
+                <w:pPr>
+                  <w:spacing w:before="0" w:after="0" w:line="240" w:lineRule="auto"/>
+                </w:pPr>
+                <w:r>
+                  <w:rPr>
+                    <w:noProof/>
+                    <w:sz w:val="20"/>
+                    <w:szCs w:val="20"/>
+                    <w:lang w:val="bg-BG" w:eastAsia="bg-BG"/>
+                  </w:rPr>
+                  <w:drawing>
+                    <wp:inline distT="0" distB="0" distL="0" distR="0">
+                      <wp:extent cx="1360800" cy="439200"/>
+                      <wp:effectExtent l="0" t="0" r="0" b="0"/>
+                      <wp:docPr id="71" name="Picture 71">
+                        <a:hlinkClick xmlns:a="http://schemas.openxmlformats.org/drawingml/2006/main" r:id="rId1"/>
+                      </wp:docPr>
+                      <wp:cNvGraphicFramePr>
+                        <a:graphicFrameLocks xmlns:a="http://schemas.openxmlformats.org/drawingml/2006/main"/>
+                      </wp:cNvGraphicFramePr>
+                      <a:graphic xmlns:a="http://schemas.openxmlformats.org/drawingml/2006/main">
+                        <a:graphicData uri="http://schemas.openxmlformats.org/drawingml/2006/picture">
+                          <pic:pic xmlns:pic="http://schemas.openxmlformats.org/drawingml/2006/picture">
+                            <pic:nvPicPr>
+                              <pic:cNvPr id="1" name="Picture 1">
+                                <a:hlinkClick r:id="rId2"/>
+                              </pic:cNvPr>
+                              <pic:cNvPicPr/>
+                            </pic:nvPicPr>
+                            <pic:blipFill>
+                              <a:blip r:embed="rId3">
+                                <a:extLst>
+                                  <a:ext uri="{28A0092B-C50C-407E-A947-70E740481C1C}">
+                                    <a14:useLocalDpi xmlns:a14="http://schemas.microsoft.com/office/drawing/2010/main" xmlns:wps="http://schemas.microsoft.com/office/word/2010/wordprocessingShape" xmlns:wpi="http://schemas.microsoft.com/office/word/2010/wordprocessingInk" xmlns:wpg="http://schemas.microsoft.com/office/word/2010/wordprocessingGroup" xmlns:w16se="http://schemas.microsoft.com/office/word/2015/wordml/symex" xmlns:w15="http://schemas.microsoft.com/office/word/2012/wordml" xmlns:w14="http://schemas.microsoft.com/office/word/2010/wordml" xmlns:w="http://schemas.openxmlformats.org/wordprocessingml/2006/main" xmlns:w10="urn:schemas-microsoft-com:office:word" xmlns:wp14="http://schemas.microsoft.com/office/word/2010/wordprocessingDrawing" xmlns:v="urn:schemas-microsoft-com:vml" xmlns:o="urn:schemas-microsoft-com:office:office" xmlns:mc="http://schemas.openxmlformats.org/markup-compatibility/2006" xmlns:cx2="http://schemas.microsoft.com/office/drawing/2015/10/21/chartex" xmlns:cx1="http://schemas.microsoft.com/office/drawing/2015/9/8/chartex" xmlns:cx="http://schemas.microsoft.com/office/drawing/2014/chartex" xmlns:wpc="http://schemas.microsoft.com/office/word/2010/wordprocessingCanvas" xmlns="" val="0"/>
+                                  </a:ext>
+                                </a:extLst>
+                              </a:blip>
+                              <a:srcRect/>
+                              <a:stretch>
+                                <a:fillRect/>
+                              </a:stretch>
+                            </pic:blipFill>
+                            <pic:spPr bwMode="auto">
+                              <a:xfrm>
+                                <a:off x="0" y="0"/>
+                                <a:ext cx="1360800" cy="439200"/>
+                              </a:xfrm>
+                              <a:prstGeom prst="rect">
+                                <a:avLst/>
+                              </a:prstGeom>
+                              <a:noFill/>
+                              <a:ln>
+                                <a:noFill/>
+                              </a:ln>
+                            </pic:spPr>
+                          </pic:pic>
+                        </a:graphicData>
+                      </a:graphic>
+                    </wp:inline>
+                  </w:drawing>
+                </w:r>
+              </w:p>
+            </w:txbxContent>
+          </v:textbox>
+        </v:shape>
+      </w:pict>
     </w:r>
     <w:r>
       <w:rPr>
         <w:noProof/>
       </w:rPr>
-      <mc:AlternateContent>
-        <mc:Choice Requires="wps">
-          <w:drawing>
-            <wp:anchor distT="0" distB="0" distL="114300" distR="114300" simplePos="0" relativeHeight="251666432" behindDoc="0" locked="0" layoutInCell="1" allowOverlap="1" wp14:anchorId="14C07A4B" wp14:editId="37205036">
-              <wp:simplePos x="0" y="0"/>
-              <wp:positionH relativeFrom="column">
-                <wp:posOffset>-1270</wp:posOffset>
-              </wp:positionH>
-              <wp:positionV relativeFrom="paragraph">
-                <wp:posOffset>66040</wp:posOffset>
-              </wp:positionV>
-              <wp:extent cx="6614160" cy="0"/>
-              <wp:effectExtent l="0" t="0" r="34290" b="19050"/>
-              <wp:wrapNone/>
-              <wp:docPr id="1" name="Straight Connector 1"/>
-              <wp:cNvGraphicFramePr/>
-              <a:graphic xmlns:a="http://schemas.openxmlformats.org/drawingml/2006/main">
-                <a:graphicData uri="http://schemas.microsoft.com/office/word/2010/wordprocessingShape">
-                  <wps:wsp>
-                    <wps:cNvCnPr/>
-                    <wps:spPr>
-                      <a:xfrm flipV="1">
-                        <a:off x="0" y="0"/>
-                        <a:ext cx="6614160" cy="0"/>
-                      </a:xfrm>
-                      <a:prstGeom prst="line">
-                        <a:avLst/>
-                      </a:prstGeom>
-                      <a:ln w="12700" cap="rnd">
-                        <a:solidFill>
-                          <a:srgbClr val="F37123"/>
-                        </a:solidFill>
-                      </a:ln>
-                    </wps:spPr>
-                    <wps:style>
-                      <a:lnRef idx="1">
-                        <a:schemeClr val="accent1"/>
-                      </a:lnRef>
-                      <a:fillRef idx="0">
-                        <a:schemeClr val="accent1"/>
-                      </a:fillRef>
-                      <a:effectRef idx="0">
-                        <a:schemeClr val="accent1"/>
-                      </a:effectRef>
-                      <a:fontRef idx="minor">
-                        <a:schemeClr val="tx1"/>
-                      </a:fontRef>
-                    </wps:style>
-                    <wps:bodyPr/>
-                  </wps:wsp>
-                </a:graphicData>
-              </a:graphic>
-            </wp:anchor>
-          </w:drawing>
-        </mc:Choice>
-        <mc:Fallback>
-          <w:pict>
-            <v:line w14:anchorId="30530E82" id="Straight Connector 1" o:spid="_x0000_s1026" style="position:absolute;flip:y;z-index:251666432;visibility:visible;mso-wrap-style:square;mso-wrap-distance-left:9pt;mso-wrap-distance-top:0;mso-wrap-distance-right:9pt;mso-wrap-distance-bottom:0;mso-position-horizontal:absolute;mso-position-horizontal-relative:text;mso-position-vertical:absolute;mso-position-vertical-relative:text" from="-.1pt,5.2pt" to="520.7pt,5.2pt" o:gfxdata="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" strokecolor="#f37123" strokeweight="1pt">
-              <v:stroke endcap="round"/>
-            </v:line>
-          </w:pict>
-        </mc:Fallback>
-      </mc:AlternateContent>
+      <w:pict>
+        <v:line id="Straight Connector 1" o:spid="_x0000_s4100" style="position:absolute;flip:y;z-index:251666432;visibility:visible" from="-.1pt,5.2pt" to="520.7pt,5.2pt" o:gfxdata="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" strokecolor="#f37123" strokeweight="1pt">
+          <v:stroke endcap="round"/>
+        </v:line>
+      </w:pict>
     </w:r>
     <w:r>
       <w:rPr>
         <w:noProof/>
       </w:rPr>
-      <mc:AlternateContent>
-        <mc:Choice Requires="wps">
-          <w:drawing>
-            <wp:anchor distT="0" distB="0" distL="114300" distR="114300" simplePos="0" relativeHeight="251667456" behindDoc="0" locked="0" layoutInCell="1" allowOverlap="1" wp14:anchorId="56B87737" wp14:editId="7DC2501E">
-              <wp:simplePos x="0" y="0"/>
-              <wp:positionH relativeFrom="column">
-                <wp:posOffset>5647055</wp:posOffset>
-              </wp:positionH>
-              <wp:positionV relativeFrom="paragraph">
-                <wp:posOffset>342265</wp:posOffset>
-              </wp:positionV>
-              <wp:extent cx="900430" cy="201930"/>
-              <wp:effectExtent l="0" t="0" r="13970" b="7620"/>
-              <wp:wrapNone/>
-              <wp:docPr id="3" name="Text Box 3"/>
-              <wp:cNvGraphicFramePr/>
-              <a:graphic xmlns:a="http://schemas.openxmlformats.org/drawingml/2006/main">
-                <a:graphicData uri="http://schemas.microsoft.com/office/word/2010/wordprocessingShape">
-                  <wps:wsp>
-                    <wps:cNvSpPr txBox="1"/>
-                    <wps:spPr>
-                      <a:xfrm>
-                        <a:off x="0" y="0"/>
-                        <a:ext cx="900430" cy="201930"/>
-                      </a:xfrm>
-                      <a:prstGeom prst="rect">
-                        <a:avLst/>
-                      </a:prstGeom>
-                      <a:noFill/>
-                      <a:ln w="6350">
-                        <a:noFill/>
-                      </a:ln>
-                      <a:effectLst/>
-                    </wps:spPr>
-                    <wps:style>
-                      <a:lnRef idx="0">
-                        <a:schemeClr val="accent1"/>
-                      </a:lnRef>
-                      <a:fillRef idx="0">
-                        <a:schemeClr val="accent1"/>
-                      </a:fillRef>
-                      <a:effectRef idx="0">
-                        <a:schemeClr val="accent1"/>
-                      </a:effectRef>
-                      <a:fontRef idx="minor">
-                        <a:schemeClr val="dk1"/>
-                      </a:fontRef>
-                    </wps:style>
-                    <wps:txbx>
-                      <w:txbxContent>
-                        <w:p>
-                          <w:pPr>
-                            <w:spacing w:after="0" w:line="240" w:lineRule="auto"/>
-                            <w:jc w:val="right"/>
-                            <w:rPr>
-                              <w:sz w:val="18"/>
-                              <w:szCs w:val="18"/>
-                            </w:rPr>
-                          </w:pPr>
-                          <w:r>
-                            <w:rPr>
-                              <w:sz w:val="18"/>
-                              <w:szCs w:val="18"/>
-                            </w:rPr>
-                            <w:t xml:space="preserve">Page </w:t>
-                          </w:r>
-                          <w:r>
-                            <w:rPr>
-                              <w:sz w:val="18"/>
-                              <w:szCs w:val="18"/>
-                            </w:rPr>
-                            <w:fldChar w:fldCharType="begin"/>
-                          </w:r>
-                          <w:r>
-                            <w:rPr>
-                              <w:sz w:val="18"/>
-                              <w:szCs w:val="18"/>
-                            </w:rPr>
-                            <w:instrText xml:space="preserve"> PAGE   \* MERGEFORMAT </w:instrText>
-                          </w:r>
-                          <w:r>
-                            <w:rPr>
-                              <w:sz w:val="18"/>
-                              <w:szCs w:val="18"/>
-                            </w:rPr>
-                            <w:fldChar w:fldCharType="separate"/>
-                          </w:r>
-                          <w:r>
-                            <w:rPr>
-                              <w:noProof/>
-                              <w:sz w:val="18"/>
-                              <w:szCs w:val="18"/>
-                            </w:rPr>
-                            <w:t>4</w:t>
-                          </w:r>
-                          <w:r>
-                            <w:rPr>
-                              <w:sz w:val="18"/>
-                              <w:szCs w:val="18"/>
-                            </w:rPr>
-                            <w:fldChar w:fldCharType="end"/>
-                          </w:r>
-                          <w:r>
-                            <w:rPr>
-                              <w:sz w:val="18"/>
-                              <w:szCs w:val="18"/>
-                            </w:rPr>
-                            <w:t xml:space="preserve"> of </w:t>
-                          </w:r>
-                          <w:r>
-                            <w:rPr>
-                              <w:sz w:val="18"/>
-                              <w:szCs w:val="18"/>
-                            </w:rPr>
-                            <w:fldChar w:fldCharType="begin"/>
-                          </w:r>
-                          <w:r>
-                            <w:rPr>
-                              <w:sz w:val="18"/>
-                              <w:szCs w:val="18"/>
-                            </w:rPr>
-                            <w:instrText xml:space="preserve"> NUMPAGES   \* MERGEFORMAT </w:instrText>
-                          </w:r>
-                          <w:r>
-                            <w:rPr>
-                              <w:sz w:val="18"/>
-                              <w:szCs w:val="18"/>
-                            </w:rPr>
-                            <w:fldChar w:fldCharType="separate"/>
-                          </w:r>
-                          <w:r>
-                            <w:rPr>
-                              <w:noProof/>
-                              <w:sz w:val="18"/>
-                              <w:szCs w:val="18"/>
-                            </w:rPr>
-                            <w:t>7</w:t>
-                          </w:r>
-                          <w:r>
-                            <w:rPr>
-                              <w:sz w:val="18"/>
-                              <w:szCs w:val="18"/>
-                            </w:rPr>
-                            <w:fldChar w:fldCharType="end"/>
-                          </w:r>
-                        </w:p>
-                      </w:txbxContent>
-                    </wps:txbx>
-                    <wps:bodyPr rot="0" spcFirstLastPara="0" vertOverflow="overflow" horzOverflow="overflow" vert="horz" wrap="square" lIns="0" tIns="0" rIns="0" bIns="0" numCol="1" spcCol="0" rtlCol="0" fromWordArt="0" anchor="ctr" anchorCtr="0" forceAA="0" compatLnSpc="1">
-                      <a:prstTxWarp prst="textNoShape">
-                        <a:avLst/>
-                      </a:prstTxWarp>
-                      <a:noAutofit/>
-                    </wps:bodyPr>
-                  </wps:wsp>
-                </a:graphicData>
-              </a:graphic>
-            </wp:anchor>
-          </w:drawing>
-        </mc:Choice>
-        <mc:Fallback>
-          <w:pict>
-            <v:shapetype w14:anchorId="56B87737" id="_x0000_t202" coordsize="21600,21600" o:spt="202" path="m,l,21600r21600,l21600,xe">
-              <v:stroke joinstyle="miter"/>
-              <v:path gradientshapeok="t" o:connecttype="rect"/>
-            </v:shapetype>
-            <v:shape id="Text Box 3" o:spid="_x0000_s1027" type="#_x0000_t202" style="position:absolute;margin-left:444.65pt;margin-top:26.95pt;width:70.9pt;height:15.9pt;z-index:251667456;visibility:visible;mso-wrap-style:square;mso-wrap-distance-left:9pt;mso-wrap-distance-top:0;mso-wrap-distance-right:9pt;mso-wrap-distance-bottom:0;mso-position-horizontal:absolute;mso-position-horizontal-relative:text;mso-position-vertical:absolute;mso-position-vertical-relative:text;v-text-anchor:middle" o:gfxdata="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" filled="f" stroked="f" strokeweight=".5pt">
-              <v:textbox inset="0,0,0,0">
-                <w:txbxContent>
-                  <w:p>
-                    <w:pPr>
-                      <w:spacing w:after="0" w:line="240" w:lineRule="auto"/>
-                      <w:jc w:val="right"/>
-                      <w:rPr>
-                        <w:sz w:val="18"/>
-                        <w:szCs w:val="18"/>
-                      </w:rPr>
-                    </w:pPr>
-                    <w:r>
-                      <w:rPr>
-                        <w:sz w:val="18"/>
-                        <w:szCs w:val="18"/>
-                      </w:rPr>
-                      <w:t xml:space="preserve">Page </w:t>
-                    </w:r>
-                    <w:r>
-                      <w:rPr>
-                        <w:sz w:val="18"/>
-                        <w:szCs w:val="18"/>
-                      </w:rPr>
-                      <w:fldChar w:fldCharType="begin"/>
-                    </w:r>
-                    <w:r>
-                      <w:rPr>
-                        <w:sz w:val="18"/>
-                        <w:szCs w:val="18"/>
-                      </w:rPr>
-                      <w:instrText xml:space="preserve"> PAGE   \* MERGEFORMAT </w:instrText>
-                    </w:r>
-                    <w:r>
-                      <w:rPr>
-                        <w:sz w:val="18"/>
-                        <w:szCs w:val="18"/>
-                      </w:rPr>
-                      <w:fldChar w:fldCharType="separate"/>
-                    </w:r>
-                    <w:r>
-                      <w:rPr>
-                        <w:noProof/>
-                        <w:sz w:val="18"/>
-                        <w:szCs w:val="18"/>
-                      </w:rPr>
-                      <w:t>4</w:t>
-                    </w:r>
-                    <w:r>
-                      <w:rPr>
-                        <w:sz w:val="18"/>
-                        <w:szCs w:val="18"/>
-                      </w:rPr>
-                      <w:fldChar w:fldCharType="end"/>
-                    </w:r>
-                    <w:r>
-                      <w:rPr>
-                        <w:sz w:val="18"/>
-                        <w:szCs w:val="18"/>
-                      </w:rPr>
-                      <w:t xml:space="preserve"> of </w:t>
-                    </w:r>
-                    <w:r>
-                      <w:rPr>
-                        <w:sz w:val="18"/>
-                        <w:szCs w:val="18"/>
-                      </w:rPr>
-                      <w:fldChar w:fldCharType="begin"/>
-                    </w:r>
-                    <w:r>
-                      <w:rPr>
-                        <w:sz w:val="18"/>
-                        <w:szCs w:val="18"/>
-                      </w:rPr>
-                      <w:instrText xml:space="preserve"> NUMPAGES   \* MERGEFORMAT </w:instrText>
-                    </w:r>
-                    <w:r>
-                      <w:rPr>
-                        <w:sz w:val="18"/>
-                        <w:szCs w:val="18"/>
-                      </w:rPr>
-                      <w:fldChar w:fldCharType="separate"/>
-                    </w:r>
-                    <w:r>
-                      <w:rPr>
-                        <w:noProof/>
-                        <w:sz w:val="18"/>
-                        <w:szCs w:val="18"/>
-                      </w:rPr>
-                      <w:t>7</w:t>
-                    </w:r>
-                    <w:r>
-                      <w:rPr>
-                        <w:sz w:val="18"/>
-                        <w:szCs w:val="18"/>
-                      </w:rPr>
-                      <w:fldChar w:fldCharType="end"/>
-                    </w:r>
-                  </w:p>
-                </w:txbxContent>
-              </v:textbox>
-            </v:shape>
-          </w:pict>
-        </mc:Fallback>
-      </mc:AlternateContent>
+      <w:pict>
+        <v:shape id="Text Box 3" o:spid="_x0000_s4099" type="#_x0000_t202" style="position:absolute;margin-left:444.65pt;margin-top:26.95pt;width:70.9pt;height:15.9pt;z-index:251667456;visibility:visible;v-text-anchor:middle" o:gfxdata="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" filled="f" stroked="f" strokeweight=".5pt">
+          <v:textbox inset="0,0,0,0">
+            <w:txbxContent>
+              <w:p>
+                <w:pPr>
+                  <w:spacing w:after="0" w:line="240" w:lineRule="auto"/>
+                  <w:jc w:val="right"/>
+                  <w:rPr>
+                    <w:sz w:val="18"/>
+                    <w:szCs w:val="18"/>
+                  </w:rPr>
+                </w:pPr>
+                <w:r>
+                  <w:rPr>
+                    <w:sz w:val="18"/>
+                    <w:szCs w:val="18"/>
+                  </w:rPr>
+                  <w:t xml:space="preserve">Page </w:t>
+                </w:r>
+                <w:r>
+                  <w:rPr>
+                    <w:sz w:val="18"/>
+                    <w:szCs w:val="18"/>
+                  </w:rPr>
+                  <w:fldChar w:fldCharType="begin"/>
+                </w:r>
+                <w:r>
+                  <w:rPr>
+                    <w:sz w:val="18"/>
+                    <w:szCs w:val="18"/>
+                  </w:rPr>
+                  <w:instrText xml:space="preserve"> PAGE   \* MERGEFORMAT </w:instrText>
+                </w:r>
+                <w:r>
+                  <w:rPr>
+                    <w:sz w:val="18"/>
+                    <w:szCs w:val="18"/>
+                  </w:rPr>
+                  <w:fldChar w:fldCharType="separate"/>
+                </w:r>
+                <w:r>
+                  <w:rPr>
+                    <w:noProof/>
+                    <w:sz w:val="18"/>
+                    <w:szCs w:val="18"/>
+                  </w:rPr>
+                  <w:t>6</w:t>
+                </w:r>
+                <w:r>
+                  <w:rPr>
+                    <w:sz w:val="18"/>
+                    <w:szCs w:val="18"/>
+                  </w:rPr>
+                  <w:fldChar w:fldCharType="end"/>
+                </w:r>
+                <w:r>
+                  <w:rPr>
+                    <w:sz w:val="18"/>
+                    <w:szCs w:val="18"/>
+                  </w:rPr>
+                  <w:t xml:space="preserve"> of </w:t>
+                </w:r>
+                <w:fldSimple w:instr=" NUMPAGES   \* MERGEFORMAT ">
+                  <w:r>
+                    <w:rPr>
+                      <w:noProof/>
+                      <w:sz w:val="18"/>
+                      <w:szCs w:val="18"/>
+                    </w:rPr>
+                    <w:t>7</w:t>
+                  </w:r>
+                </w:fldSimple>
+              </w:p>
+            </w:txbxContent>
+          </v:textbox>
+        </v:shape>
+      </w:pict>
     </w:r>
     <w:r>
       <w:rPr>
         <w:noProof/>
       </w:rPr>
-      <mc:AlternateContent>
-        <mc:Choice Requires="wps">
-          <w:drawing>
-            <wp:anchor distT="0" distB="0" distL="114300" distR="114300" simplePos="0" relativeHeight="251664384" behindDoc="0" locked="0" layoutInCell="1" allowOverlap="1" wp14:anchorId="2288989E" wp14:editId="6D53B9D7">
-              <wp:simplePos x="0" y="0"/>
-              <wp:positionH relativeFrom="column">
-                <wp:posOffset>1589405</wp:posOffset>
-              </wp:positionH>
-              <wp:positionV relativeFrom="paragraph">
-                <wp:posOffset>342265</wp:posOffset>
-              </wp:positionV>
-              <wp:extent cx="569595" cy="200025"/>
-              <wp:effectExtent l="0" t="0" r="1905" b="9525"/>
-              <wp:wrapNone/>
-              <wp:docPr id="2" name="Text Box 2"/>
-              <wp:cNvGraphicFramePr/>
-              <a:graphic xmlns:a="http://schemas.openxmlformats.org/drawingml/2006/main">
-                <a:graphicData uri="http://schemas.microsoft.com/office/word/2010/wordprocessingShape">
-                  <wps:wsp>
-                    <wps:cNvSpPr txBox="1"/>
-                    <wps:spPr>
-                      <a:xfrm>
-                        <a:off x="0" y="0"/>
-                        <a:ext cx="569595" cy="200025"/>
-                      </a:xfrm>
-                      <a:prstGeom prst="rect">
-                        <a:avLst/>
-                      </a:prstGeom>
-                      <a:noFill/>
-                      <a:ln w="6350">
-                        <a:noFill/>
-                      </a:ln>
-                      <a:effectLst/>
-                    </wps:spPr>
-                    <wps:style>
-                      <a:lnRef idx="0">
-                        <a:schemeClr val="accent1"/>
-                      </a:lnRef>
-                      <a:fillRef idx="0">
-                        <a:schemeClr val="accent1"/>
-                      </a:fillRef>
-                      <a:effectRef idx="0">
-                        <a:schemeClr val="accent1"/>
-                      </a:effectRef>
-                      <a:fontRef idx="minor">
-                        <a:schemeClr val="dk1"/>
-                      </a:fontRef>
-                    </wps:style>
-                    <wps:txbx>
-                      <w:txbxContent>
-                        <w:p>
-                          <w:pPr>
-                            <w:spacing w:after="0" w:line="240" w:lineRule="auto"/>
-                          </w:pPr>
-                          <w:r>
-                            <w:rPr>
-                              <w:sz w:val="19"/>
-                              <w:szCs w:val="19"/>
-                            </w:rPr>
-                            <w:t>Follow us:</w:t>
-                          </w:r>
-                        </w:p>
-                      </w:txbxContent>
-                    </wps:txbx>
-                    <wps:bodyPr rot="0" spcFirstLastPara="0" vertOverflow="overflow" horzOverflow="overflow" vert="horz" wrap="square" lIns="18000" tIns="0" rIns="0" bIns="0" numCol="1" spcCol="0" rtlCol="0" fromWordArt="0" anchor="ctr" anchorCtr="0" forceAA="0" compatLnSpc="1">
-                      <a:prstTxWarp prst="textNoShape">
-                        <a:avLst/>
-                      </a:prstTxWarp>
-                      <a:noAutofit/>
-                    </wps:bodyPr>
-                  </wps:wsp>
-                </a:graphicData>
-              </a:graphic>
-            </wp:anchor>
-          </w:drawing>
-        </mc:Choice>
-        <mc:Fallback>
-          <w:pict>
-            <v:shape w14:anchorId="2288989E" id="Text Box 2" o:spid="_x0000_s1028" type="#_x0000_t202" style="position:absolute;margin-left:125.15pt;margin-top:26.95pt;width:44.85pt;height:15.75pt;z-index:251664384;visibility:visible;mso-wrap-style:square;mso-wrap-distance-left:9pt;mso-wrap-distance-top:0;mso-wrap-distance-right:9pt;mso-wrap-distance-bottom:0;mso-position-horizontal:absolute;mso-position-horizontal-relative:text;mso-position-vertical:absolute;mso-position-vertical-relative:text;v-text-anchor:middle" o:gfxdata="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" filled="f" stroked="f" strokeweight=".5pt">
-              <v:textbox inset=".5mm,0,0,0">
-                <w:txbxContent>
-                  <w:p>
-                    <w:pPr>
-                      <w:spacing w:after="0" w:line="240" w:lineRule="auto"/>
-                    </w:pPr>
-                    <w:r>
-                      <w:rPr>
-                        <w:sz w:val="19"/>
-                        <w:szCs w:val="19"/>
-                      </w:rPr>
-                      <w:t>Follow us:</w:t>
-                    </w:r>
-                  </w:p>
-                </w:txbxContent>
-              </v:textbox>
-            </v:shape>
-          </w:pict>
-        </mc:Fallback>
-      </mc:AlternateContent>
+      <w:pict>
+        <v:shape id="Text Box 2" o:spid="_x0000_s4098" type="#_x0000_t202" style="position:absolute;margin-left:125.15pt;margin-top:26.95pt;width:44.85pt;height:15.75pt;z-index:251664384;visibility:visible;v-text-anchor:middle" o:gfxdata="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" filled="f" stroked="f" strokeweight=".5pt">
+          <v:textbox inset=".5mm,0,0,0">
+            <w:txbxContent>
+              <w:p>
+                <w:pPr>
+                  <w:spacing w:after="0" w:line="240" w:lineRule="auto"/>
+                </w:pPr>
+                <w:r>
+                  <w:rPr>
+                    <w:sz w:val="19"/>
+                    <w:szCs w:val="19"/>
+                  </w:rPr>
+                  <w:t>Follow us:</w:t>
+                </w:r>
+              </w:p>
+            </w:txbxContent>
+          </v:textbox>
+        </v:shape>
+      </w:pict>
     </w:r>
     <w:r>
       <w:rPr>
         <w:noProof/>
       </w:rPr>
-      <mc:AlternateContent>
-        <mc:Choice Requires="wps">
-          <w:drawing>
-            <wp:anchor distT="0" distB="0" distL="114300" distR="114300" simplePos="0" relativeHeight="251663360" behindDoc="0" locked="0" layoutInCell="1" allowOverlap="1" wp14:anchorId="400D6225" wp14:editId="5C7AF4CA">
-              <wp:simplePos x="0" y="0"/>
-              <wp:positionH relativeFrom="column">
-                <wp:posOffset>1579880</wp:posOffset>
-              </wp:positionH>
-              <wp:positionV relativeFrom="paragraph">
-                <wp:posOffset>85090</wp:posOffset>
-              </wp:positionV>
-              <wp:extent cx="5033010" cy="513715"/>
-              <wp:effectExtent l="0" t="0" r="0" b="635"/>
-              <wp:wrapNone/>
-              <wp:docPr id="17" name="Text Box 17"/>
-              <wp:cNvGraphicFramePr>
-                <a:graphicFrameLocks xmlns:a="http://schemas.openxmlformats.org/drawingml/2006/main"/>
-              </wp:cNvGraphicFramePr>
-              <a:graphic xmlns:a="http://schemas.openxmlformats.org/drawingml/2006/main">
-                <a:graphicData uri="http://schemas.microsoft.com/office/word/2010/wordprocessingShape">
-                  <wps:wsp>
-                    <wps:cNvSpPr txBox="1">
-                      <a:spLocks noChangeArrowheads="1"/>
-                    </wps:cNvSpPr>
-                    <wps:spPr bwMode="auto">
-                      <a:xfrm>
-                        <a:off x="0" y="0"/>
-                        <a:ext cx="5033010" cy="513715"/>
-                      </a:xfrm>
-                      <a:prstGeom prst="rect">
-                        <a:avLst/>
-                      </a:prstGeom>
-                      <a:noFill/>
-                      <a:ln w="9525">
-                        <a:noFill/>
-                        <a:miter lim="800000"/>
-                        <a:headEnd/>
-                        <a:tailEnd/>
-                      </a:ln>
-                    </wps:spPr>
-                    <wps:txbx>
-                      <w:txbxContent>
-                        <w:p>
-                          <w:pPr>
-                            <w:spacing w:before="40" w:after="50" w:line="240" w:lineRule="auto"/>
-                            <w:rPr>
-                              <w:sz w:val="19"/>
-                              <w:szCs w:val="19"/>
-                            </w:rPr>
-                          </w:pPr>
-                          <w:r>
-                            <w:rPr>
-                              <w:sz w:val="19"/>
-                              <w:szCs w:val="19"/>
-                            </w:rPr>
-                            <w:t>© Software University Foundation (</w:t>
-                          </w:r>
-                          <w:hyperlink r:id="rId7" w:history="1">
-                            <w:r>
-                              <w:rPr>
-                                <w:rStyle w:val="Hyperlink"/>
-                                <w:sz w:val="19"/>
-                                <w:szCs w:val="19"/>
-                              </w:rPr>
-                              <w:t>softuni.org</w:t>
-                            </w:r>
-                          </w:hyperlink>
-                          <w:r>
-                            <w:rPr>
-                              <w:sz w:val="19"/>
-                              <w:szCs w:val="19"/>
-                            </w:rPr>
-                            <w:t xml:space="preserve">). This work </w:t>
-                          </w:r>
-                          <w:r>
-                            <w:rPr>
-                              <w:noProof/>
-                              <w:sz w:val="19"/>
-                              <w:szCs w:val="19"/>
-                            </w:rPr>
-                            <w:t>is licensed</w:t>
-                          </w:r>
-                          <w:r>
-                            <w:rPr>
-                              <w:sz w:val="19"/>
-                              <w:szCs w:val="19"/>
-                            </w:rPr>
-                            <w:t xml:space="preserve"> under the </w:t>
-                          </w:r>
-                          <w:hyperlink r:id="rId8" w:history="1">
-                            <w:r>
-                              <w:rPr>
-                                <w:rStyle w:val="Hyperlink"/>
-                                <w:sz w:val="19"/>
-                                <w:szCs w:val="19"/>
-                              </w:rPr>
-                              <w:t>CC-BY-NC-SA</w:t>
-                            </w:r>
-                          </w:hyperlink>
-                          <w:r>
-                            <w:rPr>
-                              <w:sz w:val="19"/>
-                              <w:szCs w:val="19"/>
-                            </w:rPr>
-                            <w:t xml:space="preserve"> license.</w:t>
-                          </w:r>
-                        </w:p>
-                        <w:p>
-                          <w:pPr>
-                            <w:spacing w:after="0" w:line="240" w:lineRule="auto"/>
-                            <w:ind w:left="567" w:firstLine="340"/>
-                            <w:rPr>
-                              <w:sz w:val="19"/>
-                              <w:szCs w:val="19"/>
-                            </w:rPr>
-                          </w:pPr>
-                          <w:r>
-                            <w:rPr>
-                              <w:noProof/>
-                              <w:sz w:val="20"/>
-                              <w:szCs w:val="20"/>
-                            </w:rPr>
-                            <w:drawing>
-                              <wp:inline distT="0" distB="0" distL="0" distR="0" wp14:anchorId="15EFF62F" wp14:editId="31C430B5">
-                                <wp:extent cx="200025" cy="200025"/>
-                                <wp:effectExtent l="0" t="0" r="9525" b="9525"/>
-                                <wp:docPr id="72" name="Picture 72" title="Software University">
-                                  <a:hlinkClick xmlns:a="http://schemas.openxmlformats.org/drawingml/2006/main" r:id="rId9"/>
-                                </wp:docPr>
-                                <wp:cNvGraphicFramePr/>
-                                <a:graphic xmlns:a="http://schemas.openxmlformats.org/drawingml/2006/main">
-                                  <a:graphicData uri="http://schemas.openxmlformats.org/drawingml/2006/picture">
-                                    <pic:pic xmlns:pic="http://schemas.openxmlformats.org/drawingml/2006/picture">
-                                      <pic:nvPicPr>
-                                        <pic:cNvPr id="93" name="Picture 3" title="Software University">
-                                          <a:hlinkClick r:id="rId9"/>
-                                        </pic:cNvPr>
-                                        <pic:cNvPicPr/>
-                                      </pic:nvPicPr>
-                                      <pic:blipFill>
-                                        <a:blip r:embed="rId10"/>
-                                        <a:stretch>
-                                          <a:fillRect/>
-                                        </a:stretch>
-                                      </pic:blipFill>
-                                      <pic:spPr>
-                                        <a:xfrm>
-                                          <a:off x="0" y="0"/>
-                                          <a:ext cx="197485" cy="197485"/>
-                                        </a:xfrm>
-                                        <a:prstGeom prst="rect">
-                                          <a:avLst/>
-                                        </a:prstGeom>
-                                      </pic:spPr>
-                                    </pic:pic>
-                                  </a:graphicData>
-                                </a:graphic>
-                              </wp:inline>
-                            </w:drawing>
-                          </w:r>
-                          <w:r>
-                            <w:rPr>
-                              <w:sz w:val="19"/>
-                              <w:szCs w:val="19"/>
-                            </w:rPr>
-                            <w:t xml:space="preserve">   </w:t>
-                          </w:r>
-                          <w:r>
-                            <w:rPr>
-                              <w:noProof/>
-                              <w:sz w:val="20"/>
-                              <w:szCs w:val="20"/>
-                            </w:rPr>
-                            <w:drawing>
-                              <wp:inline distT="0" distB="0" distL="0" distR="0" wp14:anchorId="4E8D5C1B" wp14:editId="2013552C">
-                                <wp:extent cx="200025" cy="200025"/>
-                                <wp:effectExtent l="0" t="0" r="9525" b="9525"/>
-                                <wp:docPr id="73" name="Picture 73" title="Software University Foundation">
-                                  <a:hlinkClick xmlns:a="http://schemas.openxmlformats.org/drawingml/2006/main" r:id="rId7"/>
-                                </wp:docPr>
-                                <wp:cNvGraphicFramePr/>
-                                <a:graphic xmlns:a="http://schemas.openxmlformats.org/drawingml/2006/main">
-                                  <a:graphicData uri="http://schemas.openxmlformats.org/drawingml/2006/picture">
-                                    <pic:pic xmlns:pic="http://schemas.openxmlformats.org/drawingml/2006/picture">
-                                      <pic:nvPicPr>
-                                        <pic:cNvPr id="94" name="Picture 4" title="Software University Foundation">
-                                          <a:hlinkClick r:id="rId7"/>
-                                        </pic:cNvPr>
-                                        <pic:cNvPicPr/>
-                                      </pic:nvPicPr>
-                                      <pic:blipFill>
-                                        <a:blip r:embed="rId11"/>
-                                        <a:stretch>
-                                          <a:fillRect/>
-                                        </a:stretch>
-                                      </pic:blipFill>
-                                      <pic:spPr>
-                                        <a:xfrm>
-                                          <a:off x="0" y="0"/>
-                                          <a:ext cx="197485" cy="197485"/>
-                                        </a:xfrm>
-                                        <a:prstGeom prst="rect">
-                                          <a:avLst/>
-                                        </a:prstGeom>
-                                      </pic:spPr>
-                                    </pic:pic>
-                                  </a:graphicData>
-                                </a:graphic>
-                              </wp:inline>
-                            </w:drawing>
-                          </w:r>
-                          <w:r>
-                            <w:rPr>
-                              <w:sz w:val="19"/>
-                              <w:szCs w:val="19"/>
-                            </w:rPr>
-                            <w:t xml:space="preserve">   </w:t>
-                          </w:r>
-                          <w:r>
-                            <w:rPr>
-                              <w:noProof/>
-                              <w:sz w:val="20"/>
-                              <w:szCs w:val="20"/>
-                            </w:rPr>
-                            <w:drawing>
-                              <wp:inline distT="0" distB="0" distL="0" distR="0" wp14:anchorId="20B738E7" wp14:editId="300EA712">
-                                <wp:extent cx="200025" cy="200025"/>
-                                <wp:effectExtent l="0" t="0" r="9525" b="9525"/>
-                                <wp:docPr id="74" name="Picture 74" title="Software University @ Facebook">
-                                  <a:hlinkClick xmlns:a="http://schemas.openxmlformats.org/drawingml/2006/main" r:id="rId12"/>
-                                </wp:docPr>
-                                <wp:cNvGraphicFramePr/>
-                                <a:graphic xmlns:a="http://schemas.openxmlformats.org/drawingml/2006/main">
-                                  <a:graphicData uri="http://schemas.openxmlformats.org/drawingml/2006/picture">
-                                    <pic:pic xmlns:pic="http://schemas.openxmlformats.org/drawingml/2006/picture">
-                                      <pic:nvPicPr>
-                                        <pic:cNvPr id="95" name="Picture 11" title="Software University @ Facebook">
-                                          <a:hlinkClick r:id="rId12"/>
-                                        </pic:cNvPr>
-                                        <pic:cNvPicPr/>
-                                      </pic:nvPicPr>
-                                      <pic:blipFill>
-                                        <a:blip r:embed="rId13"/>
-                                        <a:stretch>
-                                          <a:fillRect/>
-                                        </a:stretch>
-                                      </pic:blipFill>
-                                      <pic:spPr>
-                                        <a:xfrm>
-                                          <a:off x="0" y="0"/>
-                                          <a:ext cx="197485" cy="197485"/>
-                                        </a:xfrm>
-                                        <a:prstGeom prst="rect">
-                                          <a:avLst/>
-                                        </a:prstGeom>
-                                      </pic:spPr>
-                                    </pic:pic>
-                                  </a:graphicData>
-                                </a:graphic>
-                              </wp:inline>
-                            </w:drawing>
-                          </w:r>
-                          <w:r>
-                            <w:rPr>
-                              <w:sz w:val="19"/>
-                              <w:szCs w:val="19"/>
-                            </w:rPr>
-                            <w:t xml:space="preserve">   </w:t>
-                          </w:r>
-                          <w:r>
-                            <w:rPr>
-                              <w:noProof/>
-                              <w:sz w:val="20"/>
-                              <w:szCs w:val="20"/>
-                            </w:rPr>
-                            <w:drawing>
-                              <wp:inline distT="0" distB="0" distL="0" distR="0" wp14:anchorId="3D2C3D5F" wp14:editId="653B4B90">
-                                <wp:extent cx="200025" cy="200025"/>
-                                <wp:effectExtent l="0" t="0" r="9525" b="9525"/>
-                                <wp:docPr id="75" name="Picture 75" title="Software University @ Twitter">
-                                  <a:hlinkClick xmlns:a="http://schemas.openxmlformats.org/drawingml/2006/main" r:id="rId14"/>
-                                </wp:docPr>
-                                <wp:cNvGraphicFramePr/>
-                                <a:graphic xmlns:a="http://schemas.openxmlformats.org/drawingml/2006/main">
-                                  <a:graphicData uri="http://schemas.openxmlformats.org/drawingml/2006/picture">
-                                    <pic:pic xmlns:pic="http://schemas.openxmlformats.org/drawingml/2006/picture">
-                                      <pic:nvPicPr>
-                                        <pic:cNvPr id="96" name="Picture 16" title="Software University @ Twitter">
-                                          <a:hlinkClick r:id="rId14"/>
-                                        </pic:cNvPr>
-                                        <pic:cNvPicPr/>
-                                      </pic:nvPicPr>
-                                      <pic:blipFill>
-                                        <a:blip r:embed="rId15"/>
-                                        <a:stretch>
-                                          <a:fillRect/>
-                                        </a:stretch>
-                                      </pic:blipFill>
-                                      <pic:spPr>
-                                        <a:xfrm>
-                                          <a:off x="0" y="0"/>
-                                          <a:ext cx="197485" cy="197485"/>
-                                        </a:xfrm>
-                                        <a:prstGeom prst="rect">
-                                          <a:avLst/>
-                                        </a:prstGeom>
-                                      </pic:spPr>
-                                    </pic:pic>
-                                  </a:graphicData>
-                                </a:graphic>
-                              </wp:inline>
-                            </w:drawing>
-                          </w:r>
-                          <w:r>
-                            <w:rPr>
-                              <w:sz w:val="19"/>
-                              <w:szCs w:val="19"/>
-                            </w:rPr>
-                            <w:t xml:space="preserve">   </w:t>
-                          </w:r>
-                          <w:r>
-                            <w:rPr>
-                              <w:noProof/>
-                              <w:sz w:val="20"/>
-                              <w:szCs w:val="20"/>
-                            </w:rPr>
-                            <w:drawing>
-                              <wp:inline distT="0" distB="0" distL="0" distR="0" wp14:anchorId="2ECEBC4A" wp14:editId="4C1A28B7">
-                                <wp:extent cx="200025" cy="200025"/>
-                                <wp:effectExtent l="0" t="0" r="9525" b="9525"/>
-                                <wp:docPr id="76" name="Picture 76" title="Software University @ YouTube">
-                                  <a:hlinkClick xmlns:a="http://schemas.openxmlformats.org/drawingml/2006/main" r:id="rId16"/>
-                                </wp:docPr>
-                                <wp:cNvGraphicFramePr/>
-                                <a:graphic xmlns:a="http://schemas.openxmlformats.org/drawingml/2006/main">
-                                  <a:graphicData uri="http://schemas.openxmlformats.org/drawingml/2006/picture">
-                                    <pic:pic xmlns:pic="http://schemas.openxmlformats.org/drawingml/2006/picture">
-                                      <pic:nvPicPr>
-                                        <pic:cNvPr id="97" name="Picture 23" title="Software University @ YouTube">
-                                          <a:hlinkClick r:id="rId16"/>
-                                        </pic:cNvPr>
-                                        <pic:cNvPicPr/>
-                                      </pic:nvPicPr>
-                                      <pic:blipFill>
-                                        <a:blip r:embed="rId17"/>
-                                        <a:stretch>
-                                          <a:fillRect/>
-                                        </a:stretch>
-                                      </pic:blipFill>
-                                      <pic:spPr>
-                                        <a:xfrm>
-                                          <a:off x="0" y="0"/>
-                                          <a:ext cx="197485" cy="197485"/>
-                                        </a:xfrm>
-                                        <a:prstGeom prst="rect">
-                                          <a:avLst/>
-                                        </a:prstGeom>
-                                      </pic:spPr>
-                                    </pic:pic>
-                                  </a:graphicData>
-                                </a:graphic>
-                              </wp:inline>
-                            </w:drawing>
-                          </w:r>
-                          <w:r>
-                            <w:rPr>
-                              <w:sz w:val="19"/>
-                              <w:szCs w:val="19"/>
-                            </w:rPr>
-                            <w:t xml:space="preserve">   </w:t>
-                          </w:r>
-                          <w:r>
-                            <w:rPr>
-                              <w:noProof/>
-                              <w:sz w:val="20"/>
-                              <w:szCs w:val="20"/>
-                            </w:rPr>
-                            <w:drawing>
-                              <wp:inline distT="0" distB="0" distL="0" distR="0" wp14:anchorId="2298D969" wp14:editId="5CD95E52">
-                                <wp:extent cx="200025" cy="200025"/>
-                                <wp:effectExtent l="0" t="0" r="9525" b="9525"/>
-                                <wp:docPr id="77" name="Picture 77" title="Software University @ Google+">
-                                  <a:hlinkClick xmlns:a="http://schemas.openxmlformats.org/drawingml/2006/main" r:id="rId18"/>
-                                </wp:docPr>
-                                <wp:cNvGraphicFramePr/>
-                                <a:graphic xmlns:a="http://schemas.openxmlformats.org/drawingml/2006/main">
-                                  <a:graphicData uri="http://schemas.openxmlformats.org/drawingml/2006/picture">
-                                    <pic:pic xmlns:pic="http://schemas.openxmlformats.org/drawingml/2006/picture">
-                                      <pic:nvPicPr>
-                                        <pic:cNvPr id="98" name="Picture 25" title="Software University @ Google+">
-                                          <a:hlinkClick r:id="rId18"/>
-                                        </pic:cNvPr>
-                                        <pic:cNvPicPr/>
-                                      </pic:nvPicPr>
-                                      <pic:blipFill>
-                                        <a:blip r:embed="rId19"/>
-                                        <a:stretch>
-                                          <a:fillRect/>
-                                        </a:stretch>
-                                      </pic:blipFill>
-                                      <pic:spPr>
-                                        <a:xfrm>
-                                          <a:off x="0" y="0"/>
-                                          <a:ext cx="197485" cy="197485"/>
-                                        </a:xfrm>
-                                        <a:prstGeom prst="rect">
-                                          <a:avLst/>
-                                        </a:prstGeom>
-                                      </pic:spPr>
-                                    </pic:pic>
-                                  </a:graphicData>
-                                </a:graphic>
-                              </wp:inline>
-                            </w:drawing>
-                          </w:r>
-                          <w:r>
-                            <w:rPr>
-                              <w:sz w:val="19"/>
-                              <w:szCs w:val="19"/>
-                            </w:rPr>
-                            <w:t xml:space="preserve">   </w:t>
-                          </w:r>
-                          <w:r>
-                            <w:rPr>
-                              <w:noProof/>
-                              <w:sz w:val="20"/>
-                              <w:szCs w:val="20"/>
-                            </w:rPr>
-                            <w:drawing>
-                              <wp:inline distT="0" distB="0" distL="0" distR="0" wp14:anchorId="1A044D14" wp14:editId="320DB136">
-                                <wp:extent cx="200025" cy="200025"/>
-                                <wp:effectExtent l="0" t="0" r="9525" b="9525"/>
-                                <wp:docPr id="78" name="Picture 78" title="Software University @ LinkedIn">
-                                  <a:hlinkClick xmlns:a="http://schemas.openxmlformats.org/drawingml/2006/main" r:id="rId20"/>
-                                </wp:docPr>
-                                <wp:cNvGraphicFramePr/>
-                                <a:graphic xmlns:a="http://schemas.openxmlformats.org/drawingml/2006/main">
-                                  <a:graphicData uri="http://schemas.openxmlformats.org/drawingml/2006/picture">
-                                    <pic:pic xmlns:pic="http://schemas.openxmlformats.org/drawingml/2006/picture">
-                                      <pic:nvPicPr>
-                                        <pic:cNvPr id="99" name="Picture 27" title="Software University @ LinkedIn">
-                                          <a:hlinkClick r:id="rId20"/>
-                                        </pic:cNvPr>
-                                        <pic:cNvPicPr/>
-                                      </pic:nvPicPr>
-                                      <pic:blipFill>
-                                        <a:blip r:embed="rId21"/>
-                                        <a:stretch>
-                                          <a:fillRect/>
-                                        </a:stretch>
-                                      </pic:blipFill>
-                                      <pic:spPr>
-                                        <a:xfrm>
-                                          <a:off x="0" y="0"/>
-                                          <a:ext cx="197485" cy="197485"/>
-                                        </a:xfrm>
-                                        <a:prstGeom prst="rect">
-                                          <a:avLst/>
-                                        </a:prstGeom>
-                                      </pic:spPr>
-                                    </pic:pic>
-                                  </a:graphicData>
-                                </a:graphic>
-                              </wp:inline>
-                            </w:drawing>
-                          </w:r>
-                          <w:r>
-                            <w:rPr>
-                              <w:sz w:val="19"/>
-                              <w:szCs w:val="19"/>
-                            </w:rPr>
-                            <w:t xml:space="preserve">   </w:t>
-                          </w:r>
-                          <w:r>
-                            <w:rPr>
-                              <w:noProof/>
-                              <w:sz w:val="20"/>
-                              <w:szCs w:val="20"/>
-                            </w:rPr>
-                            <w:drawing>
-                              <wp:inline distT="0" distB="0" distL="0" distR="0" wp14:anchorId="52544041" wp14:editId="0531DD13">
-                                <wp:extent cx="200025" cy="200025"/>
-                                <wp:effectExtent l="0" t="0" r="9525" b="9525"/>
-                                <wp:docPr id="79" name="Picture 79" title="Software University @ SlideShare">
-                                  <a:hlinkClick xmlns:a="http://schemas.openxmlformats.org/drawingml/2006/main" r:id="rId22"/>
-                                </wp:docPr>
-                                <wp:cNvGraphicFramePr/>
-                                <a:graphic xmlns:a="http://schemas.openxmlformats.org/drawingml/2006/main">
-                                  <a:graphicData uri="http://schemas.openxmlformats.org/drawingml/2006/picture">
-                                    <pic:pic xmlns:pic="http://schemas.openxmlformats.org/drawingml/2006/picture">
-                                      <pic:nvPicPr>
-                                        <pic:cNvPr id="101" name="Picture 99" title="Software University @ SlideShare">
-                                          <a:hlinkClick r:id="rId22"/>
-                                        </pic:cNvPr>
-                                        <pic:cNvPicPr/>
-                                      </pic:nvPicPr>
-                                      <pic:blipFill>
-                                        <a:blip r:embed="rId23"/>
-                                        <a:stretch>
-                                          <a:fillRect/>
-                                        </a:stretch>
-                                      </pic:blipFill>
-                                      <pic:spPr>
-                                        <a:xfrm>
-                                          <a:off x="0" y="0"/>
-                                          <a:ext cx="197485" cy="197485"/>
-                                        </a:xfrm>
-                                        <a:prstGeom prst="rect">
-                                          <a:avLst/>
-                                        </a:prstGeom>
-                                      </pic:spPr>
-                                    </pic:pic>
-                                  </a:graphicData>
-                                </a:graphic>
-                              </wp:inline>
-                            </w:drawing>
-                          </w:r>
-                          <w:r>
-                            <w:rPr>
-                              <w:sz w:val="19"/>
-                              <w:szCs w:val="19"/>
-                            </w:rPr>
-                            <w:t xml:space="preserve">   </w:t>
-                          </w:r>
-                          <w:r>
-                            <w:rPr>
-                              <w:noProof/>
-                              <w:sz w:val="20"/>
-                              <w:szCs w:val="20"/>
-                            </w:rPr>
-                            <w:drawing>
-                              <wp:inline distT="0" distB="0" distL="0" distR="0" wp14:anchorId="64FAE51C" wp14:editId="083460C1">
-                                <wp:extent cx="200025" cy="200025"/>
-                                <wp:effectExtent l="0" t="0" r="9525" b="9525"/>
-                                <wp:docPr id="80" name="Picture 80" title="Software University @ GitHub">
-                                  <a:hlinkClick xmlns:a="http://schemas.openxmlformats.org/drawingml/2006/main" r:id="rId24"/>
-                                </wp:docPr>
-                                <wp:cNvGraphicFramePr/>
-                                <a:graphic xmlns:a="http://schemas.openxmlformats.org/drawingml/2006/main">
-                                  <a:graphicData uri="http://schemas.openxmlformats.org/drawingml/2006/picture">
-                                    <pic:pic xmlns:pic="http://schemas.openxmlformats.org/drawingml/2006/picture">
-                                      <pic:nvPicPr>
-                                        <pic:cNvPr id="102" name="Picture 35" title="Software University @ GitHub">
-                                          <a:hlinkClick r:id="rId24"/>
-                                        </pic:cNvPr>
-                                        <pic:cNvPicPr/>
-                                      </pic:nvPicPr>
-                                      <pic:blipFill>
-                                        <a:blip r:embed="rId25"/>
-                                        <a:stretch>
-                                          <a:fillRect/>
-                                        </a:stretch>
-                                      </pic:blipFill>
-                                      <pic:spPr>
-                                        <a:xfrm>
-                                          <a:off x="0" y="0"/>
-                                          <a:ext cx="197485" cy="197485"/>
-                                        </a:xfrm>
-                                        <a:prstGeom prst="rect">
-                                          <a:avLst/>
-                                        </a:prstGeom>
-                                      </pic:spPr>
-                                    </pic:pic>
-                                  </a:graphicData>
-                                </a:graphic>
-                              </wp:inline>
-                            </w:drawing>
-                          </w:r>
-                          <w:r>
-                            <w:rPr>
-                              <w:sz w:val="19"/>
-                              <w:szCs w:val="19"/>
-                            </w:rPr>
-                            <w:t xml:space="preserve">   </w:t>
-                          </w:r>
-                          <w:r>
-                            <w:rPr>
-                              <w:noProof/>
-                              <w:sz w:val="20"/>
-                              <w:szCs w:val="20"/>
-                            </w:rPr>
-                            <w:drawing>
-                              <wp:inline distT="0" distB="0" distL="0" distR="0" wp14:anchorId="5C709012" wp14:editId="6553F913">
-                                <wp:extent cx="200025" cy="200025"/>
-                                <wp:effectExtent l="0" t="0" r="9525" b="9525"/>
-                                <wp:docPr id="81" name="Picture 81" title="Software University: Email Us">
-                                  <a:hlinkClick xmlns:a="http://schemas.openxmlformats.org/drawingml/2006/main" r:id="rId26"/>
-                                </wp:docPr>
-                                <wp:cNvGraphicFramePr/>
-                                <a:graphic xmlns:a="http://schemas.openxmlformats.org/drawingml/2006/main">
-                                  <a:graphicData uri="http://schemas.openxmlformats.org/drawingml/2006/picture">
-                                    <pic:pic xmlns:pic="http://schemas.openxmlformats.org/drawingml/2006/picture">
-                                      <pic:nvPicPr>
-                                        <pic:cNvPr id="103" name="Picture 85" title="Software University: Email Us">
-                                          <a:hlinkClick r:id="rId26"/>
-                                        </pic:cNvPr>
-                                        <pic:cNvPicPr/>
-                                      </pic:nvPicPr>
-                                      <pic:blipFill>
-                                        <a:blip r:embed="rId27"/>
-                                        <a:stretch>
-                                          <a:fillRect/>
-                                        </a:stretch>
-                                      </pic:blipFill>
-                                      <pic:spPr>
-                                        <a:xfrm>
-                                          <a:off x="0" y="0"/>
-                                          <a:ext cx="197485" cy="197485"/>
-                                        </a:xfrm>
-                                        <a:prstGeom prst="rect">
-                                          <a:avLst/>
-                                        </a:prstGeom>
-                                      </pic:spPr>
-                                    </pic:pic>
-                                  </a:graphicData>
-                                </a:graphic>
-                              </wp:inline>
-                            </w:drawing>
-                          </w:r>
-                        </w:p>
-                      </w:txbxContent>
-                    </wps:txbx>
-                    <wps:bodyPr rot="0" vert="horz" wrap="square" lIns="18000" tIns="43200" rIns="18000" bIns="18000" anchor="t" anchorCtr="0">
-                      <a:noAutofit/>
-                    </wps:bodyPr>
-                  </wps:wsp>
-                </a:graphicData>
-              </a:graphic>
-            </wp:anchor>
-          </w:drawing>
-        </mc:Choice>
-        <mc:Fallback>
-          <w:pict>
-            <v:shape w14:anchorId="400D6225" id="Text Box 17" o:spid="_x0000_s1029" type="#_x0000_t202" style="position:absolute;margin-left:124.4pt;margin-top:6.7pt;width:396.3pt;height:40.45pt;z-index:251663360;visibility:visible;mso-wrap-style:square;mso-wrap-distance-left:9pt;mso-wrap-distance-top:0;mso-wrap-distance-right:9pt;mso-wrap-distance-bottom:0;mso-position-horizontal:absolute;mso-position-horizontal-relative:text;mso-position-vertical:absolute;mso-position-vertical-relative:text;v-text-anchor:top" o:gfxdata="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" filled="f" stroked="f">
-              <v:textbox inset=".5mm,1.2mm,.5mm,.5mm">
-                <w:txbxContent>
-                  <w:p>
-                    <w:pPr>
-                      <w:spacing w:before="40" w:after="50" w:line="240" w:lineRule="auto"/>
-                      <w:rPr>
-                        <w:sz w:val="19"/>
-                        <w:szCs w:val="19"/>
-                      </w:rPr>
-                    </w:pPr>
-                    <w:r>
-                      <w:rPr>
-                        <w:sz w:val="19"/>
-                        <w:szCs w:val="19"/>
-                      </w:rPr>
-                      <w:t>© Software University Foundation (</w:t>
-                    </w:r>
-                    <w:hyperlink r:id="rId28" w:history="1">
-                      <w:r>
-                        <w:rPr>
-                          <w:rStyle w:val="Hyperlink"/>
-                          <w:sz w:val="19"/>
-                          <w:szCs w:val="19"/>
-                        </w:rPr>
-                        <w:t>softuni.org</w:t>
-                      </w:r>
-                    </w:hyperlink>
-                    <w:r>
-                      <w:rPr>
-                        <w:sz w:val="19"/>
-                        <w:szCs w:val="19"/>
-                      </w:rPr>
-                      <w:t xml:space="preserve">). This work </w:t>
-                    </w:r>
-                    <w:r>
-                      <w:rPr>
-                        <w:noProof/>
-                        <w:sz w:val="19"/>
-                        <w:szCs w:val="19"/>
-                      </w:rPr>
-                      <w:t>is licensed</w:t>
-                    </w:r>
-                    <w:r>
-                      <w:rPr>
-                        <w:sz w:val="19"/>
-                        <w:szCs w:val="19"/>
-                      </w:rPr>
-                      <w:t xml:space="preserve"> under the </w:t>
-                    </w:r>
-                    <w:hyperlink r:id="rId29" w:history="1">
-                      <w:r>
-                        <w:rPr>
-                          <w:rStyle w:val="Hyperlink"/>
-                          <w:sz w:val="19"/>
-                          <w:szCs w:val="19"/>
-                        </w:rPr>
-                        <w:t>CC-BY-NC-SA</w:t>
-                      </w:r>
-                    </w:hyperlink>
-                    <w:r>
-                      <w:rPr>
-                        <w:sz w:val="19"/>
-                        <w:szCs w:val="19"/>
-                      </w:rPr>
-                      <w:t xml:space="preserve"> license.</w:t>
-                    </w:r>
-                  </w:p>
-                  <w:p>
-                    <w:pPr>
-                      <w:spacing w:after="0" w:line="240" w:lineRule="auto"/>
-                      <w:ind w:left="567" w:firstLine="340"/>
-                      <w:rPr>
-                        <w:sz w:val="19"/>
-                        <w:szCs w:val="19"/>
-                      </w:rPr>
-                    </w:pPr>
-                    <w:r>
-                      <w:rPr>
-                        <w:noProof/>
-                        <w:sz w:val="20"/>
-                        <w:szCs w:val="20"/>
-                      </w:rPr>
-                      <w:drawing>
-                        <wp:inline distT="0" distB="0" distL="0" distR="0" wp14:anchorId="15EFF62F" wp14:editId="31C430B5">
-                          <wp:extent cx="200025" cy="200025"/>
-                          <wp:effectExtent l="0" t="0" r="9525" b="9525"/>
-                          <wp:docPr id="72" name="Picture 72" title="Software University">
-                            <a:hlinkClick xmlns:a="http://schemas.openxmlformats.org/drawingml/2006/main" r:id="rId30"/>
-                          </wp:docPr>
-                          <wp:cNvGraphicFramePr/>
-                          <a:graphic xmlns:a="http://schemas.openxmlformats.org/drawingml/2006/main">
-                            <a:graphicData uri="http://schemas.openxmlformats.org/drawingml/2006/picture">
-                              <pic:pic xmlns:pic="http://schemas.openxmlformats.org/drawingml/2006/picture">
-                                <pic:nvPicPr>
-                                  <pic:cNvPr id="93" name="Picture 3" title="Software University">
-                                    <a:hlinkClick r:id="rId30"/>
-                                  </pic:cNvPr>
-                                  <pic:cNvPicPr/>
-                                </pic:nvPicPr>
-                                <pic:blipFill>
-                                  <a:blip r:embed="rId31"/>
-                                  <a:stretch>
-                                    <a:fillRect/>
-                                  </a:stretch>
-                                </pic:blipFill>
-                                <pic:spPr>
-                                  <a:xfrm>
-                                    <a:off x="0" y="0"/>
-                                    <a:ext cx="197485" cy="197485"/>
-                                  </a:xfrm>
-                                  <a:prstGeom prst="rect">
-                                    <a:avLst/>
-                                  </a:prstGeom>
-                                </pic:spPr>
-                              </pic:pic>
-                            </a:graphicData>
-                          </a:graphic>
-                        </wp:inline>
-                      </w:drawing>
-                    </w:r>
-                    <w:r>
-                      <w:rPr>
-                        <w:sz w:val="19"/>
-                        <w:szCs w:val="19"/>
-                      </w:rPr>
-                      <w:t xml:space="preserve">   </w:t>
-                    </w:r>
-                    <w:r>
-                      <w:rPr>
-                        <w:noProof/>
-                        <w:sz w:val="20"/>
-                        <w:szCs w:val="20"/>
-                      </w:rPr>
-                      <w:drawing>
-                        <wp:inline distT="0" distB="0" distL="0" distR="0" wp14:anchorId="4E8D5C1B" wp14:editId="2013552C">
-                          <wp:extent cx="200025" cy="200025"/>
-                          <wp:effectExtent l="0" t="0" r="9525" b="9525"/>
-                          <wp:docPr id="73" name="Picture 73" title="Software University Foundation">
-                            <a:hlinkClick xmlns:a="http://schemas.openxmlformats.org/drawingml/2006/main" r:id="rId28"/>
-                          </wp:docPr>
-                          <wp:cNvGraphicFramePr/>
-                          <a:graphic xmlns:a="http://schemas.openxmlformats.org/drawingml/2006/main">
-                            <a:graphicData uri="http://schemas.openxmlformats.org/drawingml/2006/picture">
-                              <pic:pic xmlns:pic="http://schemas.openxmlformats.org/drawingml/2006/picture">
-                                <pic:nvPicPr>
-                                  <pic:cNvPr id="94" name="Picture 4" title="Software University Foundation">
-                                    <a:hlinkClick r:id="rId28"/>
-                                  </pic:cNvPr>
-                                  <pic:cNvPicPr/>
-                                </pic:nvPicPr>
-                                <pic:blipFill>
-                                  <a:blip r:embed="rId32"/>
-                                  <a:stretch>
-                                    <a:fillRect/>
-                                  </a:stretch>
-                                </pic:blipFill>
-                                <pic:spPr>
-                                  <a:xfrm>
-                                    <a:off x="0" y="0"/>
-                                    <a:ext cx="197485" cy="197485"/>
-                                  </a:xfrm>
-                                  <a:prstGeom prst="rect">
-                                    <a:avLst/>
-                                  </a:prstGeom>
-                                </pic:spPr>
-                              </pic:pic>
-                            </a:graphicData>
-                          </a:graphic>
-                        </wp:inline>
-                      </w:drawing>
-                    </w:r>
-                    <w:r>
-                      <w:rPr>
-                        <w:sz w:val="19"/>
-                        <w:szCs w:val="19"/>
-                      </w:rPr>
-                      <w:t xml:space="preserve">   </w:t>
-                    </w:r>
-                    <w:r>
-                      <w:rPr>
-                        <w:noProof/>
-                        <w:sz w:val="20"/>
-                        <w:szCs w:val="20"/>
-                      </w:rPr>
-                      <w:drawing>
-                        <wp:inline distT="0" distB="0" distL="0" distR="0" wp14:anchorId="20B738E7" wp14:editId="300EA712">
-                          <wp:extent cx="200025" cy="200025"/>
-                          <wp:effectExtent l="0" t="0" r="9525" b="9525"/>
-                          <wp:docPr id="74" name="Picture 74" title="Software University @ Facebook">
-                            <a:hlinkClick xmlns:a="http://schemas.openxmlformats.org/drawingml/2006/main" r:id="rId33"/>
-                          </wp:docPr>
-                          <wp:cNvGraphicFramePr/>
-                          <a:graphic xmlns:a="http://schemas.openxmlformats.org/drawingml/2006/main">
-                            <a:graphicData uri="http://schemas.openxmlformats.org/drawingml/2006/picture">
-                              <pic:pic xmlns:pic="http://schemas.openxmlformats.org/drawingml/2006/picture">
-                                <pic:nvPicPr>
-                                  <pic:cNvPr id="95" name="Picture 11" title="Software University @ Facebook">
-                                    <a:hlinkClick r:id="rId33"/>
-                                  </pic:cNvPr>
-                                  <pic:cNvPicPr/>
-                                </pic:nvPicPr>
-                                <pic:blipFill>
-                                  <a:blip r:embed="rId34"/>
-                                  <a:stretch>
-                                    <a:fillRect/>
-                                  </a:stretch>
-                                </pic:blipFill>
-                                <pic:spPr>
-                                  <a:xfrm>
-                                    <a:off x="0" y="0"/>
-                                    <a:ext cx="197485" cy="197485"/>
-                                  </a:xfrm>
-                                  <a:prstGeom prst="rect">
-                                    <a:avLst/>
-                                  </a:prstGeom>
-                                </pic:spPr>
-                              </pic:pic>
-                            </a:graphicData>
-                          </a:graphic>
-                        </wp:inline>
-                      </w:drawing>
-                    </w:r>
-                    <w:r>
-                      <w:rPr>
-                        <w:sz w:val="19"/>
-                        <w:szCs w:val="19"/>
-                      </w:rPr>
-                      <w:t xml:space="preserve">   </w:t>
-                    </w:r>
-                    <w:r>
-                      <w:rPr>
-                        <w:noProof/>
-                        <w:sz w:val="20"/>
-                        <w:szCs w:val="20"/>
-                      </w:rPr>
-                      <w:drawing>
-                        <wp:inline distT="0" distB="0" distL="0" distR="0" wp14:anchorId="3D2C3D5F" wp14:editId="653B4B90">
-                          <wp:extent cx="200025" cy="200025"/>
-                          <wp:effectExtent l="0" t="0" r="9525" b="9525"/>
-                          <wp:docPr id="75" name="Picture 75" title="Software University @ Twitter">
-                            <a:hlinkClick xmlns:a="http://schemas.openxmlformats.org/drawingml/2006/main" r:id="rId35"/>
-                          </wp:docPr>
-                          <wp:cNvGraphicFramePr/>
-                          <a:graphic xmlns:a="http://schemas.openxmlformats.org/drawingml/2006/main">
-                            <a:graphicData uri="http://schemas.openxmlformats.org/drawingml/2006/picture">
-                              <pic:pic xmlns:pic="http://schemas.openxmlformats.org/drawingml/2006/picture">
-                                <pic:nvPicPr>
-                                  <pic:cNvPr id="96" name="Picture 16" title="Software University @ Twitter">
-                                    <a:hlinkClick r:id="rId35"/>
-                                  </pic:cNvPr>
-                                  <pic:cNvPicPr/>
-                                </pic:nvPicPr>
-                                <pic:blipFill>
-                                  <a:blip r:embed="rId36"/>
-                                  <a:stretch>
-                                    <a:fillRect/>
-                                  </a:stretch>
-                                </pic:blipFill>
-                                <pic:spPr>
-                                  <a:xfrm>
-                                    <a:off x="0" y="0"/>
-                                    <a:ext cx="197485" cy="197485"/>
-                                  </a:xfrm>
-                                  <a:prstGeom prst="rect">
-                                    <a:avLst/>
-                                  </a:prstGeom>
-                                </pic:spPr>
-                              </pic:pic>
-                            </a:graphicData>
-                          </a:graphic>
-                        </wp:inline>
-                      </w:drawing>
-                    </w:r>
-                    <w:r>
-                      <w:rPr>
-                        <w:sz w:val="19"/>
-                        <w:szCs w:val="19"/>
-                      </w:rPr>
-                      <w:t xml:space="preserve">   </w:t>
-                    </w:r>
-                    <w:r>
-                      <w:rPr>
-                        <w:noProof/>
-                        <w:sz w:val="20"/>
-                        <w:szCs w:val="20"/>
-                      </w:rPr>
-                      <w:drawing>
-                        <wp:inline distT="0" distB="0" distL="0" distR="0" wp14:anchorId="2ECEBC4A" wp14:editId="4C1A28B7">
-                          <wp:extent cx="200025" cy="200025"/>
-                          <wp:effectExtent l="0" t="0" r="9525" b="9525"/>
-                          <wp:docPr id="76" name="Picture 76" title="Software University @ YouTube">
-                            <a:hlinkClick xmlns:a="http://schemas.openxmlformats.org/drawingml/2006/main" r:id="rId37"/>
-                          </wp:docPr>
-                          <wp:cNvGraphicFramePr/>
-                          <a:graphic xmlns:a="http://schemas.openxmlformats.org/drawingml/2006/main">
-                            <a:graphicData uri="http://schemas.openxmlformats.org/drawingml/2006/picture">
-                              <pic:pic xmlns:pic="http://schemas.openxmlformats.org/drawingml/2006/picture">
-                                <pic:nvPicPr>
-                                  <pic:cNvPr id="97" name="Picture 23" title="Software University @ YouTube">
-                                    <a:hlinkClick r:id="rId37"/>
-                                  </pic:cNvPr>
-                                  <pic:cNvPicPr/>
-                                </pic:nvPicPr>
-                                <pic:blipFill>
-                                  <a:blip r:embed="rId38"/>
-                                  <a:stretch>
-                                    <a:fillRect/>
-                                  </a:stretch>
-                                </pic:blipFill>
-                                <pic:spPr>
-                                  <a:xfrm>
-                                    <a:off x="0" y="0"/>
-                                    <a:ext cx="197485" cy="197485"/>
-                                  </a:xfrm>
-                                  <a:prstGeom prst="rect">
-                                    <a:avLst/>
-                                  </a:prstGeom>
-                                </pic:spPr>
-                              </pic:pic>
-                            </a:graphicData>
-                          </a:graphic>
-                        </wp:inline>
-                      </w:drawing>
-                    </w:r>
-                    <w:r>
-                      <w:rPr>
-                        <w:sz w:val="19"/>
-                        <w:szCs w:val="19"/>
-                      </w:rPr>
-                      <w:t xml:space="preserve">   </w:t>
-                    </w:r>
-                    <w:r>
-                      <w:rPr>
-                        <w:noProof/>
-                        <w:sz w:val="20"/>
-                        <w:szCs w:val="20"/>
-                      </w:rPr>
-                      <w:drawing>
-                        <wp:inline distT="0" distB="0" distL="0" distR="0" wp14:anchorId="2298D969" wp14:editId="5CD95E52">
-                          <wp:extent cx="200025" cy="200025"/>
-                          <wp:effectExtent l="0" t="0" r="9525" b="9525"/>
-                          <wp:docPr id="77" name="Picture 77" title="Software University @ Google+">
-                            <a:hlinkClick xmlns:a="http://schemas.openxmlformats.org/drawingml/2006/main" r:id="rId39"/>
-                          </wp:docPr>
-                          <wp:cNvGraphicFramePr/>
-                          <a:graphic xmlns:a="http://schemas.openxmlformats.org/drawingml/2006/main">
-                            <a:graphicData uri="http://schemas.openxmlformats.org/drawingml/2006/picture">
-                              <pic:pic xmlns:pic="http://schemas.openxmlformats.org/drawingml/2006/picture">
-                                <pic:nvPicPr>
-                                  <pic:cNvPr id="98" name="Picture 25" title="Software University @ Google+">
-                                    <a:hlinkClick r:id="rId39"/>
-                                  </pic:cNvPr>
-                                  <pic:cNvPicPr/>
-                                </pic:nvPicPr>
-                                <pic:blipFill>
-                                  <a:blip r:embed="rId40"/>
-                                  <a:stretch>
-                                    <a:fillRect/>
-                                  </a:stretch>
-                                </pic:blipFill>
-                                <pic:spPr>
-                                  <a:xfrm>
-                                    <a:off x="0" y="0"/>
-                                    <a:ext cx="197485" cy="197485"/>
-                                  </a:xfrm>
-                                  <a:prstGeom prst="rect">
-                                    <a:avLst/>
-                                  </a:prstGeom>
-                                </pic:spPr>
-                              </pic:pic>
-                            </a:graphicData>
-                          </a:graphic>
-                        </wp:inline>
-                      </w:drawing>
-                    </w:r>
-                    <w:r>
-                      <w:rPr>
-                        <w:sz w:val="19"/>
-                        <w:szCs w:val="19"/>
-                      </w:rPr>
-                      <w:t xml:space="preserve">   </w:t>
-                    </w:r>
-                    <w:r>
-                      <w:rPr>
-                        <w:noProof/>
-                        <w:sz w:val="20"/>
-                        <w:szCs w:val="20"/>
-                      </w:rPr>
-                      <w:drawing>
-                        <wp:inline distT="0" distB="0" distL="0" distR="0" wp14:anchorId="1A044D14" wp14:editId="320DB136">
-                          <wp:extent cx="200025" cy="200025"/>
-                          <wp:effectExtent l="0" t="0" r="9525" b="9525"/>
-                          <wp:docPr id="78" name="Picture 78" title="Software University @ LinkedIn">
-                            <a:hlinkClick xmlns:a="http://schemas.openxmlformats.org/drawingml/2006/main" r:id="rId41"/>
-                          </wp:docPr>
-                          <wp:cNvGraphicFramePr/>
-                          <a:graphic xmlns:a="http://schemas.openxmlformats.org/drawingml/2006/main">
-                            <a:graphicData uri="http://schemas.openxmlformats.org/drawingml/2006/picture">
-                              <pic:pic xmlns:pic="http://schemas.openxmlformats.org/drawingml/2006/picture">
-                                <pic:nvPicPr>
-                                  <pic:cNvPr id="99" name="Picture 27" title="Software University @ LinkedIn">
-                                    <a:hlinkClick r:id="rId41"/>
-                                  </pic:cNvPr>
-                                  <pic:cNvPicPr/>
-                                </pic:nvPicPr>
-                                <pic:blipFill>
-                                  <a:blip r:embed="rId42"/>
-                                  <a:stretch>
-                                    <a:fillRect/>
-                                  </a:stretch>
-                                </pic:blipFill>
-                                <pic:spPr>
-                                  <a:xfrm>
-                                    <a:off x="0" y="0"/>
-                                    <a:ext cx="197485" cy="197485"/>
-                                  </a:xfrm>
-                                  <a:prstGeom prst="rect">
-                                    <a:avLst/>
-                                  </a:prstGeom>
-                                </pic:spPr>
-                              </pic:pic>
-                            </a:graphicData>
-                          </a:graphic>
-                        </wp:inline>
-                      </w:drawing>
-                    </w:r>
-                    <w:r>
-                      <w:rPr>
-                        <w:sz w:val="19"/>
-                        <w:szCs w:val="19"/>
-                      </w:rPr>
-                      <w:t xml:space="preserve">   </w:t>
-                    </w:r>
-                    <w:r>
-                      <w:rPr>
-                        <w:noProof/>
-                        <w:sz w:val="20"/>
-                        <w:szCs w:val="20"/>
-                      </w:rPr>
-                      <w:drawing>
-                        <wp:inline distT="0" distB="0" distL="0" distR="0" wp14:anchorId="52544041" wp14:editId="0531DD13">
-                          <wp:extent cx="200025" cy="200025"/>
-                          <wp:effectExtent l="0" t="0" r="9525" b="9525"/>
-                          <wp:docPr id="79" name="Picture 79" title="Software University @ SlideShare">
-                            <a:hlinkClick xmlns:a="http://schemas.openxmlformats.org/drawingml/2006/main" r:id="rId43"/>
-                          </wp:docPr>
-                          <wp:cNvGraphicFramePr/>
-                          <a:graphic xmlns:a="http://schemas.openxmlformats.org/drawingml/2006/main">
-                            <a:graphicData uri="http://schemas.openxmlformats.org/drawingml/2006/picture">
-                              <pic:pic xmlns:pic="http://schemas.openxmlformats.org/drawingml/2006/picture">
-                                <pic:nvPicPr>
-                                  <pic:cNvPr id="101" name="Picture 99" title="Software University @ SlideShare">
-                                    <a:hlinkClick r:id="rId43"/>
-                                  </pic:cNvPr>
-                                  <pic:cNvPicPr/>
-                                </pic:nvPicPr>
-                                <pic:blipFill>
-                                  <a:blip r:embed="rId44"/>
-                                  <a:stretch>
-                                    <a:fillRect/>
-                                  </a:stretch>
-                                </pic:blipFill>
-                                <pic:spPr>
-                                  <a:xfrm>
-                                    <a:off x="0" y="0"/>
-                                    <a:ext cx="197485" cy="197485"/>
-                                  </a:xfrm>
-                                  <a:prstGeom prst="rect">
-                                    <a:avLst/>
-                                  </a:prstGeom>
-                                </pic:spPr>
-                              </pic:pic>
-                            </a:graphicData>
-                          </a:graphic>
-                        </wp:inline>
-                      </w:drawing>
-                    </w:r>
-                    <w:r>
-                      <w:rPr>
-                        <w:sz w:val="19"/>
-                        <w:szCs w:val="19"/>
-                      </w:rPr>
-                      <w:t xml:space="preserve">   </w:t>
-                    </w:r>
-                    <w:r>
-                      <w:rPr>
-                        <w:noProof/>
-                        <w:sz w:val="20"/>
-                        <w:szCs w:val="20"/>
-                      </w:rPr>
-                      <w:drawing>
-                        <wp:inline distT="0" distB="0" distL="0" distR="0" wp14:anchorId="64FAE51C" wp14:editId="083460C1">
-                          <wp:extent cx="200025" cy="200025"/>
-                          <wp:effectExtent l="0" t="0" r="9525" b="9525"/>
-                          <wp:docPr id="80" name="Picture 80" title="Software University @ GitHub">
-                            <a:hlinkClick xmlns:a="http://schemas.openxmlformats.org/drawingml/2006/main" r:id="rId45"/>
-                          </wp:docPr>
-                          <wp:cNvGraphicFramePr/>
-                          <a:graphic xmlns:a="http://schemas.openxmlformats.org/drawingml/2006/main">
-                            <a:graphicData uri="http://schemas.openxmlformats.org/drawingml/2006/picture">
-                              <pic:pic xmlns:pic="http://schemas.openxmlformats.org/drawingml/2006/picture">
-                                <pic:nvPicPr>
-                                  <pic:cNvPr id="102" name="Picture 35" title="Software University @ GitHub">
-                                    <a:hlinkClick r:id="rId45"/>
-                                  </pic:cNvPr>
-                                  <pic:cNvPicPr/>
-                                </pic:nvPicPr>
-                                <pic:blipFill>
-                                  <a:blip r:embed="rId46"/>
-                                  <a:stretch>
-                                    <a:fillRect/>
-                                  </a:stretch>
-                                </pic:blipFill>
-                                <pic:spPr>
-                                  <a:xfrm>
-                                    <a:off x="0" y="0"/>
-                                    <a:ext cx="197485" cy="197485"/>
-                                  </a:xfrm>
-                                  <a:prstGeom prst="rect">
-                                    <a:avLst/>
-                                  </a:prstGeom>
-                                </pic:spPr>
-                              </pic:pic>
-                            </a:graphicData>
-                          </a:graphic>
-                        </wp:inline>
-                      </w:drawing>
-                    </w:r>
-                    <w:r>
-                      <w:rPr>
-                        <w:sz w:val="19"/>
-                        <w:szCs w:val="19"/>
-                      </w:rPr>
-                      <w:t xml:space="preserve">   </w:t>
-                    </w:r>
-                    <w:r>
-                      <w:rPr>
-                        <w:noProof/>
-                        <w:sz w:val="20"/>
-                        <w:szCs w:val="20"/>
-                      </w:rPr>
-                      <w:drawing>
-                        <wp:inline distT="0" distB="0" distL="0" distR="0" wp14:anchorId="5C709012" wp14:editId="6553F913">
-                          <wp:extent cx="200025" cy="200025"/>
-                          <wp:effectExtent l="0" t="0" r="9525" b="9525"/>
-                          <wp:docPr id="81" name="Picture 81" title="Software University: Email Us">
-                            <a:hlinkClick xmlns:a="http://schemas.openxmlformats.org/drawingml/2006/main" r:id="rId47"/>
-                          </wp:docPr>
-                          <wp:cNvGraphicFramePr/>
-                          <a:graphic xmlns:a="http://schemas.openxmlformats.org/drawingml/2006/main">
-                            <a:graphicData uri="http://schemas.openxmlformats.org/drawingml/2006/picture">
-                              <pic:pic xmlns:pic="http://schemas.openxmlformats.org/drawingml/2006/picture">
-                                <pic:nvPicPr>
-                                  <pic:cNvPr id="103" name="Picture 85" title="Software University: Email Us">
-                                    <a:hlinkClick r:id="rId47"/>
-                                  </pic:cNvPr>
-                                  <pic:cNvPicPr/>
-                                </pic:nvPicPr>
-                                <pic:blipFill>
-                                  <a:blip r:embed="rId48"/>
-                                  <a:stretch>
-                                    <a:fillRect/>
-                                  </a:stretch>
-                                </pic:blipFill>
-                                <pic:spPr>
-                                  <a:xfrm>
-                                    <a:off x="0" y="0"/>
-                                    <a:ext cx="197485" cy="197485"/>
-                                  </a:xfrm>
-                                  <a:prstGeom prst="rect">
-                                    <a:avLst/>
-                                  </a:prstGeom>
-                                </pic:spPr>
-                              </pic:pic>
-                            </a:graphicData>
-                          </a:graphic>
-                        </wp:inline>
-                      </w:drawing>
-                    </w:r>
-                  </w:p>
-                </w:txbxContent>
-              </v:textbox>
-            </v:shape>
-          </w:pict>
-        </mc:Fallback>
-      </mc:AlternateContent>
+      <w:pict>
+        <v:shape id="Text Box 17" o:spid="_x0000_s4097" type="#_x0000_t202" style="position:absolute;margin-left:124.4pt;margin-top:6.7pt;width:396.3pt;height:40.45pt;z-index:251663360;visibility:visible" o:gfxdata="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" filled="f" stroked="f">
+          <v:textbox inset=".5mm,1.2mm,.5mm,.5mm">
+            <w:txbxContent>
+              <w:p>
+                <w:pPr>
+                  <w:spacing w:before="40" w:after="50" w:line="240" w:lineRule="auto"/>
+                  <w:rPr>
+                    <w:sz w:val="19"/>
+                    <w:szCs w:val="19"/>
+                  </w:rPr>
+                </w:pPr>
+                <w:r>
+                  <w:rPr>
+                    <w:sz w:val="19"/>
+                    <w:szCs w:val="19"/>
+                  </w:rPr>
+                  <w:t>© Software University Foundation (</w:t>
+                </w:r>
+                <w:hyperlink r:id="rId4" w:history="1">
+                  <w:r>
+                    <w:rPr>
+                      <w:rStyle w:val="a9"/>
+                      <w:sz w:val="19"/>
+                      <w:szCs w:val="19"/>
+                    </w:rPr>
+                    <w:t>softuni.org</w:t>
+                  </w:r>
+                </w:hyperlink>
+                <w:r>
+                  <w:rPr>
+                    <w:sz w:val="19"/>
+                    <w:szCs w:val="19"/>
+                  </w:rPr>
+                  <w:t xml:space="preserve">). This work </w:t>
+                </w:r>
+                <w:r>
+                  <w:rPr>
+                    <w:noProof/>
+                    <w:sz w:val="19"/>
+                    <w:szCs w:val="19"/>
+                  </w:rPr>
+                  <w:t>is licensed</w:t>
+                </w:r>
+                <w:r>
+                  <w:rPr>
+                    <w:sz w:val="19"/>
+                    <w:szCs w:val="19"/>
+                  </w:rPr>
+                  <w:t xml:space="preserve"> under the </w:t>
+                </w:r>
+                <w:hyperlink r:id="rId5" w:history="1">
+                  <w:r>
+                    <w:rPr>
+                      <w:rStyle w:val="a9"/>
+                      <w:sz w:val="19"/>
+                      <w:szCs w:val="19"/>
+                    </w:rPr>
+                    <w:t>CC-BY-NC-SA</w:t>
+                  </w:r>
+                </w:hyperlink>
+                <w:r>
+                  <w:rPr>
+                    <w:sz w:val="19"/>
+                    <w:szCs w:val="19"/>
+                  </w:rPr>
+                  <w:t xml:space="preserve"> license.</w:t>
+                </w:r>
+              </w:p>
+              <w:p>
+                <w:pPr>
+                  <w:spacing w:after="0" w:line="240" w:lineRule="auto"/>
+                  <w:ind w:left="567" w:firstLine="340"/>
+                  <w:rPr>
+                    <w:sz w:val="19"/>
+                    <w:szCs w:val="19"/>
+                  </w:rPr>
+                </w:pPr>
+                <w:r>
+                  <w:rPr>
+                    <w:noProof/>
+                    <w:sz w:val="20"/>
+                    <w:szCs w:val="20"/>
+                    <w:lang w:val="bg-BG" w:eastAsia="bg-BG"/>
+                  </w:rPr>
+                  <w:drawing>
+                    <wp:inline distT="0" distB="0" distL="0" distR="0">
+                      <wp:extent cx="200025" cy="200025"/>
+                      <wp:effectExtent l="0" t="0" r="9525" b="9525"/>
+                      <wp:docPr id="72" name="Picture 72">
+                        <a:hlinkClick xmlns:a="http://schemas.openxmlformats.org/drawingml/2006/main" r:id="rId6"/>
+                      </wp:docPr>
+                      <wp:cNvGraphicFramePr/>
+                      <a:graphic xmlns:a="http://schemas.openxmlformats.org/drawingml/2006/main">
+                        <a:graphicData uri="http://schemas.openxmlformats.org/drawingml/2006/picture">
+                          <pic:pic xmlns:pic="http://schemas.openxmlformats.org/drawingml/2006/picture">
+                            <pic:nvPicPr>
+                              <pic:cNvPr id="93" name="Picture 3">
+                                <a:hlinkClick r:id="rId6"/>
+                              </pic:cNvPr>
+                              <pic:cNvPicPr/>
+                            </pic:nvPicPr>
+                            <pic:blipFill>
+                              <a:blip r:embed="rId7"/>
+                              <a:stretch>
+                                <a:fillRect/>
+                              </a:stretch>
+                            </pic:blipFill>
+                            <pic:spPr>
+                              <a:xfrm>
+                                <a:off x="0" y="0"/>
+                                <a:ext cx="197485" cy="197485"/>
+                              </a:xfrm>
+                              <a:prstGeom prst="rect">
+                                <a:avLst/>
+                              </a:prstGeom>
+                            </pic:spPr>
+                          </pic:pic>
+                        </a:graphicData>
+                      </a:graphic>
+                    </wp:inline>
+                  </w:drawing>
+                </w:r>
+                <w:r>
+                  <w:rPr>
+                    <w:sz w:val="19"/>
+                    <w:szCs w:val="19"/>
+                  </w:rPr>
+                  <w:t xml:space="preserve">   </w:t>
+                </w:r>
+                <w:r>
+                  <w:rPr>
+                    <w:noProof/>
+                    <w:sz w:val="20"/>
+                    <w:szCs w:val="20"/>
+                    <w:lang w:val="bg-BG" w:eastAsia="bg-BG"/>
+                  </w:rPr>
+                  <w:drawing>
+                    <wp:inline distT="0" distB="0" distL="0" distR="0">
+                      <wp:extent cx="200025" cy="200025"/>
+                      <wp:effectExtent l="0" t="0" r="9525" b="9525"/>
+                      <wp:docPr id="73" name="Picture 73">
+                        <a:hlinkClick xmlns:a="http://schemas.openxmlformats.org/drawingml/2006/main" r:id="rId1"/>
+                      </wp:docPr>
+                      <wp:cNvGraphicFramePr/>
+                      <a:graphic xmlns:a="http://schemas.openxmlformats.org/drawingml/2006/main">
+                        <a:graphicData uri="http://schemas.openxmlformats.org/drawingml/2006/picture">
+                          <pic:pic xmlns:pic="http://schemas.openxmlformats.org/drawingml/2006/picture">
+                            <pic:nvPicPr>
+                              <pic:cNvPr id="94" name="Picture 4">
+                                <a:hlinkClick r:id="rId1"/>
+                              </pic:cNvPr>
+                              <pic:cNvPicPr/>
+                            </pic:nvPicPr>
+                            <pic:blipFill>
+                              <a:blip r:embed="rId8"/>
+                              <a:stretch>
+                                <a:fillRect/>
+                              </a:stretch>
+                            </pic:blipFill>
+                            <pic:spPr>
+                              <a:xfrm>
+                                <a:off x="0" y="0"/>
+                                <a:ext cx="197485" cy="197485"/>
+                              </a:xfrm>
+                              <a:prstGeom prst="rect">
+                                <a:avLst/>
+                              </a:prstGeom>
+                            </pic:spPr>
+                          </pic:pic>
+                        </a:graphicData>
+                      </a:graphic>
+                    </wp:inline>
+                  </w:drawing>
+                </w:r>
+                <w:r>
+                  <w:rPr>
+                    <w:sz w:val="19"/>
+                    <w:szCs w:val="19"/>
+                  </w:rPr>
+                  <w:t xml:space="preserve">   </w:t>
+                </w:r>
+                <w:r>
+                  <w:rPr>
+                    <w:noProof/>
+                    <w:sz w:val="20"/>
+                    <w:szCs w:val="20"/>
+                    <w:lang w:val="bg-BG" w:eastAsia="bg-BG"/>
+                  </w:rPr>
+                  <w:drawing>
+                    <wp:inline distT="0" distB="0" distL="0" distR="0">
+                      <wp:extent cx="200025" cy="200025"/>
+                      <wp:effectExtent l="0" t="0" r="9525" b="9525"/>
+                      <wp:docPr id="74" name="Picture 74">
+                        <a:hlinkClick xmlns:a="http://schemas.openxmlformats.org/drawingml/2006/main" r:id="rId9"/>
+                      </wp:docPr>
+                      <wp:cNvGraphicFramePr/>
+                      <a:graphic xmlns:a="http://schemas.openxmlformats.org/drawingml/2006/main">
+                        <a:graphicData uri="http://schemas.openxmlformats.org/drawingml/2006/picture">
+                          <pic:pic xmlns:pic="http://schemas.openxmlformats.org/drawingml/2006/picture">
+                            <pic:nvPicPr>
+                              <pic:cNvPr id="95" name="Picture 11">
+                                <a:hlinkClick r:id="rId9"/>
+                              </pic:cNvPr>
+                              <pic:cNvPicPr/>
+                            </pic:nvPicPr>
+                            <pic:blipFill>
+                              <a:blip r:embed="rId10"/>
+                              <a:stretch>
+                                <a:fillRect/>
+                              </a:stretch>
+                            </pic:blipFill>
+                            <pic:spPr>
+                              <a:xfrm>
+                                <a:off x="0" y="0"/>
+                                <a:ext cx="197485" cy="197485"/>
+                              </a:xfrm>
+                              <a:prstGeom prst="rect">
+                                <a:avLst/>
+                              </a:prstGeom>
+                            </pic:spPr>
+                          </pic:pic>
+                        </a:graphicData>
+                      </a:graphic>
+                    </wp:inline>
+                  </w:drawing>
+                </w:r>
+                <w:r>
+                  <w:rPr>
+                    <w:sz w:val="19"/>
+                    <w:szCs w:val="19"/>
+                  </w:rPr>
+                  <w:t xml:space="preserve">   </w:t>
+                </w:r>
+                <w:r>
+                  <w:rPr>
+                    <w:noProof/>
+                    <w:sz w:val="20"/>
+                    <w:szCs w:val="20"/>
+                    <w:lang w:val="bg-BG" w:eastAsia="bg-BG"/>
+                  </w:rPr>
+                  <w:drawing>
+                    <wp:inline distT="0" distB="0" distL="0" distR="0">
+                      <wp:extent cx="200025" cy="200025"/>
+                      <wp:effectExtent l="0" t="0" r="9525" b="9525"/>
+                      <wp:docPr id="75" name="Picture 75">
+                        <a:hlinkClick xmlns:a="http://schemas.openxmlformats.org/drawingml/2006/main" r:id="rId11"/>
+                      </wp:docPr>
+                      <wp:cNvGraphicFramePr/>
+                      <a:graphic xmlns:a="http://schemas.openxmlformats.org/drawingml/2006/main">
+                        <a:graphicData uri="http://schemas.openxmlformats.org/drawingml/2006/picture">
+                          <pic:pic xmlns:pic="http://schemas.openxmlformats.org/drawingml/2006/picture">
+                            <pic:nvPicPr>
+                              <pic:cNvPr id="96" name="Picture 16">
+                                <a:hlinkClick r:id="rId11"/>
+                              </pic:cNvPr>
+                              <pic:cNvPicPr/>
+                            </pic:nvPicPr>
+                            <pic:blipFill>
+                              <a:blip r:embed="rId12"/>
+                              <a:stretch>
+                                <a:fillRect/>
+                              </a:stretch>
+                            </pic:blipFill>
+                            <pic:spPr>
+                              <a:xfrm>
+                                <a:off x="0" y="0"/>
+                                <a:ext cx="197485" cy="197485"/>
+                              </a:xfrm>
+                              <a:prstGeom prst="rect">
+                                <a:avLst/>
+                              </a:prstGeom>
+                            </pic:spPr>
+                          </pic:pic>
+                        </a:graphicData>
+                      </a:graphic>
+                    </wp:inline>
+                  </w:drawing>
+                </w:r>
+                <w:r>
+                  <w:rPr>
+                    <w:sz w:val="19"/>
+                    <w:szCs w:val="19"/>
+                  </w:rPr>
+                  <w:t xml:space="preserve">   </w:t>
+                </w:r>
+                <w:r>
+                  <w:rPr>
+                    <w:noProof/>
+                    <w:sz w:val="20"/>
+                    <w:szCs w:val="20"/>
+                    <w:lang w:val="bg-BG" w:eastAsia="bg-BG"/>
+                  </w:rPr>
+                  <w:drawing>
+                    <wp:inline distT="0" distB="0" distL="0" distR="0">
+                      <wp:extent cx="200025" cy="200025"/>
+                      <wp:effectExtent l="0" t="0" r="9525" b="9525"/>
+                      <wp:docPr id="76" name="Picture 76">
+                        <a:hlinkClick xmlns:a="http://schemas.openxmlformats.org/drawingml/2006/main" r:id="rId13"/>
+                      </wp:docPr>
+                      <wp:cNvGraphicFramePr/>
+                      <a:graphic xmlns:a="http://schemas.openxmlformats.org/drawingml/2006/main">
+                        <a:graphicData uri="http://schemas.openxmlformats.org/drawingml/2006/picture">
+                          <pic:pic xmlns:pic="http://schemas.openxmlformats.org/drawingml/2006/picture">
+                            <pic:nvPicPr>
+                              <pic:cNvPr id="97" name="Picture 23">
+                                <a:hlinkClick r:id="rId13"/>
+                              </pic:cNvPr>
+                              <pic:cNvPicPr/>
+                            </pic:nvPicPr>
+                            <pic:blipFill>
+                              <a:blip r:embed="rId14"/>
+                              <a:stretch>
+                                <a:fillRect/>
+                              </a:stretch>
+                            </pic:blipFill>
+                            <pic:spPr>
+                              <a:xfrm>
+                                <a:off x="0" y="0"/>
+                                <a:ext cx="197485" cy="197485"/>
+                              </a:xfrm>
+                              <a:prstGeom prst="rect">
+                                <a:avLst/>
+                              </a:prstGeom>
+                            </pic:spPr>
+                          </pic:pic>
+                        </a:graphicData>
+                      </a:graphic>
+                    </wp:inline>
+                  </w:drawing>
+                </w:r>
+                <w:r>
+                  <w:rPr>
+                    <w:sz w:val="19"/>
+                    <w:szCs w:val="19"/>
+                  </w:rPr>
+                  <w:t xml:space="preserve">   </w:t>
+                </w:r>
+                <w:r>
+                  <w:rPr>
+                    <w:noProof/>
+                    <w:sz w:val="20"/>
+                    <w:szCs w:val="20"/>
+                    <w:lang w:val="bg-BG" w:eastAsia="bg-BG"/>
+                  </w:rPr>
+                  <w:drawing>
+                    <wp:inline distT="0" distB="0" distL="0" distR="0">
+                      <wp:extent cx="200025" cy="200025"/>
+                      <wp:effectExtent l="0" t="0" r="9525" b="9525"/>
+                      <wp:docPr id="77" name="Picture 77">
+                        <a:hlinkClick xmlns:a="http://schemas.openxmlformats.org/drawingml/2006/main" r:id="rId15"/>
+                      </wp:docPr>
+                      <wp:cNvGraphicFramePr/>
+                      <a:graphic xmlns:a="http://schemas.openxmlformats.org/drawingml/2006/main">
+                        <a:graphicData uri="http://schemas.openxmlformats.org/drawingml/2006/picture">
+                          <pic:pic xmlns:pic="http://schemas.openxmlformats.org/drawingml/2006/picture">
+                            <pic:nvPicPr>
+                              <pic:cNvPr id="98" name="Picture 25">
+                                <a:hlinkClick r:id="rId15"/>
+                              </pic:cNvPr>
+                              <pic:cNvPicPr/>
+                            </pic:nvPicPr>
+                            <pic:blipFill>
+                              <a:blip r:embed="rId16"/>
+                              <a:stretch>
+                                <a:fillRect/>
+                              </a:stretch>
+                            </pic:blipFill>
+                            <pic:spPr>
+                              <a:xfrm>
+                                <a:off x="0" y="0"/>
+                                <a:ext cx="197485" cy="197485"/>
+                              </a:xfrm>
+                              <a:prstGeom prst="rect">
+                                <a:avLst/>
+                              </a:prstGeom>
+                            </pic:spPr>
+                          </pic:pic>
+                        </a:graphicData>
+                      </a:graphic>
+                    </wp:inline>
+                  </w:drawing>
+                </w:r>
+                <w:r>
+                  <w:rPr>
+                    <w:sz w:val="19"/>
+                    <w:szCs w:val="19"/>
+                  </w:rPr>
+                  <w:t xml:space="preserve">   </w:t>
+                </w:r>
+                <w:r>
+                  <w:rPr>
+                    <w:noProof/>
+                    <w:sz w:val="20"/>
+                    <w:szCs w:val="20"/>
+                    <w:lang w:val="bg-BG" w:eastAsia="bg-BG"/>
+                  </w:rPr>
+                  <w:drawing>
+                    <wp:inline distT="0" distB="0" distL="0" distR="0">
+                      <wp:extent cx="200025" cy="200025"/>
+                      <wp:effectExtent l="0" t="0" r="9525" b="9525"/>
+                      <wp:docPr id="78" name="Picture 78">
+                        <a:hlinkClick xmlns:a="http://schemas.openxmlformats.org/drawingml/2006/main" r:id="rId17"/>
+                      </wp:docPr>
+                      <wp:cNvGraphicFramePr/>
+                      <a:graphic xmlns:a="http://schemas.openxmlformats.org/drawingml/2006/main">
+                        <a:graphicData uri="http://schemas.openxmlformats.org/drawingml/2006/picture">
+                          <pic:pic xmlns:pic="http://schemas.openxmlformats.org/drawingml/2006/picture">
+                            <pic:nvPicPr>
+                              <pic:cNvPr id="99" name="Picture 27">
+                                <a:hlinkClick r:id="rId17"/>
+                              </pic:cNvPr>
+                              <pic:cNvPicPr/>
+                            </pic:nvPicPr>
+                            <pic:blipFill>
+                              <a:blip r:embed="rId18"/>
+                              <a:stretch>
+                                <a:fillRect/>
+                              </a:stretch>
+                            </pic:blipFill>
+                            <pic:spPr>
+                              <a:xfrm>
+                                <a:off x="0" y="0"/>
+                                <a:ext cx="197485" cy="197485"/>
+                              </a:xfrm>
+                              <a:prstGeom prst="rect">
+                                <a:avLst/>
+                              </a:prstGeom>
+                            </pic:spPr>
+                          </pic:pic>
+                        </a:graphicData>
+                      </a:graphic>
+                    </wp:inline>
+                  </w:drawing>
+                </w:r>
+                <w:r>
+                  <w:rPr>
+                    <w:sz w:val="19"/>
+                    <w:szCs w:val="19"/>
+                  </w:rPr>
+                  <w:t xml:space="preserve">   </w:t>
+                </w:r>
+                <w:r>
+                  <w:rPr>
+                    <w:noProof/>
+                    <w:sz w:val="20"/>
+                    <w:szCs w:val="20"/>
+                    <w:lang w:val="bg-BG" w:eastAsia="bg-BG"/>
+                  </w:rPr>
+                  <w:drawing>
+                    <wp:inline distT="0" distB="0" distL="0" distR="0">
+                      <wp:extent cx="200025" cy="200025"/>
+                      <wp:effectExtent l="0" t="0" r="9525" b="9525"/>
+                      <wp:docPr id="79" name="Picture 79">
+                        <a:hlinkClick xmlns:a="http://schemas.openxmlformats.org/drawingml/2006/main" r:id="rId19"/>
+                      </wp:docPr>
+                      <wp:cNvGraphicFramePr/>
+                      <a:graphic xmlns:a="http://schemas.openxmlformats.org/drawingml/2006/main">
+                        <a:graphicData uri="http://schemas.openxmlformats.org/drawingml/2006/picture">
+                          <pic:pic xmlns:pic="http://schemas.openxmlformats.org/drawingml/2006/picture">
+                            <pic:nvPicPr>
+                              <pic:cNvPr id="101" name="Picture 99">
+                                <a:hlinkClick r:id="rId19"/>
+                              </pic:cNvPr>
+                              <pic:cNvPicPr/>
+                            </pic:nvPicPr>
+                            <pic:blipFill>
+                              <a:blip r:embed="rId20"/>
+                              <a:stretch>
+                                <a:fillRect/>
+                              </a:stretch>
+                            </pic:blipFill>
+                            <pic:spPr>
+                              <a:xfrm>
+                                <a:off x="0" y="0"/>
+                                <a:ext cx="197485" cy="197485"/>
+                              </a:xfrm>
+                              <a:prstGeom prst="rect">
+                                <a:avLst/>
+                              </a:prstGeom>
+                            </pic:spPr>
+                          </pic:pic>
+                        </a:graphicData>
+                      </a:graphic>
+                    </wp:inline>
+                  </w:drawing>
+                </w:r>
+                <w:r>
+                  <w:rPr>
+                    <w:sz w:val="19"/>
+                    <w:szCs w:val="19"/>
+                  </w:rPr>
+                  <w:t xml:space="preserve">   </w:t>
+                </w:r>
+                <w:r>
+                  <w:rPr>
+                    <w:noProof/>
+                    <w:sz w:val="20"/>
+                    <w:szCs w:val="20"/>
+                    <w:lang w:val="bg-BG" w:eastAsia="bg-BG"/>
+                  </w:rPr>
+                  <w:drawing>
+                    <wp:inline distT="0" distB="0" distL="0" distR="0">
+                      <wp:extent cx="200025" cy="200025"/>
+                      <wp:effectExtent l="0" t="0" r="9525" b="9525"/>
+                      <wp:docPr id="80" name="Picture 80">
+                        <a:hlinkClick xmlns:a="http://schemas.openxmlformats.org/drawingml/2006/main" r:id="rId21"/>
+                      </wp:docPr>
+                      <wp:cNvGraphicFramePr/>
+                      <a:graphic xmlns:a="http://schemas.openxmlformats.org/drawingml/2006/main">
+                        <a:graphicData uri="http://schemas.openxmlformats.org/drawingml/2006/picture">
+                          <pic:pic xmlns:pic="http://schemas.openxmlformats.org/drawingml/2006/picture">
+                            <pic:nvPicPr>
+                              <pic:cNvPr id="102" name="Picture 35">
+                                <a:hlinkClick r:id="rId21"/>
+                              </pic:cNvPr>
+                              <pic:cNvPicPr/>
+                            </pic:nvPicPr>
+                            <pic:blipFill>
+                              <a:blip r:embed="rId22"/>
+                              <a:stretch>
+                                <a:fillRect/>
+                              </a:stretch>
+                            </pic:blipFill>
+                            <pic:spPr>
+                              <a:xfrm>
+                                <a:off x="0" y="0"/>
+                                <a:ext cx="197485" cy="197485"/>
+                              </a:xfrm>
+                              <a:prstGeom prst="rect">
+                                <a:avLst/>
+                              </a:prstGeom>
+                            </pic:spPr>
+                          </pic:pic>
+                        </a:graphicData>
+                      </a:graphic>
+                    </wp:inline>
+                  </w:drawing>
+                </w:r>
+                <w:r>
+                  <w:rPr>
+                    <w:sz w:val="19"/>
+                    <w:szCs w:val="19"/>
+                  </w:rPr>
+                  <w:t xml:space="preserve">   </w:t>
+                </w:r>
+                <w:r>
+                  <w:rPr>
+                    <w:noProof/>
+                    <w:sz w:val="20"/>
+                    <w:szCs w:val="20"/>
+                    <w:lang w:val="bg-BG" w:eastAsia="bg-BG"/>
+                  </w:rPr>
+                  <w:drawing>
+                    <wp:inline distT="0" distB="0" distL="0" distR="0">
+                      <wp:extent cx="200025" cy="200025"/>
+                      <wp:effectExtent l="0" t="0" r="9525" b="9525"/>
+                      <wp:docPr id="81" name="Picture 81">
+                        <a:hlinkClick xmlns:a="http://schemas.openxmlformats.org/drawingml/2006/main" r:id="rId23"/>
+                      </wp:docPr>
+                      <wp:cNvGraphicFramePr/>
+                      <a:graphic xmlns:a="http://schemas.openxmlformats.org/drawingml/2006/main">
+                        <a:graphicData uri="http://schemas.openxmlformats.org/drawingml/2006/picture">
+                          <pic:pic xmlns:pic="http://schemas.openxmlformats.org/drawingml/2006/picture">
+                            <pic:nvPicPr>
+                              <pic:cNvPr id="103" name="Picture 85">
+                                <a:hlinkClick r:id="rId23"/>
+                              </pic:cNvPr>
+                              <pic:cNvPicPr/>
+                            </pic:nvPicPr>
+                            <pic:blipFill>
+                              <a:blip r:embed="rId24"/>
+                              <a:stretch>
+                                <a:fillRect/>
+                              </a:stretch>
+                            </pic:blipFill>
+                            <pic:spPr>
+                              <a:xfrm>
+                                <a:off x="0" y="0"/>
+                                <a:ext cx="197485" cy="197485"/>
+                              </a:xfrm>
+                              <a:prstGeom prst="rect">
+                                <a:avLst/>
+                              </a:prstGeom>
+                            </pic:spPr>
+                          </pic:pic>
+                        </a:graphicData>
+                      </a:graphic>
+                    </wp:inline>
+                  </w:drawing>
+                </w:r>
+              </w:p>
+            </w:txbxContent>
+          </v:textbox>
+        </v:shape>
+      </w:pict>
     </w:r>
   </w:p>
 </w:ftr>
 </file>
 
 <file path=word/footnotes.xml><?xml version="1.0" encoding="utf-8"?>
-<w:footnotes xmlns:wpc="http://schemas.microsoft.com/office/word/2010/wordprocessingCanvas" xmlns:cx="http://schemas.microsoft.com/office/drawing/2014/chartex" xmlns:cx1="http://schemas.microsoft.com/office/drawing/2015/9/8/chartex" xmlns:cx2="http://schemas.microsoft.com/office/drawing/2015/10/21/chartex" xmlns:mc="http://schemas.openxmlformats.org/markup-compatibility/2006" xmlns:o="urn:schemas-microsoft-com:office:office" xmlns:r="http://schemas.openxmlformats.org/officeDocument/2006/relationships" xmlns:m="http://schemas.openxmlformats.org/officeDocument/2006/math" xmlns:v="urn:schemas-microsoft-com:vml" xmlns:wp14="http://schemas.microsoft.com/office/word/2010/wordprocessingDrawing" xmlns:wp="http://schemas.openxmlformats.org/drawingml/2006/wordprocessingDrawing" xmlns:w10="urn:schemas-microsoft-com:office:word" xmlns:w="http://schemas.openxmlformats.org/wordprocessingml/2006/main" xmlns:w14="http://schemas.microsoft.com/office/word/2010/wordml" xmlns:w15="http://schemas.microsoft.com/office/word/2012/wordml" xmlns:w16se="http://schemas.microsoft.com/office/word/2015/wordml/symex" xmlns:wpg="http://schemas.microsoft.com/office/word/2010/wordprocessingGroup" xmlns:wpi="http://schemas.microsoft.com/office/word/2010/wordprocessingInk" xmlns:wne="http://schemas.microsoft.com/office/word/2006/wordml" xmlns:wps="http://schemas.microsoft.com/office/word/2010/wordprocessingShape" mc:Ignorable="w14 w15 w16se wp14">
+<w:footnotes xmlns:ve="http://schemas.openxmlformats.org/markup-compatibility/2006" xmlns:o="urn:schemas-microsoft-com:office:office" xmlns:r="http://schemas.openxmlformats.org/officeDocument/2006/relationships" xmlns:m="http://schemas.openxmlformats.org/officeDocument/2006/math" xmlns:v="urn:schemas-microsoft-com:vml" xmlns:wp="http://schemas.openxmlformats.org/drawingml/2006/wordprocessingDrawing" xmlns:w10="urn:schemas-microsoft-com:office:word" xmlns:w="http://schemas.openxmlformats.org/wordprocessingml/2006/main" xmlns:wne="http://schemas.microsoft.com/office/word/2006/wordml">
   <w:footnote w:type="separator" w:id="-1">
     <w:p>
       <w:pPr>
@@ -4376,10 +3326,10 @@
 </file>
 
 <file path=word/header1.xml><?xml version="1.0" encoding="utf-8"?>
-<w:hdr xmlns:wpc="http://schemas.microsoft.com/office/word/2010/wordprocessingCanvas" xmlns:cx="http://schemas.microsoft.com/office/drawing/2014/chartex" xmlns:cx1="http://schemas.microsoft.com/office/drawing/2015/9/8/chartex" xmlns:cx2="http://schemas.microsoft.com/office/drawing/2015/10/21/chartex" xmlns:mc="http://schemas.openxmlformats.org/markup-compatibility/2006" xmlns:o="urn:schemas-microsoft-com:office:office" xmlns:r="http://schemas.openxmlformats.org/officeDocument/2006/relationships" xmlns:m="http://schemas.openxmlformats.org/officeDocument/2006/math" xmlns:v="urn:schemas-microsoft-com:vml" xmlns:wp14="http://schemas.microsoft.com/office/word/2010/wordprocessingDrawing" xmlns:wp="http://schemas.openxmlformats.org/drawingml/2006/wordprocessingDrawing" xmlns:w10="urn:schemas-microsoft-com:office:word" xmlns:w="http://schemas.openxmlformats.org/wordprocessingml/2006/main" xmlns:w14="http://schemas.microsoft.com/office/word/2010/wordml" xmlns:w15="http://schemas.microsoft.com/office/word/2012/wordml" xmlns:w16se="http://schemas.microsoft.com/office/word/2015/wordml/symex" xmlns:wpg="http://schemas.microsoft.com/office/word/2010/wordprocessingGroup" xmlns:wpi="http://schemas.microsoft.com/office/word/2010/wordprocessingInk" xmlns:wne="http://schemas.microsoft.com/office/word/2006/wordml" xmlns:wps="http://schemas.microsoft.com/office/word/2010/wordprocessingShape" mc:Ignorable="w14 w15 w16se wp14">
+<w:hdr xmlns:ve="http://schemas.openxmlformats.org/markup-compatibility/2006" xmlns:o="urn:schemas-microsoft-com:office:office" xmlns:r="http://schemas.openxmlformats.org/officeDocument/2006/relationships" xmlns:m="http://schemas.openxmlformats.org/officeDocument/2006/math" xmlns:v="urn:schemas-microsoft-com:vml" xmlns:wp="http://schemas.openxmlformats.org/drawingml/2006/wordprocessingDrawing" xmlns:w10="urn:schemas-microsoft-com:office:word" xmlns:w="http://schemas.openxmlformats.org/wordprocessingml/2006/main" xmlns:wne="http://schemas.microsoft.com/office/word/2006/wordml">
   <w:p>
     <w:pPr>
-      <w:pStyle w:val="Header"/>
+      <w:pStyle w:val="a3"/>
       <w:ind w:hanging="1134"/>
     </w:pPr>
   </w:p>
@@ -4387,8 +3337,8 @@
 </file>
 
 <file path=word/numbering.xml><?xml version="1.0" encoding="utf-8"?>
-<w:numbering xmlns:wpc="http://schemas.microsoft.com/office/word/2010/wordprocessingCanvas" xmlns:cx="http://schemas.microsoft.com/office/drawing/2014/chartex" xmlns:cx1="http://schemas.microsoft.com/office/drawing/2015/9/8/chartex" xmlns:cx2="http://schemas.microsoft.com/office/drawing/2015/10/21/chartex" xmlns:mc="http://schemas.openxmlformats.org/markup-compatibility/2006" xmlns:o="urn:schemas-microsoft-com:office:office" xmlns:r="http://schemas.openxmlformats.org/officeDocument/2006/relationships" xmlns:m="http://schemas.openxmlformats.org/officeDocument/2006/math" xmlns:v="urn:schemas-microsoft-com:vml" xmlns:wp14="http://schemas.microsoft.com/office/word/2010/wordprocessingDrawing" xmlns:wp="http://schemas.openxmlformats.org/drawingml/2006/wordprocessingDrawing" xmlns:w10="urn:schemas-microsoft-com:office:word" xmlns:w="http://schemas.openxmlformats.org/wordprocessingml/2006/main" xmlns:w14="http://schemas.microsoft.com/office/word/2010/wordml" xmlns:w15="http://schemas.microsoft.com/office/word/2012/wordml" xmlns:w16se="http://schemas.microsoft.com/office/word/2015/wordml/symex" xmlns:wpg="http://schemas.microsoft.com/office/word/2010/wordprocessingGroup" xmlns:wpi="http://schemas.microsoft.com/office/word/2010/wordprocessingInk" xmlns:wne="http://schemas.microsoft.com/office/word/2006/wordml" xmlns:wps="http://schemas.microsoft.com/office/word/2010/wordprocessingShape" mc:Ignorable="w14 w15 w16se wp14">
-  <w:abstractNum w:abstractNumId="0" w15:restartNumberingAfterBreak="0">
+<w:numbering xmlns:ve="http://schemas.openxmlformats.org/markup-compatibility/2006" xmlns:o="urn:schemas-microsoft-com:office:office" xmlns:r="http://schemas.openxmlformats.org/officeDocument/2006/relationships" xmlns:m="http://schemas.openxmlformats.org/officeDocument/2006/math" xmlns:v="urn:schemas-microsoft-com:vml" xmlns:wp="http://schemas.openxmlformats.org/drawingml/2006/wordprocessingDrawing" xmlns:w10="urn:schemas-microsoft-com:office:word" xmlns:w="http://schemas.openxmlformats.org/wordprocessingml/2006/main" xmlns:wne="http://schemas.microsoft.com/office/word/2006/wordml">
+  <w:abstractNum w:abstractNumId="0">
     <w:nsid w:val="04E60920"/>
     <w:multiLevelType w:val="hybridMultilevel"/>
     <w:tmpl w:val="9DB0F662"/>
@@ -4501,7 +3451,7 @@
       </w:rPr>
     </w:lvl>
   </w:abstractNum>
-  <w:abstractNum w:abstractNumId="1" w15:restartNumberingAfterBreak="0">
+  <w:abstractNum w:abstractNumId="1">
     <w:nsid w:val="0BCB1966"/>
     <w:multiLevelType w:val="hybridMultilevel"/>
     <w:tmpl w:val="288856D8"/>
@@ -4614,7 +3564,7 @@
       </w:rPr>
     </w:lvl>
   </w:abstractNum>
-  <w:abstractNum w:abstractNumId="2" w15:restartNumberingAfterBreak="0">
+  <w:abstractNum w:abstractNumId="2">
     <w:nsid w:val="12D46FE6"/>
     <w:multiLevelType w:val="hybridMultilevel"/>
     <w:tmpl w:val="2E189FDA"/>
@@ -4727,14 +3677,14 @@
       </w:rPr>
     </w:lvl>
   </w:abstractNum>
-  <w:abstractNum w:abstractNumId="3" w15:restartNumberingAfterBreak="0">
+  <w:abstractNum w:abstractNumId="3">
     <w:nsid w:val="13A00DEC"/>
     <w:multiLevelType w:val="hybridMultilevel"/>
     <w:tmpl w:val="A9E40BD8"/>
     <w:lvl w:ilvl="0" w:tplc="A0E28166">
       <w:start w:val="1"/>
       <w:numFmt w:val="decimal"/>
-      <w:pStyle w:val="Heading2"/>
+      <w:pStyle w:val="2"/>
       <w:lvlText w:val="%1."/>
       <w:lvlJc w:val="left"/>
       <w:pPr>
@@ -4814,7 +3764,7 @@
       </w:pPr>
     </w:lvl>
   </w:abstractNum>
-  <w:abstractNum w:abstractNumId="4" w15:restartNumberingAfterBreak="0">
+  <w:abstractNum w:abstractNumId="4">
     <w:nsid w:val="1DAD2515"/>
     <w:multiLevelType w:val="hybridMultilevel"/>
     <w:tmpl w:val="9C1E9A04"/>
@@ -4927,7 +3877,7 @@
       </w:rPr>
     </w:lvl>
   </w:abstractNum>
-  <w:abstractNum w:abstractNumId="5" w15:restartNumberingAfterBreak="0">
+  <w:abstractNum w:abstractNumId="5">
     <w:nsid w:val="22CD3F94"/>
     <w:multiLevelType w:val="hybridMultilevel"/>
     <w:tmpl w:val="A044FDFA"/>
@@ -5013,7 +3963,7 @@
       </w:pPr>
     </w:lvl>
   </w:abstractNum>
-  <w:abstractNum w:abstractNumId="6" w15:restartNumberingAfterBreak="0">
+  <w:abstractNum w:abstractNumId="6">
     <w:nsid w:val="23536430"/>
     <w:multiLevelType w:val="hybridMultilevel"/>
     <w:tmpl w:val="88CCA070"/>
@@ -5126,7 +4076,7 @@
       </w:rPr>
     </w:lvl>
   </w:abstractNum>
-  <w:abstractNum w:abstractNumId="7" w15:restartNumberingAfterBreak="0">
+  <w:abstractNum w:abstractNumId="7">
     <w:nsid w:val="26413526"/>
     <w:multiLevelType w:val="hybridMultilevel"/>
     <w:tmpl w:val="A1B4F3F4"/>
@@ -5212,7 +4162,7 @@
       </w:pPr>
     </w:lvl>
   </w:abstractNum>
-  <w:abstractNum w:abstractNumId="8" w15:restartNumberingAfterBreak="0">
+  <w:abstractNum w:abstractNumId="8">
     <w:nsid w:val="36F1759A"/>
     <w:multiLevelType w:val="hybridMultilevel"/>
     <w:tmpl w:val="AC4C80EA"/>
@@ -5325,7 +4275,7 @@
       </w:rPr>
     </w:lvl>
   </w:abstractNum>
-  <w:abstractNum w:abstractNumId="9" w15:restartNumberingAfterBreak="0">
+  <w:abstractNum w:abstractNumId="9">
     <w:nsid w:val="385C6CB3"/>
     <w:multiLevelType w:val="hybridMultilevel"/>
     <w:tmpl w:val="C1C67C5C"/>
@@ -5438,7 +4388,7 @@
       </w:rPr>
     </w:lvl>
   </w:abstractNum>
-  <w:abstractNum w:abstractNumId="10" w15:restartNumberingAfterBreak="0">
+  <w:abstractNum w:abstractNumId="10">
     <w:nsid w:val="4F5B2890"/>
     <w:multiLevelType w:val="hybridMultilevel"/>
     <w:tmpl w:val="9FAE4850"/>
@@ -5551,7 +4501,7 @@
       </w:rPr>
     </w:lvl>
   </w:abstractNum>
-  <w:abstractNum w:abstractNumId="11" w15:restartNumberingAfterBreak="0">
+  <w:abstractNum w:abstractNumId="11">
     <w:nsid w:val="50F62E8C"/>
     <w:multiLevelType w:val="hybridMultilevel"/>
     <w:tmpl w:val="E78C85C0"/>
@@ -5664,7 +4614,7 @@
       </w:rPr>
     </w:lvl>
   </w:abstractNum>
-  <w:abstractNum w:abstractNumId="12" w15:restartNumberingAfterBreak="0">
+  <w:abstractNum w:abstractNumId="12">
     <w:nsid w:val="5507266E"/>
     <w:multiLevelType w:val="hybridMultilevel"/>
     <w:tmpl w:val="22522E3A"/>
@@ -5777,7 +4727,7 @@
       </w:rPr>
     </w:lvl>
   </w:abstractNum>
-  <w:abstractNum w:abstractNumId="13" w15:restartNumberingAfterBreak="0">
+  <w:abstractNum w:abstractNumId="13">
     <w:nsid w:val="55990837"/>
     <w:multiLevelType w:val="hybridMultilevel"/>
     <w:tmpl w:val="960254F8"/>
@@ -5890,7 +4840,7 @@
       </w:rPr>
     </w:lvl>
   </w:abstractNum>
-  <w:abstractNum w:abstractNumId="14" w15:restartNumberingAfterBreak="0">
+  <w:abstractNum w:abstractNumId="14">
     <w:nsid w:val="5E7757B2"/>
     <w:multiLevelType w:val="multilevel"/>
     <w:tmpl w:val="0E203B02"/>
@@ -5976,7 +4926,7 @@
       </w:pPr>
     </w:lvl>
   </w:abstractNum>
-  <w:abstractNum w:abstractNumId="15" w15:restartNumberingAfterBreak="0">
+  <w:abstractNum w:abstractNumId="15">
     <w:nsid w:val="5F9A715F"/>
     <w:multiLevelType w:val="hybridMultilevel"/>
     <w:tmpl w:val="4B26630C"/>
@@ -6089,7 +5039,7 @@
       </w:rPr>
     </w:lvl>
   </w:abstractNum>
-  <w:abstractNum w:abstractNumId="16" w15:restartNumberingAfterBreak="0">
+  <w:abstractNum w:abstractNumId="16">
     <w:nsid w:val="609D235C"/>
     <w:multiLevelType w:val="hybridMultilevel"/>
     <w:tmpl w:val="848696AC"/>
@@ -6202,7 +5152,7 @@
       </w:rPr>
     </w:lvl>
   </w:abstractNum>
-  <w:abstractNum w:abstractNumId="17" w15:restartNumberingAfterBreak="0">
+  <w:abstractNum w:abstractNumId="17">
     <w:nsid w:val="6B944EC9"/>
     <w:multiLevelType w:val="hybridMultilevel"/>
     <w:tmpl w:val="8076D1AC"/>
@@ -6315,7 +5265,7 @@
       </w:rPr>
     </w:lvl>
   </w:abstractNum>
-  <w:abstractNum w:abstractNumId="18" w15:restartNumberingAfterBreak="0">
+  <w:abstractNum w:abstractNumId="18">
     <w:nsid w:val="771A7929"/>
     <w:multiLevelType w:val="hybridMultilevel"/>
     <w:tmpl w:val="B5EA489E"/>
@@ -6428,7 +5378,7 @@
       </w:rPr>
     </w:lvl>
   </w:abstractNum>
-  <w:abstractNum w:abstractNumId="19" w15:restartNumberingAfterBreak="0">
+  <w:abstractNum w:abstractNumId="19">
     <w:nsid w:val="7A0155B4"/>
     <w:multiLevelType w:val="hybridMultilevel"/>
     <w:tmpl w:val="581A57DA"/>
@@ -6632,7 +5582,7 @@
 </file>
 
 <file path=word/styles.xml><?xml version="1.0" encoding="utf-8"?>
-<w:styles xmlns:mc="http://schemas.openxmlformats.org/markup-compatibility/2006" xmlns:r="http://schemas.openxmlformats.org/officeDocument/2006/relationships" xmlns:w="http://schemas.openxmlformats.org/wordprocessingml/2006/main" xmlns:w14="http://schemas.microsoft.com/office/word/2010/wordml" xmlns:w15="http://schemas.microsoft.com/office/word/2012/wordml" xmlns:w16se="http://schemas.microsoft.com/office/word/2015/wordml/symex" mc:Ignorable="w14 w15 w16se">
+<w:styles xmlns:r="http://schemas.openxmlformats.org/officeDocument/2006/relationships" xmlns:w="http://schemas.openxmlformats.org/wordprocessingml/2006/main">
   <w:docDefaults>
     <w:rPrDefault>
       <w:rPr>
@@ -6648,381 +5598,146 @@
       </w:pPr>
     </w:pPrDefault>
   </w:docDefaults>
-  <w:latentStyles w:defLockedState="0" w:defUIPriority="99" w:defSemiHidden="0" w:defUnhideWhenUsed="0" w:defQFormat="0" w:count="372">
-    <w:lsdException w:name="Normal" w:uiPriority="0" w:qFormat="1"/>
-    <w:lsdException w:name="heading 1" w:uiPriority="9" w:qFormat="1"/>
-    <w:lsdException w:name="heading 2" w:semiHidden="1" w:uiPriority="9" w:unhideWhenUsed="1" w:qFormat="1"/>
-    <w:lsdException w:name="heading 3" w:semiHidden="1" w:uiPriority="9" w:unhideWhenUsed="1" w:qFormat="1"/>
-    <w:lsdException w:name="heading 4" w:semiHidden="1" w:uiPriority="9" w:unhideWhenUsed="1" w:qFormat="1"/>
-    <w:lsdException w:name="heading 5" w:semiHidden="1" w:uiPriority="9" w:unhideWhenUsed="1" w:qFormat="1"/>
-    <w:lsdException w:name="heading 6" w:semiHidden="1" w:uiPriority="9" w:unhideWhenUsed="1" w:qFormat="1"/>
-    <w:lsdException w:name="heading 7" w:semiHidden="1" w:uiPriority="9" w:unhideWhenUsed="1" w:qFormat="1"/>
-    <w:lsdException w:name="heading 8" w:semiHidden="1" w:uiPriority="9" w:unhideWhenUsed="1" w:qFormat="1"/>
-    <w:lsdException w:name="heading 9" w:semiHidden="1" w:uiPriority="9" w:unhideWhenUsed="1" w:qFormat="1"/>
-    <w:lsdException w:name="index 1" w:semiHidden="1" w:unhideWhenUsed="1"/>
-    <w:lsdException w:name="index 2" w:semiHidden="1" w:unhideWhenUsed="1"/>
-    <w:lsdException w:name="index 3" w:semiHidden="1" w:unhideWhenUsed="1"/>
-    <w:lsdException w:name="index 4" w:semiHidden="1" w:unhideWhenUsed="1"/>
-    <w:lsdException w:name="index 5" w:semiHidden="1" w:unhideWhenUsed="1"/>
-    <w:lsdException w:name="index 6" w:semiHidden="1" w:unhideWhenUsed="1"/>
-    <w:lsdException w:name="index 7" w:semiHidden="1" w:unhideWhenUsed="1"/>
-    <w:lsdException w:name="index 8" w:semiHidden="1" w:unhideWhenUsed="1"/>
-    <w:lsdException w:name="index 9" w:semiHidden="1" w:unhideWhenUsed="1"/>
-    <w:lsdException w:name="toc 1" w:semiHidden="1" w:uiPriority="39" w:unhideWhenUsed="1"/>
-    <w:lsdException w:name="toc 2" w:semiHidden="1" w:uiPriority="39" w:unhideWhenUsed="1"/>
-    <w:lsdException w:name="toc 3" w:semiHidden="1" w:uiPriority="39" w:unhideWhenUsed="1"/>
-    <w:lsdException w:name="toc 4" w:semiHidden="1" w:uiPriority="39" w:unhideWhenUsed="1"/>
-    <w:lsdException w:name="toc 5" w:semiHidden="1" w:uiPriority="39" w:unhideWhenUsed="1"/>
-    <w:lsdException w:name="toc 6" w:semiHidden="1" w:uiPriority="39" w:unhideWhenUsed="1"/>
-    <w:lsdException w:name="toc 7" w:semiHidden="1" w:uiPriority="39" w:unhideWhenUsed="1"/>
-    <w:lsdException w:name="toc 8" w:semiHidden="1" w:uiPriority="39" w:unhideWhenUsed="1"/>
-    <w:lsdException w:name="toc 9" w:semiHidden="1" w:uiPriority="39" w:unhideWhenUsed="1"/>
-    <w:lsdException w:name="Normal Indent" w:semiHidden="1" w:unhideWhenUsed="1"/>
-    <w:lsdException w:name="footnote text" w:semiHidden="1" w:unhideWhenUsed="1"/>
-    <w:lsdException w:name="annotation text" w:semiHidden="1" w:unhideWhenUsed="1"/>
-    <w:lsdException w:name="header" w:semiHidden="1" w:unhideWhenUsed="1"/>
-    <w:lsdException w:name="footer" w:semiHidden="1" w:unhideWhenUsed="1"/>
-    <w:lsdException w:name="index heading" w:semiHidden="1" w:unhideWhenUsed="1"/>
-    <w:lsdException w:name="caption" w:semiHidden="1" w:uiPriority="35" w:unhideWhenUsed="1" w:qFormat="1"/>
-    <w:lsdException w:name="table of figures" w:semiHidden="1" w:unhideWhenUsed="1"/>
-    <w:lsdException w:name="envelope address" w:semiHidden="1" w:unhideWhenUsed="1"/>
-    <w:lsdException w:name="envelope return" w:semiHidden="1" w:unhideWhenUsed="1"/>
-    <w:lsdException w:name="footnote reference" w:semiHidden="1" w:unhideWhenUsed="1"/>
-    <w:lsdException w:name="annotation reference" w:semiHidden="1" w:unhideWhenUsed="1"/>
-    <w:lsdException w:name="line number" w:semiHidden="1" w:unhideWhenUsed="1"/>
-    <w:lsdException w:name="page number" w:semiHidden="1" w:unhideWhenUsed="1"/>
-    <w:lsdException w:name="endnote reference" w:semiHidden="1" w:unhideWhenUsed="1"/>
-    <w:lsdException w:name="endnote text" w:semiHidden="1" w:unhideWhenUsed="1"/>
-    <w:lsdException w:name="table of authorities" w:semiHidden="1" w:unhideWhenUsed="1"/>
-    <w:lsdException w:name="macro" w:semiHidden="1" w:unhideWhenUsed="1"/>
-    <w:lsdException w:name="toa heading" w:semiHidden="1" w:unhideWhenUsed="1"/>
-    <w:lsdException w:name="List" w:semiHidden="1" w:unhideWhenUsed="1"/>
-    <w:lsdException w:name="List Bullet" w:semiHidden="1" w:unhideWhenUsed="1"/>
-    <w:lsdException w:name="List Number" w:semiHidden="1" w:unhideWhenUsed="1"/>
-    <w:lsdException w:name="List 2" w:semiHidden="1" w:unhideWhenUsed="1"/>
-    <w:lsdException w:name="List 3" w:semiHidden="1" w:unhideWhenUsed="1"/>
-    <w:lsdException w:name="List 4" w:semiHidden="1" w:unhideWhenUsed="1"/>
-    <w:lsdException w:name="List 5" w:semiHidden="1" w:unhideWhenUsed="1"/>
-    <w:lsdException w:name="List Bullet 2" w:semiHidden="1" w:unhideWhenUsed="1"/>
-    <w:lsdException w:name="List Bullet 3" w:semiHidden="1" w:unhideWhenUsed="1"/>
-    <w:lsdException w:name="List Bullet 4" w:semiHidden="1" w:unhideWhenUsed="1"/>
-    <w:lsdException w:name="List Bullet 5" w:semiHidden="1" w:unhideWhenUsed="1"/>
-    <w:lsdException w:name="List Number 2" w:semiHidden="1" w:unhideWhenUsed="1"/>
-    <w:lsdException w:name="List Number 3" w:semiHidden="1" w:unhideWhenUsed="1"/>
-    <w:lsdException w:name="List Number 4" w:semiHidden="1" w:unhideWhenUsed="1"/>
-    <w:lsdException w:name="List Number 5" w:semiHidden="1" w:unhideWhenUsed="1"/>
-    <w:lsdException w:name="Title" w:uiPriority="10"/>
-    <w:lsdException w:name="Closing" w:semiHidden="1" w:unhideWhenUsed="1"/>
-    <w:lsdException w:name="Signature" w:semiHidden="1" w:unhideWhenUsed="1"/>
-    <w:lsdException w:name="Default Paragraph Font" w:semiHidden="1" w:uiPriority="1" w:unhideWhenUsed="1"/>
-    <w:lsdException w:name="Body Text" w:semiHidden="1" w:unhideWhenUsed="1"/>
-    <w:lsdException w:name="Body Text Indent" w:semiHidden="1" w:unhideWhenUsed="1"/>
-    <w:lsdException w:name="List Continue" w:semiHidden="1" w:unhideWhenUsed="1"/>
-    <w:lsdException w:name="List Continue 2" w:semiHidden="1" w:unhideWhenUsed="1"/>
-    <w:lsdException w:name="List Continue 3" w:semiHidden="1" w:unhideWhenUsed="1"/>
-    <w:lsdException w:name="List Continue 4" w:semiHidden="1" w:unhideWhenUsed="1"/>
-    <w:lsdException w:name="List Continue 5" w:semiHidden="1" w:unhideWhenUsed="1"/>
-    <w:lsdException w:name="Message Header" w:semiHidden="1" w:unhideWhenUsed="1"/>
-    <w:lsdException w:name="Subtitle" w:uiPriority="11"/>
-    <w:lsdException w:name="Salutation" w:semiHidden="1" w:unhideWhenUsed="1"/>
-    <w:lsdException w:name="Date" w:semiHidden="1" w:unhideWhenUsed="1"/>
-    <w:lsdException w:name="Body Text First Indent" w:semiHidden="1" w:unhideWhenUsed="1"/>
-    <w:lsdException w:name="Body Text First Indent 2" w:semiHidden="1" w:unhideWhenUsed="1"/>
-    <w:lsdException w:name="Note Heading" w:semiHidden="1" w:unhideWhenUsed="1"/>
-    <w:lsdException w:name="Body Text 2" w:semiHidden="1" w:unhideWhenUsed="1"/>
-    <w:lsdException w:name="Body Text 3" w:semiHidden="1" w:unhideWhenUsed="1"/>
-    <w:lsdException w:name="Body Text Indent 2" w:semiHidden="1" w:unhideWhenUsed="1"/>
-    <w:lsdException w:name="Body Text Indent 3" w:semiHidden="1" w:unhideWhenUsed="1"/>
-    <w:lsdException w:name="Block Text" w:semiHidden="1" w:unhideWhenUsed="1"/>
-    <w:lsdException w:name="Hyperlink" w:semiHidden="1" w:unhideWhenUsed="1"/>
-    <w:lsdException w:name="FollowedHyperlink" w:semiHidden="1" w:unhideWhenUsed="1"/>
-    <w:lsdException w:name="Strong" w:uiPriority="22" w:qFormat="1"/>
-    <w:lsdException w:name="Emphasis" w:uiPriority="20"/>
-    <w:lsdException w:name="Document Map" w:semiHidden="1" w:unhideWhenUsed="1"/>
-    <w:lsdException w:name="Plain Text" w:semiHidden="1" w:unhideWhenUsed="1"/>
-    <w:lsdException w:name="E-mail Signature" w:semiHidden="1" w:unhideWhenUsed="1"/>
-    <w:lsdException w:name="HTML Top of Form" w:semiHidden="1" w:unhideWhenUsed="1"/>
-    <w:lsdException w:name="HTML Bottom of Form" w:semiHidden="1" w:unhideWhenUsed="1"/>
-    <w:lsdException w:name="Normal (Web)" w:semiHidden="1" w:unhideWhenUsed="1"/>
-    <w:lsdException w:name="HTML Acronym" w:semiHidden="1" w:unhideWhenUsed="1"/>
-    <w:lsdException w:name="HTML Address" w:semiHidden="1" w:unhideWhenUsed="1"/>
-    <w:lsdException w:name="HTML Cite" w:semiHidden="1" w:unhideWhenUsed="1"/>
-    <w:lsdException w:name="HTML Code" w:semiHidden="1" w:unhideWhenUsed="1"/>
-    <w:lsdException w:name="HTML Definition" w:semiHidden="1" w:unhideWhenUsed="1"/>
-    <w:lsdException w:name="HTML Keyboard" w:semiHidden="1" w:unhideWhenUsed="1"/>
-    <w:lsdException w:name="HTML Preformatted" w:semiHidden="1" w:unhideWhenUsed="1"/>
-    <w:lsdException w:name="HTML Sample" w:semiHidden="1" w:unhideWhenUsed="1"/>
-    <w:lsdException w:name="HTML Typewriter" w:semiHidden="1" w:unhideWhenUsed="1"/>
-    <w:lsdException w:name="HTML Variable" w:semiHidden="1" w:unhideWhenUsed="1"/>
-    <w:lsdException w:name="Normal Table" w:semiHidden="1" w:unhideWhenUsed="1"/>
-    <w:lsdException w:name="annotation subject" w:semiHidden="1" w:unhideWhenUsed="1"/>
-    <w:lsdException w:name="No List" w:semiHidden="1" w:unhideWhenUsed="1"/>
-    <w:lsdException w:name="Outline List 1" w:semiHidden="1" w:unhideWhenUsed="1"/>
-    <w:lsdException w:name="Outline List 2" w:semiHidden="1" w:unhideWhenUsed="1"/>
-    <w:lsdException w:name="Outline List 3" w:semiHidden="1" w:unhideWhenUsed="1"/>
-    <w:lsdException w:name="Table Simple 1" w:semiHidden="1" w:unhideWhenUsed="1"/>
-    <w:lsdException w:name="Table Simple 2" w:semiHidden="1" w:unhideWhenUsed="1"/>
-    <w:lsdException w:name="Table Simple 3" w:semiHidden="1" w:unhideWhenUsed="1"/>
-    <w:lsdException w:name="Table Classic 1" w:semiHidden="1" w:unhideWhenUsed="1"/>
-    <w:lsdException w:name="Table Classic 2" w:semiHidden="1" w:unhideWhenUsed="1"/>
-    <w:lsdException w:name="Table Classic 3" w:semiHidden="1" w:unhideWhenUsed="1"/>
-    <w:lsdException w:name="Table Classic 4" w:semiHidden="1" w:unhideWhenUsed="1"/>
-    <w:lsdException w:name="Table Colorful 1" w:semiHidden="1" w:unhideWhenUsed="1"/>
-    <w:lsdException w:name="Table Colorful 2" w:semiHidden="1" w:unhideWhenUsed="1"/>
-    <w:lsdException w:name="Table Colorful 3" w:semiHidden="1" w:unhideWhenUsed="1"/>
-    <w:lsdException w:name="Table Columns 1" w:semiHidden="1" w:unhideWhenUsed="1"/>
-    <w:lsdException w:name="Table Columns 2" w:semiHidden="1" w:unhideWhenUsed="1"/>
-    <w:lsdException w:name="Table Columns 3" w:semiHidden="1" w:unhideWhenUsed="1"/>
-    <w:lsdException w:name="Table Columns 4" w:semiHidden="1" w:unhideWhenUsed="1"/>
-    <w:lsdException w:name="Table Columns 5" w:semiHidden="1" w:unhideWhenUsed="1"/>
-    <w:lsdException w:name="Table Grid 1" w:semiHidden="1" w:unhideWhenUsed="1"/>
-    <w:lsdException w:name="Table Grid 2" w:semiHidden="1" w:unhideWhenUsed="1"/>
-    <w:lsdException w:name="Table Grid 3" w:semiHidden="1" w:unhideWhenUsed="1"/>
-    <w:lsdException w:name="Table Grid 4" w:semiHidden="1" w:unhideWhenUsed="1"/>
-    <w:lsdException w:name="Table Grid 5" w:semiHidden="1" w:unhideWhenUsed="1"/>
-    <w:lsdException w:name="Table Grid 6" w:semiHidden="1" w:unhideWhenUsed="1"/>
-    <w:lsdException w:name="Table Grid 7" w:semiHidden="1" w:unhideWhenUsed="1"/>
-    <w:lsdException w:name="Table Grid 8" w:semiHidden="1" w:unhideWhenUsed="1"/>
-    <w:lsdException w:name="Table List 1" w:semiHidden="1" w:unhideWhenUsed="1"/>
-    <w:lsdException w:name="Table List 2" w:semiHidden="1" w:unhideWhenUsed="1"/>
-    <w:lsdException w:name="Table List 3" w:semiHidden="1" w:unhideWhenUsed="1"/>
-    <w:lsdException w:name="Table List 4" w:semiHidden="1" w:unhideWhenUsed="1"/>
-    <w:lsdException w:name="Table List 5" w:semiHidden="1" w:unhideWhenUsed="1"/>
-    <w:lsdException w:name="Table List 6" w:semiHidden="1" w:unhideWhenUsed="1"/>
-    <w:lsdException w:name="Table List 7" w:semiHidden="1" w:unhideWhenUsed="1"/>
-    <w:lsdException w:name="Table List 8" w:semiHidden="1" w:unhideWhenUsed="1"/>
-    <w:lsdException w:name="Table 3D effects 1" w:semiHidden="1" w:unhideWhenUsed="1"/>
-    <w:lsdException w:name="Table 3D effects 2" w:semiHidden="1" w:unhideWhenUsed="1"/>
-    <w:lsdException w:name="Table 3D effects 3" w:semiHidden="1" w:unhideWhenUsed="1"/>
-    <w:lsdException w:name="Table Contemporary" w:semiHidden="1" w:unhideWhenUsed="1"/>
-    <w:lsdException w:name="Table Elegant" w:semiHidden="1" w:unhideWhenUsed="1"/>
-    <w:lsdException w:name="Table Professional" w:semiHidden="1" w:unhideWhenUsed="1"/>
-    <w:lsdException w:name="Table Subtle 1" w:semiHidden="1" w:unhideWhenUsed="1"/>
-    <w:lsdException w:name="Table Subtle 2" w:semiHidden="1" w:unhideWhenUsed="1"/>
-    <w:lsdException w:name="Table Web 1" w:semiHidden="1" w:unhideWhenUsed="1"/>
-    <w:lsdException w:name="Table Web 2" w:semiHidden="1" w:unhideWhenUsed="1"/>
-    <w:lsdException w:name="Table Web 3" w:semiHidden="1" w:unhideWhenUsed="1"/>
-    <w:lsdException w:name="Balloon Text" w:semiHidden="1" w:unhideWhenUsed="1"/>
-    <w:lsdException w:name="Table Grid" w:uiPriority="59"/>
-    <w:lsdException w:name="Table Theme" w:semiHidden="1" w:unhideWhenUsed="1"/>
-    <w:lsdException w:name="Placeholder Text" w:semiHidden="1"/>
-    <w:lsdException w:name="No Spacing" w:uiPriority="1"/>
-    <w:lsdException w:name="Light Shading" w:uiPriority="60"/>
-    <w:lsdException w:name="Light List" w:uiPriority="61"/>
-    <w:lsdException w:name="Light Grid" w:uiPriority="62"/>
-    <w:lsdException w:name="Medium Shading 1" w:uiPriority="63"/>
-    <w:lsdException w:name="Medium Shading 2" w:uiPriority="64"/>
-    <w:lsdException w:name="Medium List 1" w:uiPriority="65"/>
-    <w:lsdException w:name="Medium List 2" w:uiPriority="66"/>
-    <w:lsdException w:name="Medium Grid 1" w:uiPriority="67"/>
-    <w:lsdException w:name="Medium Grid 2" w:uiPriority="68"/>
-    <w:lsdException w:name="Medium Grid 3" w:uiPriority="69"/>
-    <w:lsdException w:name="Dark List" w:uiPriority="70"/>
-    <w:lsdException w:name="Colorful Shading" w:uiPriority="71"/>
-    <w:lsdException w:name="Colorful List" w:uiPriority="72"/>
-    <w:lsdException w:name="Colorful Grid" w:uiPriority="73"/>
-    <w:lsdException w:name="Light Shading Accent 1" w:uiPriority="60"/>
-    <w:lsdException w:name="Light List Accent 1" w:uiPriority="61"/>
-    <w:lsdException w:name="Light Grid Accent 1" w:uiPriority="62"/>
-    <w:lsdException w:name="Medium Shading 1 Accent 1" w:uiPriority="63"/>
-    <w:lsdException w:name="Medium Shading 2 Accent 1" w:uiPriority="64"/>
-    <w:lsdException w:name="Medium List 1 Accent 1" w:uiPriority="65"/>
-    <w:lsdException w:name="Revision" w:semiHidden="1"/>
-    <w:lsdException w:name="List Paragraph" w:uiPriority="34" w:qFormat="1"/>
-    <w:lsdException w:name="Quote" w:uiPriority="29"/>
-    <w:lsdException w:name="Intense Quote" w:uiPriority="30"/>
-    <w:lsdException w:name="Medium List 2 Accent 1" w:uiPriority="66"/>
-    <w:lsdException w:name="Medium Grid 1 Accent 1" w:uiPriority="67"/>
-    <w:lsdException w:name="Medium Grid 2 Accent 1" w:uiPriority="68"/>
-    <w:lsdException w:name="Medium Grid 3 Accent 1" w:uiPriority="69"/>
-    <w:lsdException w:name="Dark List Accent 1" w:uiPriority="70"/>
-    <w:lsdException w:name="Colorful Shading Accent 1" w:uiPriority="71"/>
-    <w:lsdException w:name="Colorful List Accent 1" w:uiPriority="72"/>
-    <w:lsdException w:name="Colorful Grid Accent 1" w:uiPriority="73"/>
-    <w:lsdException w:name="Light Shading Accent 2" w:uiPriority="60"/>
-    <w:lsdException w:name="Light List Accent 2" w:uiPriority="61"/>
-    <w:lsdException w:name="Light Grid Accent 2" w:uiPriority="62"/>
-    <w:lsdException w:name="Medium Shading 1 Accent 2" w:uiPriority="63"/>
-    <w:lsdException w:name="Medium Shading 2 Accent 2" w:uiPriority="64"/>
-    <w:lsdException w:name="Medium List 1 Accent 2" w:uiPriority="65"/>
-    <w:lsdException w:name="Medium List 2 Accent 2" w:uiPriority="66"/>
-    <w:lsdException w:name="Medium Grid 1 Accent 2" w:uiPriority="67"/>
-    <w:lsdException w:name="Medium Grid 2 Accent 2" w:uiPriority="68"/>
-    <w:lsdException w:name="Medium Grid 3 Accent 2" w:uiPriority="69"/>
-    <w:lsdException w:name="Dark List Accent 2" w:uiPriority="70"/>
-    <w:lsdException w:name="Colorful Shading Accent 2" w:uiPriority="71"/>
-    <w:lsdException w:name="Colorful List Accent 2" w:uiPriority="72"/>
-    <w:lsdException w:name="Colorful Grid Accent 2" w:uiPriority="73"/>
-    <w:lsdException w:name="Light Shading Accent 3" w:uiPriority="60"/>
-    <w:lsdException w:name="Light List Accent 3" w:uiPriority="61"/>
-    <w:lsdException w:name="Light Grid Accent 3" w:uiPriority="62"/>
-    <w:lsdException w:name="Medium Shading 1 Accent 3" w:uiPriority="63"/>
-    <w:lsdException w:name="Medium Shading 2 Accent 3" w:uiPriority="64"/>
-    <w:lsdException w:name="Medium List 1 Accent 3" w:uiPriority="65"/>
-    <w:lsdException w:name="Medium List 2 Accent 3" w:uiPriority="66"/>
-    <w:lsdException w:name="Medium Grid 1 Accent 3" w:uiPriority="67"/>
-    <w:lsdException w:name="Medium Grid 2 Accent 3" w:uiPriority="68"/>
-    <w:lsdException w:name="Medium Grid 3 Accent 3" w:uiPriority="69"/>
-    <w:lsdException w:name="Dark List Accent 3" w:uiPriority="70"/>
-    <w:lsdException w:name="Colorful Shading Accent 3" w:uiPriority="71"/>
-    <w:lsdException w:name="Colorful List Accent 3" w:uiPriority="72"/>
-    <w:lsdException w:name="Colorful Grid Accent 3" w:uiPriority="73"/>
-    <w:lsdException w:name="Light Shading Accent 4" w:uiPriority="60"/>
-    <w:lsdException w:name="Light List Accent 4" w:uiPriority="61"/>
-    <w:lsdException w:name="Light Grid Accent 4" w:uiPriority="62"/>
-    <w:lsdException w:name="Medium Shading 1 Accent 4" w:uiPriority="63"/>
-    <w:lsdException w:name="Medium Shading 2 Accent 4" w:uiPriority="64"/>
-    <w:lsdException w:name="Medium List 1 Accent 4" w:uiPriority="65"/>
-    <w:lsdException w:name="Medium List 2 Accent 4" w:uiPriority="66"/>
-    <w:lsdException w:name="Medium Grid 1 Accent 4" w:uiPriority="67"/>
-    <w:lsdException w:name="Medium Grid 2 Accent 4" w:uiPriority="68"/>
-    <w:lsdException w:name="Medium Grid 3 Accent 4" w:uiPriority="69"/>
-    <w:lsdException w:name="Dark List Accent 4" w:uiPriority="70"/>
-    <w:lsdException w:name="Colorful Shading Accent 4" w:uiPriority="71"/>
-    <w:lsdException w:name="Colorful List Accent 4" w:uiPriority="72"/>
-    <w:lsdException w:name="Colorful Grid Accent 4" w:uiPriority="73"/>
-    <w:lsdException w:name="Light Shading Accent 5" w:uiPriority="60"/>
-    <w:lsdException w:name="Light List Accent 5" w:uiPriority="61"/>
-    <w:lsdException w:name="Light Grid Accent 5" w:uiPriority="62"/>
-    <w:lsdException w:name="Medium Shading 1 Accent 5" w:uiPriority="63"/>
-    <w:lsdException w:name="Medium Shading 2 Accent 5" w:uiPriority="64"/>
-    <w:lsdException w:name="Medium List 1 Accent 5" w:uiPriority="65"/>
-    <w:lsdException w:name="Medium List 2 Accent 5" w:uiPriority="66"/>
-    <w:lsdException w:name="Medium Grid 1 Accent 5" w:uiPriority="67"/>
-    <w:lsdException w:name="Medium Grid 2 Accent 5" w:uiPriority="68"/>
-    <w:lsdException w:name="Medium Grid 3 Accent 5" w:uiPriority="69"/>
-    <w:lsdException w:name="Dark List Accent 5" w:uiPriority="70"/>
-    <w:lsdException w:name="Colorful Shading Accent 5" w:uiPriority="71"/>
-    <w:lsdException w:name="Colorful List Accent 5" w:uiPriority="72"/>
-    <w:lsdException w:name="Colorful Grid Accent 5" w:uiPriority="73"/>
-    <w:lsdException w:name="Light Shading Accent 6" w:uiPriority="60"/>
-    <w:lsdException w:name="Light List Accent 6" w:uiPriority="61"/>
-    <w:lsdException w:name="Light Grid Accent 6" w:uiPriority="62"/>
-    <w:lsdException w:name="Medium Shading 1 Accent 6" w:uiPriority="63"/>
-    <w:lsdException w:name="Medium Shading 2 Accent 6" w:uiPriority="64"/>
-    <w:lsdException w:name="Medium List 1 Accent 6" w:uiPriority="65"/>
-    <w:lsdException w:name="Medium List 2 Accent 6" w:uiPriority="66"/>
-    <w:lsdException w:name="Medium Grid 1 Accent 6" w:uiPriority="67"/>
-    <w:lsdException w:name="Medium Grid 2 Accent 6" w:uiPriority="68"/>
-    <w:lsdException w:name="Medium Grid 3 Accent 6" w:uiPriority="69"/>
-    <w:lsdException w:name="Dark List Accent 6" w:uiPriority="70"/>
-    <w:lsdException w:name="Colorful Shading Accent 6" w:uiPriority="71"/>
-    <w:lsdException w:name="Colorful List Accent 6" w:uiPriority="72"/>
-    <w:lsdException w:name="Colorful Grid Accent 6" w:uiPriority="73"/>
-    <w:lsdException w:name="Subtle Emphasis" w:uiPriority="19"/>
-    <w:lsdException w:name="Intense Emphasis" w:uiPriority="21"/>
-    <w:lsdException w:name="Subtle Reference" w:uiPriority="31"/>
-    <w:lsdException w:name="Intense Reference" w:uiPriority="32"/>
-    <w:lsdException w:name="Book Title" w:uiPriority="33"/>
-    <w:lsdException w:name="Bibliography" w:semiHidden="1" w:uiPriority="37" w:unhideWhenUsed="1"/>
-    <w:lsdException w:name="TOC Heading" w:semiHidden="1" w:uiPriority="39" w:unhideWhenUsed="1" w:qFormat="1"/>
-    <w:lsdException w:name="Plain Table 1" w:uiPriority="41"/>
-    <w:lsdException w:name="Plain Table 2" w:uiPriority="42"/>
-    <w:lsdException w:name="Plain Table 3" w:uiPriority="43"/>
-    <w:lsdException w:name="Plain Table 4" w:uiPriority="44"/>
-    <w:lsdException w:name="Plain Table 5" w:uiPriority="45"/>
-    <w:lsdException w:name="Grid Table Light" w:uiPriority="40"/>
-    <w:lsdException w:name="Grid Table 1 Light" w:uiPriority="46"/>
-    <w:lsdException w:name="Grid Table 2" w:uiPriority="47"/>
-    <w:lsdException w:name="Grid Table 3" w:uiPriority="48"/>
-    <w:lsdException w:name="Grid Table 4" w:uiPriority="49"/>
-    <w:lsdException w:name="Grid Table 5 Dark" w:uiPriority="50"/>
-    <w:lsdException w:name="Grid Table 6 Colorful" w:uiPriority="51"/>
-    <w:lsdException w:name="Grid Table 7 Colorful" w:uiPriority="52"/>
-    <w:lsdException w:name="Grid Table 1 Light Accent 1" w:uiPriority="46"/>
-    <w:lsdException w:name="Grid Table 2 Accent 1" w:uiPriority="47"/>
-    <w:lsdException w:name="Grid Table 3 Accent 1" w:uiPriority="48"/>
-    <w:lsdException w:name="Grid Table 4 Accent 1" w:uiPriority="49"/>
-    <w:lsdException w:name="Grid Table 5 Dark Accent 1" w:uiPriority="50"/>
-    <w:lsdException w:name="Grid Table 6 Colorful Accent 1" w:uiPriority="51"/>
-    <w:lsdException w:name="Grid Table 7 Colorful Accent 1" w:uiPriority="52"/>
-    <w:lsdException w:name="Grid Table 1 Light Accent 2" w:uiPriority="46"/>
-    <w:lsdException w:name="Grid Table 2 Accent 2" w:uiPriority="47"/>
-    <w:lsdException w:name="Grid Table 3 Accent 2" w:uiPriority="48"/>
-    <w:lsdException w:name="Grid Table 4 Accent 2" w:uiPriority="49"/>
-    <w:lsdException w:name="Grid Table 5 Dark Accent 2" w:uiPriority="50"/>
-    <w:lsdException w:name="Grid Table 6 Colorful Accent 2" w:uiPriority="51"/>
-    <w:lsdException w:name="Grid Table 7 Colorful Accent 2" w:uiPriority="52"/>
-    <w:lsdException w:name="Grid Table 1 Light Accent 3" w:uiPriority="46"/>
-    <w:lsdException w:name="Grid Table 2 Accent 3" w:uiPriority="47"/>
-    <w:lsdException w:name="Grid Table 3 Accent 3" w:uiPriority="48"/>
-    <w:lsdException w:name="Grid Table 4 Accent 3" w:uiPriority="49"/>
-    <w:lsdException w:name="Grid Table 5 Dark Accent 3" w:uiPriority="50"/>
-    <w:lsdException w:name="Grid Table 6 Colorful Accent 3" w:uiPriority="51"/>
-    <w:lsdException w:name="Grid Table 7 Colorful Accent 3" w:uiPriority="52"/>
-    <w:lsdException w:name="Grid Table 1 Light Accent 4" w:uiPriority="46"/>
-    <w:lsdException w:name="Grid Table 2 Accent 4" w:uiPriority="47"/>
-    <w:lsdException w:name="Grid Table 3 Accent 4" w:uiPriority="48"/>
-    <w:lsdException w:name="Grid Table 4 Accent 4" w:uiPriority="49"/>
-    <w:lsdException w:name="Grid Table 5 Dark Accent 4" w:uiPriority="50"/>
-    <w:lsdException w:name="Grid Table 6 Colorful Accent 4" w:uiPriority="51"/>
-    <w:lsdException w:name="Grid Table 7 Colorful Accent 4" w:uiPriority="52"/>
-    <w:lsdException w:name="Grid Table 1 Light Accent 5" w:uiPriority="46"/>
-    <w:lsdException w:name="Grid Table 2 Accent 5" w:uiPriority="47"/>
-    <w:lsdException w:name="Grid Table 3 Accent 5" w:uiPriority="48"/>
-    <w:lsdException w:name="Grid Table 4 Accent 5" w:uiPriority="49"/>
-    <w:lsdException w:name="Grid Table 5 Dark Accent 5" w:uiPriority="50"/>
-    <w:lsdException w:name="Grid Table 6 Colorful Accent 5" w:uiPriority="51"/>
-    <w:lsdException w:name="Grid Table 7 Colorful Accent 5" w:uiPriority="52"/>
-    <w:lsdException w:name="Grid Table 1 Light Accent 6" w:uiPriority="46"/>
-    <w:lsdException w:name="Grid Table 2 Accent 6" w:uiPriority="47"/>
-    <w:lsdException w:name="Grid Table 3 Accent 6" w:uiPriority="48"/>
-    <w:lsdException w:name="Grid Table 4 Accent 6" w:uiPriority="49"/>
-    <w:lsdException w:name="Grid Table 5 Dark Accent 6" w:uiPriority="50"/>
-    <w:lsdException w:name="Grid Table 6 Colorful Accent 6" w:uiPriority="51"/>
-    <w:lsdException w:name="Grid Table 7 Colorful Accent 6" w:uiPriority="52"/>
-    <w:lsdException w:name="List Table 1 Light" w:uiPriority="46"/>
-    <w:lsdException w:name="List Table 2" w:uiPriority="47"/>
-    <w:lsdException w:name="List Table 3" w:uiPriority="48"/>
-    <w:lsdException w:name="List Table 4" w:uiPriority="49"/>
-    <w:lsdException w:name="List Table 5 Dark" w:uiPriority="50"/>
-    <w:lsdException w:name="List Table 6 Colorful" w:uiPriority="51"/>
-    <w:lsdException w:name="List Table 7 Colorful" w:uiPriority="52"/>
-    <w:lsdException w:name="List Table 1 Light Accent 1" w:uiPriority="46"/>
-    <w:lsdException w:name="List Table 2 Accent 1" w:uiPriority="47"/>
-    <w:lsdException w:name="List Table 3 Accent 1" w:uiPriority="48"/>
-    <w:lsdException w:name="List Table 4 Accent 1" w:uiPriority="49"/>
-    <w:lsdException w:name="List Table 5 Dark Accent 1" w:uiPriority="50"/>
-    <w:lsdException w:name="List Table 6 Colorful Accent 1" w:uiPriority="51"/>
-    <w:lsdException w:name="List Table 7 Colorful Accent 1" w:uiPriority="52"/>
-    <w:lsdException w:name="List Table 1 Light Accent 2" w:uiPriority="46"/>
-    <w:lsdException w:name="List Table 2 Accent 2" w:uiPriority="47"/>
-    <w:lsdException w:name="List Table 3 Accent 2" w:uiPriority="48"/>
-    <w:lsdException w:name="List Table 4 Accent 2" w:uiPriority="49"/>
-    <w:lsdException w:name="List Table 5 Dark Accent 2" w:uiPriority="50"/>
-    <w:lsdException w:name="List Table 6 Colorful Accent 2" w:uiPriority="51"/>
-    <w:lsdException w:name="List Table 7 Colorful Accent 2" w:uiPriority="52"/>
-    <w:lsdException w:name="List Table 1 Light Accent 3" w:uiPriority="46"/>
-    <w:lsdException w:name="List Table 2 Accent 3" w:uiPriority="47"/>
-    <w:lsdException w:name="List Table 3 Accent 3" w:uiPriority="48"/>
-    <w:lsdException w:name="List Table 4 Accent 3" w:uiPriority="49"/>
-    <w:lsdException w:name="List Table 5 Dark Accent 3" w:uiPriority="50"/>
-    <w:lsdException w:name="List Table 6 Colorful Accent 3" w:uiPriority="51"/>
-    <w:lsdException w:name="List Table 7 Colorful Accent 3" w:uiPriority="52"/>
-    <w:lsdException w:name="List Table 1 Light Accent 4" w:uiPriority="46"/>
-    <w:lsdException w:name="List Table 2 Accent 4" w:uiPriority="47"/>
-    <w:lsdException w:name="List Table 3 Accent 4" w:uiPriority="48"/>
-    <w:lsdException w:name="List Table 4 Accent 4" w:uiPriority="49"/>
-    <w:lsdException w:name="List Table 5 Dark Accent 4" w:uiPriority="50"/>
-    <w:lsdException w:name="List Table 6 Colorful Accent 4" w:uiPriority="51"/>
-    <w:lsdException w:name="List Table 7 Colorful Accent 4" w:uiPriority="52"/>
-    <w:lsdException w:name="List Table 1 Light Accent 5" w:uiPriority="46"/>
-    <w:lsdException w:name="List Table 2 Accent 5" w:uiPriority="47"/>
-    <w:lsdException w:name="List Table 3 Accent 5" w:uiPriority="48"/>
-    <w:lsdException w:name="List Table 4 Accent 5" w:uiPriority="49"/>
-    <w:lsdException w:name="List Table 5 Dark Accent 5" w:uiPriority="50"/>
-    <w:lsdException w:name="List Table 6 Colorful Accent 5" w:uiPriority="51"/>
-    <w:lsdException w:name="List Table 7 Colorful Accent 5" w:uiPriority="52"/>
-    <w:lsdException w:name="List Table 1 Light Accent 6" w:uiPriority="46"/>
-    <w:lsdException w:name="List Table 2 Accent 6" w:uiPriority="47"/>
-    <w:lsdException w:name="List Table 3 Accent 6" w:uiPriority="48"/>
-    <w:lsdException w:name="List Table 4 Accent 6" w:uiPriority="49"/>
-    <w:lsdException w:name="List Table 5 Dark Accent 6" w:uiPriority="50"/>
-    <w:lsdException w:name="List Table 6 Colorful Accent 6" w:uiPriority="51"/>
-    <w:lsdException w:name="List Table 7 Colorful Accent 6" w:uiPriority="52"/>
-    <w:lsdException w:name="Mention" w:semiHidden="1" w:unhideWhenUsed="1"/>
+  <w:latentStyles w:defLockedState="0" w:defUIPriority="99" w:defSemiHidden="1" w:defUnhideWhenUsed="1" w:defQFormat="0" w:count="267">
+    <w:lsdException w:name="Normal" w:semiHidden="0" w:uiPriority="0" w:unhideWhenUsed="0" w:qFormat="1"/>
+    <w:lsdException w:name="heading 1" w:semiHidden="0" w:uiPriority="9" w:unhideWhenUsed="0" w:qFormat="1"/>
+    <w:lsdException w:name="heading 2" w:uiPriority="9" w:qFormat="1"/>
+    <w:lsdException w:name="heading 3" w:uiPriority="9" w:qFormat="1"/>
+    <w:lsdException w:name="heading 4" w:uiPriority="9" w:qFormat="1"/>
+    <w:lsdException w:name="heading 5" w:uiPriority="9" w:qFormat="1"/>
+    <w:lsdException w:name="heading 6" w:uiPriority="9" w:qFormat="1"/>
+    <w:lsdException w:name="heading 7" w:uiPriority="9" w:qFormat="1"/>
+    <w:lsdException w:name="heading 8" w:uiPriority="9" w:qFormat="1"/>
+    <w:lsdException w:name="heading 9" w:uiPriority="9" w:qFormat="1"/>
+    <w:lsdException w:name="toc 1" w:uiPriority="39"/>
+    <w:lsdException w:name="toc 2" w:uiPriority="39"/>
+    <w:lsdException w:name="toc 3" w:uiPriority="39"/>
+    <w:lsdException w:name="toc 4" w:uiPriority="39"/>
+    <w:lsdException w:name="toc 5" w:uiPriority="39"/>
+    <w:lsdException w:name="toc 6" w:uiPriority="39"/>
+    <w:lsdException w:name="toc 7" w:uiPriority="39"/>
+    <w:lsdException w:name="toc 8" w:uiPriority="39"/>
+    <w:lsdException w:name="toc 9" w:uiPriority="39"/>
+    <w:lsdException w:name="caption" w:uiPriority="35" w:qFormat="1"/>
+    <w:lsdException w:name="Title" w:semiHidden="0" w:uiPriority="10" w:unhideWhenUsed="0"/>
+    <w:lsdException w:name="Default Paragraph Font" w:uiPriority="1"/>
+    <w:lsdException w:name="Subtitle" w:semiHidden="0" w:uiPriority="11" w:unhideWhenUsed="0"/>
+    <w:lsdException w:name="Strong" w:semiHidden="0" w:uiPriority="22" w:unhideWhenUsed="0" w:qFormat="1"/>
+    <w:lsdException w:name="Emphasis" w:semiHidden="0" w:uiPriority="20" w:unhideWhenUsed="0"/>
+    <w:lsdException w:name="Table Grid" w:semiHidden="0" w:uiPriority="59" w:unhideWhenUsed="0"/>
+    <w:lsdException w:name="Placeholder Text" w:unhideWhenUsed="0"/>
+    <w:lsdException w:name="No Spacing" w:semiHidden="0" w:uiPriority="1" w:unhideWhenUsed="0"/>
+    <w:lsdException w:name="Light Shading" w:semiHidden="0" w:uiPriority="60" w:unhideWhenUsed="0"/>
+    <w:lsdException w:name="Light List" w:semiHidden="0" w:uiPriority="61" w:unhideWhenUsed="0"/>
+    <w:lsdException w:name="Light Grid" w:semiHidden="0" w:uiPriority="62" w:unhideWhenUsed="0"/>
+    <w:lsdException w:name="Medium Shading 1" w:semiHidden="0" w:uiPriority="63" w:unhideWhenUsed="0"/>
+    <w:lsdException w:name="Medium Shading 2" w:semiHidden="0" w:uiPriority="64" w:unhideWhenUsed="0"/>
+    <w:lsdException w:name="Medium List 1" w:semiHidden="0" w:uiPriority="65" w:unhideWhenUsed="0"/>
+    <w:lsdException w:name="Medium List 2" w:semiHidden="0" w:uiPriority="66" w:unhideWhenUsed="0"/>
+    <w:lsdException w:name="Medium Grid 1" w:semiHidden="0" w:uiPriority="67" w:unhideWhenUsed="0"/>
+    <w:lsdException w:name="Medium Grid 2" w:semiHidden="0" w:uiPriority="68" w:unhideWhenUsed="0"/>
+    <w:lsdException w:name="Medium Grid 3" w:semiHidden="0" w:uiPriority="69" w:unhideWhenUsed="0"/>
+    <w:lsdException w:name="Dark List" w:semiHidden="0" w:uiPriority="70" w:unhideWhenUsed="0"/>
+    <w:lsdException w:name="Colorful Shading" w:semiHidden="0" w:uiPriority="71" w:unhideWhenUsed="0"/>
+    <w:lsdException w:name="Colorful List" w:semiHidden="0" w:uiPriority="72" w:unhideWhenUsed="0"/>
+    <w:lsdException w:name="Colorful Grid" w:semiHidden="0" w:uiPriority="73" w:unhideWhenUsed="0"/>
+    <w:lsdException w:name="Light Shading Accent 1" w:semiHidden="0" w:uiPriority="60" w:unhideWhenUsed="0"/>
+    <w:lsdException w:name="Light List Accent 1" w:semiHidden="0" w:uiPriority="61" w:unhideWhenUsed="0"/>
+    <w:lsdException w:name="Light Grid Accent 1" w:semiHidden="0" w:uiPriority="62" w:unhideWhenUsed="0"/>
+    <w:lsdException w:name="Medium Shading 1 Accent 1" w:semiHidden="0" w:uiPriority="63" w:unhideWhenUsed="0"/>
+    <w:lsdException w:name="Medium Shading 2 Accent 1" w:semiHidden="0" w:uiPriority="64" w:unhideWhenUsed="0"/>
+    <w:lsdException w:name="Medium List 1 Accent 1" w:semiHidden="0" w:uiPriority="65" w:unhideWhenUsed="0"/>
+    <w:lsdException w:name="Revision" w:unhideWhenUsed="0"/>
+    <w:lsdException w:name="List Paragraph" w:semiHidden="0" w:uiPriority="34" w:unhideWhenUsed="0" w:qFormat="1"/>
+    <w:lsdException w:name="Quote" w:semiHidden="0" w:uiPriority="29" w:unhideWhenUsed="0"/>
+    <w:lsdException w:name="Intense Quote" w:semiHidden="0" w:uiPriority="30" w:unhideWhenUsed="0"/>
+    <w:lsdException w:name="Medium List 2 Accent 1" w:semiHidden="0" w:uiPriority="66" w:unhideWhenUsed="0"/>
+    <w:lsdException w:name="Medium Grid 1 Accent 1" w:semiHidden="0" w:uiPriority="67" w:unhideWhenUsed="0"/>
+    <w:lsdException w:name="Medium Grid 2 Accent 1" w:semiHidden="0" w:uiPriority="68" w:unhideWhenUsed="0"/>
+    <w:lsdException w:name="Medium Grid 3 Accent 1" w:semiHidden="0" w:uiPriority="69" w:unhideWhenUsed="0"/>
+    <w:lsdException w:name="Dark List Accent 1" w:semiHidden="0" w:uiPriority="70" w:unhideWhenUsed="0"/>
+    <w:lsdException w:name="Colorful Shading Accent 1" w:semiHidden="0" w:uiPriority="71" w:unhideWhenUsed="0"/>
+    <w:lsdException w:name="Colorful List Accent 1" w:semiHidden="0" w:uiPriority="72" w:unhideWhenUsed="0"/>
+    <w:lsdException w:name="Colorful Grid Accent 1" w:semiHidden="0" w:uiPriority="73" w:unhideWhenUsed="0"/>
+    <w:lsdException w:name="Light Shading Accent 2" w:semiHidden="0" w:uiPriority="60" w:unhideWhenUsed="0"/>
+    <w:lsdException w:name="Light List Accent 2" w:semiHidden="0" w:uiPriority="61" w:unhideWhenUsed="0"/>
+    <w:lsdException w:name="Light Grid Accent 2" w:semiHidden="0" w:uiPriority="62" w:unhideWhenUsed="0"/>
+    <w:lsdException w:name="Medium Shading 1 Accent 2" w:semiHidden="0" w:uiPriority="63" w:unhideWhenUsed="0"/>
+    <w:lsdException w:name="Medium Shading 2 Accent 2" w:semiHidden="0" w:uiPriority="64" w:unhideWhenUsed="0"/>
+    <w:lsdException w:name="Medium List 1 Accent 2" w:semiHidden="0" w:uiPriority="65" w:unhideWhenUsed="0"/>
+    <w:lsdException w:name="Medium List 2 Accent 2" w:semiHidden="0" w:uiPriority="66" w:unhideWhenUsed="0"/>
+    <w:lsdException w:name="Medium Grid 1 Accent 2" w:semiHidden="0" w:uiPriority="67" w:unhideWhenUsed="0"/>
+    <w:lsdException w:name="Medium Grid 2 Accent 2" w:semiHidden="0" w:uiPriority="68" w:unhideWhenUsed="0"/>
+    <w:lsdException w:name="Medium Grid 3 Accent 2" w:semiHidden="0" w:uiPriority="69" w:unhideWhenUsed="0"/>
+    <w:lsdException w:name="Dark List Accent 2" w:semiHidden="0" w:uiPriority="70" w:unhideWhenUsed="0"/>
+    <w:lsdException w:name="Colorful Shading Accent 2" w:semiHidden="0" w:uiPriority="71" w:unhideWhenUsed="0"/>
+    <w:lsdException w:name="Colorful List Accent 2" w:semiHidden="0" w:uiPriority="72" w:unhideWhenUsed="0"/>
+    <w:lsdException w:name="Colorful Grid Accent 2" w:semiHidden="0" w:uiPriority="73" w:unhideWhenUsed="0"/>
+    <w:lsdException w:name="Light Shading Accent 3" w:semiHidden="0" w:uiPriority="60" w:unhideWhenUsed="0"/>
+    <w:lsdException w:name="Light List Accent 3" w:semiHidden="0" w:uiPriority="61" w:unhideWhenUsed="0"/>
+    <w:lsdException w:name="Light Grid Accent 3" w:semiHidden="0" w:uiPriority="62" w:unhideWhenUsed="0"/>
+    <w:lsdException w:name="Medium Shading 1 Accent 3" w:semiHidden="0" w:uiPriority="63" w:unhideWhenUsed="0"/>
+    <w:lsdException w:name="Medium Shading 2 Accent 3" w:semiHidden="0" w:uiPriority="64" w:unhideWhenUsed="0"/>
+    <w:lsdException w:name="Medium List 1 Accent 3" w:semiHidden="0" w:uiPriority="65" w:unhideWhenUsed="0"/>
+    <w:lsdException w:name="Medium List 2 Accent 3" w:semiHidden="0" w:uiPriority="66" w:unhideWhenUsed="0"/>
+    <w:lsdException w:name="Medium Grid 1 Accent 3" w:semiHidden="0" w:uiPriority="67" w:unhideWhenUsed="0"/>
+    <w:lsdException w:name="Medium Grid 2 Accent 3" w:semiHidden="0" w:uiPriority="68" w:unhideWhenUsed="0"/>
+    <w:lsdException w:name="Medium Grid 3 Accent 3" w:semiHidden="0" w:uiPriority="69" w:unhideWhenUsed="0"/>
+    <w:lsdException w:name="Dark List Accent 3" w:semiHidden="0" w:uiPriority="70" w:unhideWhenUsed="0"/>
+    <w:lsdException w:name="Colorful Shading Accent 3" w:semiHidden="0" w:uiPriority="71" w:unhideWhenUsed="0"/>
+    <w:lsdException w:name="Colorful List Accent 3" w:semiHidden="0" w:uiPriority="72" w:unhideWhenUsed="0"/>
+    <w:lsdException w:name="Colorful Grid Accent 3" w:semiHidden="0" w:uiPriority="73" w:unhideWhenUsed="0"/>
+    <w:lsdException w:name="Light Shading Accent 4" w:semiHidden="0" w:uiPriority="60" w:unhideWhenUsed="0"/>
+    <w:lsdException w:name="Light List Accent 4" w:semiHidden="0" w:uiPriority="61" w:unhideWhenUsed="0"/>
+    <w:lsdException w:name="Light Grid Accent 4" w:semiHidden="0" w:uiPriority="62" w:unhideWhenUsed="0"/>
+    <w:lsdException w:name="Medium Shading 1 Accent 4" w:semiHidden="0" w:uiPriority="63" w:unhideWhenUsed="0"/>
+    <w:lsdException w:name="Medium Shading 2 Accent 4" w:semiHidden="0" w:uiPriority="64" w:unhideWhenUsed="0"/>
+    <w:lsdException w:name="Medium List 1 Accent 4" w:semiHidden="0" w:uiPriority="65" w:unhideWhenUsed="0"/>
+    <w:lsdException w:name="Medium List 2 Accent 4" w:semiHidden="0" w:uiPriority="66" w:unhideWhenUsed="0"/>
+    <w:lsdException w:name="Medium Grid 1 Accent 4" w:semiHidden="0" w:uiPriority="67" w:unhideWhenUsed="0"/>
+    <w:lsdException w:name="Medium Grid 2 Accent 4" w:semiHidden="0" w:uiPriority="68" w:unhideWhenUsed="0"/>
+    <w:lsdException w:name="Medium Grid 3 Accent 4" w:semiHidden="0" w:uiPriority="69" w:unhideWhenUsed="0"/>
+    <w:lsdException w:name="Dark List Accent 4" w:semiHidden="0" w:uiPriority="70" w:unhideWhenUsed="0"/>
+    <w:lsdException w:name="Colorful Shading Accent 4" w:semiHidden="0" w:uiPriority="71" w:unhideWhenUsed="0"/>
+    <w:lsdException w:name="Colorful List Accent 4" w:semiHidden="0" w:uiPriority="72" w:unhideWhenUsed="0"/>
+    <w:lsdException w:name="Colorful Grid Accent 4" w:semiHidden="0" w:uiPriority="73" w:unhideWhenUsed="0"/>
+    <w:lsdException w:name="Light Shading Accent 5" w:semiHidden="0" w:uiPriority="60" w:unhideWhenUsed="0"/>
+    <w:lsdException w:name="Light List Accent 5" w:semiHidden="0" w:uiPriority="61" w:unhideWhenUsed="0"/>
+    <w:lsdException w:name="Light Grid Accent 5" w:semiHidden="0" w:uiPriority="62" w:unhideWhenUsed="0"/>
+    <w:lsdException w:name="Medium Shading 1 Accent 5" w:semiHidden="0" w:uiPriority="63" w:unhideWhenUsed="0"/>
+    <w:lsdException w:name="Medium Shading 2 Accent 5" w:semiHidden="0" w:uiPriority="64" w:unhideWhenUsed="0"/>
+    <w:lsdException w:name="Medium List 1 Accent 5" w:semiHidden="0" w:uiPriority="65" w:unhideWhenUsed="0"/>
+    <w:lsdException w:name="Medium List 2 Accent 5" w:semiHidden="0" w:uiPriority="66" w:unhideWhenUsed="0"/>
+    <w:lsdException w:name="Medium Grid 1 Accent 5" w:semiHidden="0" w:uiPriority="67" w:unhideWhenUsed="0"/>
+    <w:lsdException w:name="Medium Grid 2 Accent 5" w:semiHidden="0" w:uiPriority="68" w:unhideWhenUsed="0"/>
+    <w:lsdException w:name="Medium Grid 3 Accent 5" w:semiHidden="0" w:uiPriority="69" w:unhideWhenUsed="0"/>
+    <w:lsdException w:name="Dark List Accent 5" w:semiHidden="0" w:uiPriority="70" w:unhideWhenUsed="0"/>
+    <w:lsdException w:name="Colorful Shading Accent 5" w:semiHidden="0" w:uiPriority="71" w:unhideWhenUsed="0"/>
+    <w:lsdException w:name="Colorful List Accent 5" w:semiHidden="0" w:uiPriority="72" w:unhideWhenUsed="0"/>
+    <w:lsdException w:name="Colorful Grid Accent 5" w:semiHidden="0" w:uiPriority="73" w:unhideWhenUsed="0"/>
+    <w:lsdException w:name="Light Shading Accent 6" w:semiHidden="0" w:uiPriority="60" w:unhideWhenUsed="0"/>
+    <w:lsdException w:name="Light List Accent 6" w:semiHidden="0" w:uiPriority="61" w:unhideWhenUsed="0"/>
+    <w:lsdException w:name="Light Grid Accent 6" w:semiHidden="0" w:uiPriority="62" w:unhideWhenUsed="0"/>
+    <w:lsdException w:name="Medium Shading 1 Accent 6" w:semiHidden="0" w:uiPriority="63" w:unhideWhenUsed="0"/>
+    <w:lsdException w:name="Medium Shading 2 Accent 6" w:semiHidden="0" w:uiPriority="64" w:unhideWhenUsed="0"/>
+    <w:lsdException w:name="Medium List 1 Accent 6" w:semiHidden="0" w:uiPriority="65" w:unhideWhenUsed="0"/>
+    <w:lsdException w:name="Medium List 2 Accent 6" w:semiHidden="0" w:uiPriority="66" w:unhideWhenUsed="0"/>
+    <w:lsdException w:name="Medium Grid 1 Accent 6" w:semiHidden="0" w:uiPriority="67" w:unhideWhenUsed="0"/>
+    <w:lsdException w:name="Medium Grid 2 Accent 6" w:semiHidden="0" w:uiPriority="68" w:unhideWhenUsed="0"/>
+    <w:lsdException w:name="Medium Grid 3 Accent 6" w:semiHidden="0" w:uiPriority="69" w:unhideWhenUsed="0"/>
+    <w:lsdException w:name="Dark List Accent 6" w:semiHidden="0" w:uiPriority="70" w:unhideWhenUsed="0"/>
+    <w:lsdException w:name="Colorful Shading Accent 6" w:semiHidden="0" w:uiPriority="71" w:unhideWhenUsed="0"/>
+    <w:lsdException w:name="Colorful List Accent 6" w:semiHidden="0" w:uiPriority="72" w:unhideWhenUsed="0"/>
+    <w:lsdException w:name="Colorful Grid Accent 6" w:semiHidden="0" w:uiPriority="73" w:unhideWhenUsed="0"/>
+    <w:lsdException w:name="Subtle Emphasis" w:semiHidden="0" w:uiPriority="19" w:unhideWhenUsed="0"/>
+    <w:lsdException w:name="Intense Emphasis" w:semiHidden="0" w:uiPriority="21" w:unhideWhenUsed="0"/>
+    <w:lsdException w:name="Subtle Reference" w:semiHidden="0" w:uiPriority="31" w:unhideWhenUsed="0"/>
+    <w:lsdException w:name="Intense Reference" w:semiHidden="0" w:uiPriority="32" w:unhideWhenUsed="0"/>
+    <w:lsdException w:name="Book Title" w:semiHidden="0" w:uiPriority="33" w:unhideWhenUsed="0"/>
+    <w:lsdException w:name="Bibliography" w:uiPriority="37"/>
+    <w:lsdException w:name="TOC Heading" w:uiPriority="39" w:qFormat="1"/>
   </w:latentStyles>
-  <w:style w:type="paragraph" w:default="1" w:styleId="Normal">
+  <w:style w:type="paragraph" w:default="1" w:styleId="a">
     <w:name w:val="Normal"/>
     <w:qFormat/>
     <w:rsid w:val="008063E1"/>
@@ -7030,11 +5745,11 @@
       <w:spacing w:before="80" w:after="120"/>
     </w:pPr>
   </w:style>
-  <w:style w:type="paragraph" w:styleId="Heading1">
+  <w:style w:type="paragraph" w:styleId="1">
     <w:name w:val="heading 1"/>
-    <w:basedOn w:val="Normal"/>
-    <w:next w:val="Normal"/>
-    <w:link w:val="Heading1Char"/>
+    <w:basedOn w:val="a"/>
+    <w:next w:val="a"/>
+    <w:link w:val="10"/>
     <w:uiPriority w:val="9"/>
     <w:qFormat/>
     <w:rsid w:val="009254B7"/>
@@ -7052,11 +5767,11 @@
       <w:szCs w:val="32"/>
     </w:rPr>
   </w:style>
-  <w:style w:type="paragraph" w:styleId="Heading2">
+  <w:style w:type="paragraph" w:styleId="2">
     <w:name w:val="heading 2"/>
-    <w:basedOn w:val="Normal"/>
-    <w:next w:val="Normal"/>
-    <w:link w:val="Heading2Char"/>
+    <w:basedOn w:val="a"/>
+    <w:next w:val="a"/>
+    <w:link w:val="20"/>
     <w:uiPriority w:val="9"/>
     <w:qFormat/>
     <w:rsid w:val="006E55B4"/>
@@ -7078,11 +5793,11 @@
       <w:szCs w:val="36"/>
     </w:rPr>
   </w:style>
-  <w:style w:type="paragraph" w:styleId="Heading3">
+  <w:style w:type="paragraph" w:styleId="3">
     <w:name w:val="heading 3"/>
-    <w:basedOn w:val="Normal"/>
-    <w:next w:val="Normal"/>
-    <w:link w:val="Heading3Char"/>
+    <w:basedOn w:val="a"/>
+    <w:next w:val="a"/>
+    <w:link w:val="30"/>
     <w:uiPriority w:val="9"/>
     <w:unhideWhenUsed/>
     <w:qFormat/>
@@ -7101,11 +5816,11 @@
       <w:szCs w:val="32"/>
     </w:rPr>
   </w:style>
-  <w:style w:type="paragraph" w:styleId="Heading4">
+  <w:style w:type="paragraph" w:styleId="4">
     <w:name w:val="heading 4"/>
-    <w:basedOn w:val="Normal"/>
-    <w:next w:val="Normal"/>
-    <w:link w:val="Heading4Char"/>
+    <w:basedOn w:val="a"/>
+    <w:next w:val="a"/>
+    <w:link w:val="40"/>
     <w:uiPriority w:val="9"/>
     <w:unhideWhenUsed/>
     <w:qFormat/>
@@ -7124,11 +5839,11 @@
       <w:sz w:val="28"/>
     </w:rPr>
   </w:style>
-  <w:style w:type="paragraph" w:styleId="Heading5">
+  <w:style w:type="paragraph" w:styleId="5">
     <w:name w:val="heading 5"/>
-    <w:basedOn w:val="Normal"/>
-    <w:next w:val="Normal"/>
-    <w:link w:val="Heading5Char"/>
+    <w:basedOn w:val="a"/>
+    <w:next w:val="a"/>
+    <w:link w:val="50"/>
     <w:uiPriority w:val="9"/>
     <w:semiHidden/>
     <w:unhideWhenUsed/>
@@ -7146,17 +5861,18 @@
       <w:color w:val="B2500E"/>
     </w:rPr>
   </w:style>
-  <w:style w:type="character" w:default="1" w:styleId="DefaultParagraphFont">
+  <w:style w:type="character" w:default="1" w:styleId="a0">
     <w:name w:val="Default Paragraph Font"/>
     <w:uiPriority w:val="1"/>
     <w:semiHidden/>
     <w:unhideWhenUsed/>
   </w:style>
-  <w:style w:type="table" w:default="1" w:styleId="TableNormal">
+  <w:style w:type="table" w:default="1" w:styleId="a1">
     <w:name w:val="Normal Table"/>
     <w:uiPriority w:val="99"/>
     <w:semiHidden/>
     <w:unhideWhenUsed/>
+    <w:qFormat/>
     <w:tblPr>
       <w:tblInd w:w="0" w:type="dxa"/>
       <w:tblCellMar>
@@ -7167,16 +5883,16 @@
       </w:tblCellMar>
     </w:tblPr>
   </w:style>
-  <w:style w:type="numbering" w:default="1" w:styleId="NoList">
+  <w:style w:type="numbering" w:default="1" w:styleId="a2">
     <w:name w:val="No List"/>
     <w:uiPriority w:val="99"/>
     <w:semiHidden/>
     <w:unhideWhenUsed/>
   </w:style>
-  <w:style w:type="paragraph" w:styleId="Header">
+  <w:style w:type="paragraph" w:styleId="a3">
     <w:name w:val="header"/>
-    <w:basedOn w:val="Normal"/>
-    <w:link w:val="HeaderChar"/>
+    <w:basedOn w:val="a"/>
+    <w:link w:val="a4"/>
     <w:uiPriority w:val="99"/>
     <w:unhideWhenUsed/>
     <w:rsid w:val="008068A2"/>
@@ -7188,17 +5904,17 @@
       <w:spacing w:after="0" w:line="240" w:lineRule="auto"/>
     </w:pPr>
   </w:style>
-  <w:style w:type="character" w:customStyle="1" w:styleId="HeaderChar">
-    <w:name w:val="Header Char"/>
-    <w:basedOn w:val="DefaultParagraphFont"/>
-    <w:link w:val="Header"/>
+  <w:style w:type="character" w:customStyle="1" w:styleId="a4">
+    <w:name w:val="Горен колонтитул Знак"/>
+    <w:basedOn w:val="a0"/>
+    <w:link w:val="a3"/>
     <w:uiPriority w:val="99"/>
     <w:rsid w:val="008068A2"/>
   </w:style>
-  <w:style w:type="paragraph" w:styleId="Footer">
+  <w:style w:type="paragraph" w:styleId="a5">
     <w:name w:val="footer"/>
-    <w:basedOn w:val="Normal"/>
-    <w:link w:val="FooterChar"/>
+    <w:basedOn w:val="a"/>
+    <w:link w:val="a6"/>
     <w:uiPriority w:val="99"/>
     <w:unhideWhenUsed/>
     <w:rsid w:val="008068A2"/>
@@ -7210,17 +5926,17 @@
       <w:spacing w:after="0" w:line="240" w:lineRule="auto"/>
     </w:pPr>
   </w:style>
-  <w:style w:type="character" w:customStyle="1" w:styleId="FooterChar">
-    <w:name w:val="Footer Char"/>
-    <w:basedOn w:val="DefaultParagraphFont"/>
-    <w:link w:val="Footer"/>
+  <w:style w:type="character" w:customStyle="1" w:styleId="a6">
+    <w:name w:val="Долен колонтитул Знак"/>
+    <w:basedOn w:val="a0"/>
+    <w:link w:val="a5"/>
     <w:uiPriority w:val="99"/>
     <w:rsid w:val="008068A2"/>
   </w:style>
-  <w:style w:type="paragraph" w:styleId="BalloonText">
+  <w:style w:type="paragraph" w:styleId="a7">
     <w:name w:val="Balloon Text"/>
-    <w:basedOn w:val="Normal"/>
-    <w:link w:val="BalloonTextChar"/>
+    <w:basedOn w:val="a"/>
+    <w:link w:val="a8"/>
     <w:uiPriority w:val="99"/>
     <w:semiHidden/>
     <w:unhideWhenUsed/>
@@ -7234,10 +5950,10 @@
       <w:szCs w:val="16"/>
     </w:rPr>
   </w:style>
-  <w:style w:type="character" w:customStyle="1" w:styleId="BalloonTextChar">
-    <w:name w:val="Balloon Text Char"/>
-    <w:basedOn w:val="DefaultParagraphFont"/>
-    <w:link w:val="BalloonText"/>
+  <w:style w:type="character" w:customStyle="1" w:styleId="a8">
+    <w:name w:val="Изнесен текст Знак"/>
+    <w:basedOn w:val="a0"/>
+    <w:link w:val="a7"/>
     <w:uiPriority w:val="99"/>
     <w:semiHidden/>
     <w:rsid w:val="00564D7B"/>
@@ -7247,9 +5963,9 @@
       <w:szCs w:val="16"/>
     </w:rPr>
   </w:style>
-  <w:style w:type="character" w:styleId="Hyperlink">
+  <w:style w:type="character" w:styleId="a9">
     <w:name w:val="Hyperlink"/>
-    <w:basedOn w:val="DefaultParagraphFont"/>
+    <w:basedOn w:val="a0"/>
     <w:uiPriority w:val="99"/>
     <w:unhideWhenUsed/>
     <w:rsid w:val="0079324A"/>
@@ -7258,10 +5974,10 @@
       <w:u w:val="single"/>
     </w:rPr>
   </w:style>
-  <w:style w:type="character" w:customStyle="1" w:styleId="Heading1Char">
-    <w:name w:val="Heading 1 Char"/>
-    <w:basedOn w:val="DefaultParagraphFont"/>
-    <w:link w:val="Heading1"/>
+  <w:style w:type="character" w:customStyle="1" w:styleId="10">
+    <w:name w:val="Заглавие 1 Знак"/>
+    <w:basedOn w:val="a0"/>
+    <w:link w:val="1"/>
     <w:uiPriority w:val="9"/>
     <w:rsid w:val="009254B7"/>
     <w:rPr>
@@ -7272,10 +5988,10 @@
       <w:szCs w:val="32"/>
     </w:rPr>
   </w:style>
-  <w:style w:type="character" w:customStyle="1" w:styleId="Heading2Char">
-    <w:name w:val="Heading 2 Char"/>
-    <w:basedOn w:val="DefaultParagraphFont"/>
-    <w:link w:val="Heading2"/>
+  <w:style w:type="character" w:customStyle="1" w:styleId="20">
+    <w:name w:val="Заглавие 2 Знак"/>
+    <w:basedOn w:val="a0"/>
+    <w:link w:val="2"/>
     <w:uiPriority w:val="9"/>
     <w:rsid w:val="006E55B4"/>
     <w:rPr>
@@ -7287,9 +6003,9 @@
       <w:szCs w:val="36"/>
     </w:rPr>
   </w:style>
-  <w:style w:type="paragraph" w:styleId="NormalWeb">
+  <w:style w:type="paragraph" w:styleId="aa">
     <w:name w:val="Normal (Web)"/>
-    <w:basedOn w:val="Normal"/>
+    <w:basedOn w:val="a"/>
     <w:uiPriority w:val="99"/>
     <w:semiHidden/>
     <w:unhideWhenUsed/>
@@ -7303,9 +6019,9 @@
       <w:szCs w:val="24"/>
     </w:rPr>
   </w:style>
-  <w:style w:type="character" w:styleId="Strong">
+  <w:style w:type="character" w:styleId="ab">
     <w:name w:val="Strong"/>
-    <w:basedOn w:val="DefaultParagraphFont"/>
+    <w:basedOn w:val="a0"/>
     <w:uiPriority w:val="22"/>
     <w:qFormat/>
     <w:rsid w:val="00524789"/>
@@ -7314,10 +6030,10 @@
       <w:bCs/>
     </w:rPr>
   </w:style>
-  <w:style w:type="character" w:customStyle="1" w:styleId="Heading3Char">
-    <w:name w:val="Heading 3 Char"/>
-    <w:basedOn w:val="DefaultParagraphFont"/>
-    <w:link w:val="Heading3"/>
+  <w:style w:type="character" w:customStyle="1" w:styleId="30">
+    <w:name w:val="Заглавие 3 Знак"/>
+    <w:basedOn w:val="a0"/>
+    <w:link w:val="3"/>
     <w:uiPriority w:val="9"/>
     <w:rsid w:val="008C5930"/>
     <w:rPr>
@@ -7328,10 +6044,10 @@
       <w:szCs w:val="32"/>
     </w:rPr>
   </w:style>
-  <w:style w:type="character" w:customStyle="1" w:styleId="Heading4Char">
-    <w:name w:val="Heading 4 Char"/>
-    <w:basedOn w:val="DefaultParagraphFont"/>
-    <w:link w:val="Heading4"/>
+  <w:style w:type="character" w:customStyle="1" w:styleId="40">
+    <w:name w:val="Заглавие 4 Знак"/>
+    <w:basedOn w:val="a0"/>
+    <w:link w:val="4"/>
     <w:uiPriority w:val="9"/>
     <w:rsid w:val="008C5930"/>
     <w:rPr>
@@ -7342,10 +6058,10 @@
       <w:sz w:val="28"/>
     </w:rPr>
   </w:style>
-  <w:style w:type="paragraph" w:styleId="ListParagraph">
+  <w:style w:type="paragraph" w:styleId="ac">
     <w:name w:val="List Paragraph"/>
-    <w:basedOn w:val="Normal"/>
-    <w:link w:val="ListParagraphChar"/>
+    <w:basedOn w:val="a"/>
+    <w:link w:val="ad"/>
     <w:uiPriority w:val="34"/>
     <w:qFormat/>
     <w:rsid w:val="008617B5"/>
@@ -7354,9 +6070,9 @@
       <w:contextualSpacing/>
     </w:pPr>
   </w:style>
-  <w:style w:type="character" w:styleId="FollowedHyperlink">
+  <w:style w:type="character" w:styleId="ae">
     <w:name w:val="FollowedHyperlink"/>
-    <w:basedOn w:val="DefaultParagraphFont"/>
+    <w:basedOn w:val="a0"/>
     <w:uiPriority w:val="99"/>
     <w:semiHidden/>
     <w:unhideWhenUsed/>
@@ -7366,10 +6082,10 @@
       <w:u w:val="single"/>
     </w:rPr>
   </w:style>
-  <w:style w:type="character" w:customStyle="1" w:styleId="Heading5Char">
-    <w:name w:val="Heading 5 Char"/>
-    <w:basedOn w:val="DefaultParagraphFont"/>
-    <w:link w:val="Heading5"/>
+  <w:style w:type="character" w:customStyle="1" w:styleId="50">
+    <w:name w:val="Заглавие 5 Знак"/>
+    <w:basedOn w:val="a0"/>
+    <w:link w:val="5"/>
     <w:uiPriority w:val="9"/>
     <w:semiHidden/>
     <w:rsid w:val="008C5930"/>
@@ -7381,7 +6097,7 @@
   </w:style>
   <w:style w:type="paragraph" w:customStyle="1" w:styleId="Code">
     <w:name w:val="Code"/>
-    <w:basedOn w:val="Normal"/>
+    <w:basedOn w:val="a"/>
     <w:link w:val="CodeChar"/>
     <w:qFormat/>
     <w:rsid w:val="008063E1"/>
@@ -7393,7 +6109,7 @@
   </w:style>
   <w:style w:type="character" w:customStyle="1" w:styleId="CodeChar">
     <w:name w:val="Code Char"/>
-    <w:basedOn w:val="DefaultParagraphFont"/>
+    <w:basedOn w:val="a0"/>
     <w:link w:val="Code"/>
     <w:rsid w:val="008063E1"/>
     <w:rPr>
@@ -7402,16 +6118,15 @@
       <w:noProof/>
     </w:rPr>
   </w:style>
-  <w:style w:type="table" w:styleId="TableGrid">
+  <w:style w:type="table" w:styleId="af">
     <w:name w:val="Table Grid"/>
-    <w:basedOn w:val="TableNormal"/>
+    <w:basedOn w:val="a1"/>
     <w:uiPriority w:val="59"/>
     <w:rsid w:val="00763912"/>
     <w:pPr>
       <w:spacing w:after="0" w:line="240" w:lineRule="auto"/>
     </w:pPr>
     <w:tblPr>
-      <w:tblInd w:w="0" w:type="nil"/>
       <w:tblBorders>
         <w:top w:val="single" w:sz="4" w:space="0" w:color="auto"/>
         <w:left w:val="single" w:sz="4" w:space="0" w:color="auto"/>
@@ -7420,16 +6135,22 @@
         <w:insideH w:val="single" w:sz="4" w:space="0" w:color="auto"/>
         <w:insideV w:val="single" w:sz="4" w:space="0" w:color="auto"/>
       </w:tblBorders>
+      <w:tblCellMar>
+        <w:top w:w="0" w:type="dxa"/>
+        <w:left w:w="108" w:type="dxa"/>
+        <w:bottom w:w="0" w:type="dxa"/>
+        <w:right w:w="108" w:type="dxa"/>
+      </w:tblCellMar>
     </w:tblPr>
   </w:style>
   <w:style w:type="character" w:customStyle="1" w:styleId="tgc">
     <w:name w:val="_tgc"/>
-    <w:basedOn w:val="DefaultParagraphFont"/>
+    <w:basedOn w:val="a0"/>
     <w:rsid w:val="00D8395C"/>
   </w:style>
   <w:style w:type="paragraph" w:customStyle="1" w:styleId="Index">
     <w:name w:val="Index"/>
-    <w:basedOn w:val="Normal"/>
+    <w:basedOn w:val="a"/>
     <w:qFormat/>
     <w:rsid w:val="005054C7"/>
     <w:pPr>
@@ -7440,17 +6161,17 @@
       <w:rFonts w:cs="FreeSans"/>
     </w:rPr>
   </w:style>
-  <w:style w:type="character" w:customStyle="1" w:styleId="ListParagraphChar">
-    <w:name w:val="List Paragraph Char"/>
-    <w:basedOn w:val="DefaultParagraphFont"/>
-    <w:link w:val="ListParagraph"/>
+  <w:style w:type="character" w:customStyle="1" w:styleId="ad">
+    <w:name w:val="Списък на абзаци Знак"/>
+    <w:basedOn w:val="a0"/>
+    <w:link w:val="ac"/>
     <w:uiPriority w:val="34"/>
     <w:qFormat/>
     <w:rsid w:val="005054C7"/>
   </w:style>
   <w:style w:type="character" w:customStyle="1" w:styleId="InternetLink">
     <w:name w:val="Internet Link"/>
-    <w:basedOn w:val="DefaultParagraphFont"/>
+    <w:basedOn w:val="a0"/>
     <w:uiPriority w:val="99"/>
     <w:unhideWhenUsed/>
     <w:rsid w:val="005054C7"/>
@@ -7752,7 +6473,7 @@
 </file>
 
 <file path=customXml/itemProps1.xml><?xml version="1.0" encoding="utf-8"?>
-<ds:datastoreItem xmlns:ds="http://schemas.openxmlformats.org/officeDocument/2006/customXml" ds:itemID="{C14E7D7C-E613-4391-A715-E4953886B413}">
+<ds:datastoreItem xmlns:ds="http://schemas.openxmlformats.org/officeDocument/2006/customXml" ds:itemID="{04AA1A39-2CC5-4CCB-87CD-2149AE0B3DE2}">
   <ds:schemaRefs>
     <ds:schemaRef ds:uri="http://schemas.openxmlformats.org/officeDocument/2006/bibliography"/>
   </ds:schemaRefs>

</xml_diff>